<commit_message>
Update an implemented scripts section
</commit_message>
<xml_diff>
--- a/doc/Report_Deep_Learning_2.docx
+++ b/doc/Report_Deep_Learning_2.docx
@@ -1,6 +1,6 @@
 
 <file path=word/document.xml><?xml version="1.0" encoding="utf-8"?>
-<w:document xmlns:wpc="http://schemas.microsoft.com/office/word/2010/wordprocessingCanvas" xmlns:mc="http://schemas.openxmlformats.org/markup-compatibility/2006" xmlns:o="urn:schemas-microsoft-com:office:office" xmlns:r="http://schemas.openxmlformats.org/officeDocument/2006/relationships" xmlns:m="http://schemas.openxmlformats.org/officeDocument/2006/math" xmlns:v="urn:schemas-microsoft-com:vml" xmlns:wp14="http://schemas.microsoft.com/office/word/2010/wordprocessingDrawing" xmlns:wp="http://schemas.openxmlformats.org/drawingml/2006/wordprocessingDrawing" xmlns:w10="urn:schemas-microsoft-com:office:word" xmlns:w="http://schemas.openxmlformats.org/wordprocessingml/2006/main" xmlns:w14="http://schemas.microsoft.com/office/word/2010/wordml" xmlns:w15="http://schemas.microsoft.com/office/word/2012/wordml" xmlns:wpg="http://schemas.microsoft.com/office/word/2010/wordprocessingGroup" xmlns:wpi="http://schemas.microsoft.com/office/word/2010/wordprocessingInk" xmlns:wne="http://schemas.microsoft.com/office/word/2006/wordml" xmlns:wps="http://schemas.microsoft.com/office/word/2010/wordprocessingShape" mc:Ignorable="w14 w15 wp14">
+<w:document xmlns:ve="http://schemas.openxmlformats.org/markup-compatibility/2006" xmlns:o="urn:schemas-microsoft-com:office:office" xmlns:r="http://schemas.openxmlformats.org/officeDocument/2006/relationships" xmlns:m="http://schemas.openxmlformats.org/officeDocument/2006/math" xmlns:v="urn:schemas-microsoft-com:vml" xmlns:wp="http://schemas.openxmlformats.org/drawingml/2006/wordprocessingDrawing" xmlns:w10="urn:schemas-microsoft-com:office:word" xmlns:w="http://schemas.openxmlformats.org/wordprocessingml/2006/main" xmlns:wne="http://schemas.microsoft.com/office/word/2006/wordml">
   <w:body>
     <w:p>
       <w:pPr>
@@ -898,7 +898,7 @@
     </w:p>
     <w:p>
       <w:pPr>
-        <w:pStyle w:val="TOC1"/>
+        <w:pStyle w:val="11"/>
         <w:tabs>
           <w:tab w:val="right" w:leader="dot" w:pos="10456"/>
         </w:tabs>
@@ -938,7 +938,7 @@
       <w:hyperlink w:anchor="_Toc532572265" w:history="1">
         <w:r>
           <w:rPr>
-            <w:rStyle w:val="Hyperlink"/>
+            <w:rStyle w:val="af1"/>
             <w:rFonts w:ascii="Times New Roman" w:hAnsi="Times New Roman" w:cs="Times New Roman"/>
             <w:noProof/>
             <w:sz w:val="28"/>
@@ -1019,7 +1019,7 @@
     </w:p>
     <w:p>
       <w:pPr>
-        <w:pStyle w:val="TOC1"/>
+        <w:pStyle w:val="11"/>
         <w:tabs>
           <w:tab w:val="right" w:leader="dot" w:pos="10456"/>
         </w:tabs>
@@ -1035,7 +1035,7 @@
       <w:hyperlink w:anchor="_Toc532572266" w:history="1">
         <w:r>
           <w:rPr>
-            <w:rStyle w:val="Hyperlink"/>
+            <w:rStyle w:val="af1"/>
             <w:rFonts w:ascii="Times New Roman" w:hAnsi="Times New Roman" w:cs="Times New Roman"/>
             <w:noProof/>
             <w:sz w:val="28"/>
@@ -1116,7 +1116,7 @@
     </w:p>
     <w:p>
       <w:pPr>
-        <w:pStyle w:val="TOC1"/>
+        <w:pStyle w:val="11"/>
         <w:tabs>
           <w:tab w:val="right" w:leader="dot" w:pos="10456"/>
         </w:tabs>
@@ -1132,7 +1132,7 @@
       <w:hyperlink w:anchor="_Toc532572267" w:history="1">
         <w:r>
           <w:rPr>
-            <w:rStyle w:val="Hyperlink"/>
+            <w:rStyle w:val="af1"/>
             <w:rFonts w:ascii="Times New Roman" w:hAnsi="Times New Roman" w:cs="Times New Roman"/>
             <w:noProof/>
             <w:sz w:val="28"/>
@@ -1213,7 +1213,7 @@
     </w:p>
     <w:p>
       <w:pPr>
-        <w:pStyle w:val="TOC2"/>
+        <w:pStyle w:val="22"/>
         <w:tabs>
           <w:tab w:val="right" w:leader="dot" w:pos="10456"/>
         </w:tabs>
@@ -1229,7 +1229,7 @@
       <w:hyperlink w:anchor="_Toc532572268" w:history="1">
         <w:r>
           <w:rPr>
-            <w:rStyle w:val="Hyperlink"/>
+            <w:rStyle w:val="af1"/>
             <w:rFonts w:ascii="Times New Roman" w:hAnsi="Times New Roman" w:cs="Times New Roman"/>
             <w:noProof/>
             <w:sz w:val="28"/>
@@ -1310,7 +1310,7 @@
     </w:p>
     <w:p>
       <w:pPr>
-        <w:pStyle w:val="TOC2"/>
+        <w:pStyle w:val="22"/>
         <w:tabs>
           <w:tab w:val="right" w:leader="dot" w:pos="10456"/>
         </w:tabs>
@@ -1326,7 +1326,7 @@
       <w:hyperlink w:anchor="_Toc532572269" w:history="1">
         <w:r>
           <w:rPr>
-            <w:rStyle w:val="Hyperlink"/>
+            <w:rStyle w:val="af1"/>
             <w:rFonts w:ascii="Times New Roman" w:hAnsi="Times New Roman" w:cs="Times New Roman"/>
             <w:noProof/>
             <w:sz w:val="28"/>
@@ -1407,7 +1407,7 @@
     </w:p>
     <w:p>
       <w:pPr>
-        <w:pStyle w:val="TOC2"/>
+        <w:pStyle w:val="22"/>
         <w:tabs>
           <w:tab w:val="right" w:leader="dot" w:pos="10456"/>
         </w:tabs>
@@ -1423,7 +1423,7 @@
       <w:hyperlink w:anchor="_Toc532572270" w:history="1">
         <w:r>
           <w:rPr>
-            <w:rStyle w:val="Hyperlink"/>
+            <w:rStyle w:val="af1"/>
             <w:rFonts w:ascii="Times New Roman" w:hAnsi="Times New Roman" w:cs="Times New Roman"/>
             <w:noProof/>
             <w:sz w:val="28"/>
@@ -1504,7 +1504,7 @@
     </w:p>
     <w:p>
       <w:pPr>
-        <w:pStyle w:val="TOC2"/>
+        <w:pStyle w:val="22"/>
         <w:tabs>
           <w:tab w:val="right" w:leader="dot" w:pos="10456"/>
         </w:tabs>
@@ -1520,7 +1520,7 @@
       <w:hyperlink w:anchor="_Toc532572271" w:history="1">
         <w:r>
           <w:rPr>
-            <w:rStyle w:val="Hyperlink"/>
+            <w:rStyle w:val="af1"/>
             <w:rFonts w:ascii="Times New Roman" w:hAnsi="Times New Roman" w:cs="Times New Roman"/>
             <w:noProof/>
             <w:sz w:val="28"/>
@@ -1601,7 +1601,7 @@
     </w:p>
     <w:p>
       <w:pPr>
-        <w:pStyle w:val="TOC2"/>
+        <w:pStyle w:val="22"/>
         <w:tabs>
           <w:tab w:val="right" w:leader="dot" w:pos="10456"/>
         </w:tabs>
@@ -1617,7 +1617,7 @@
       <w:hyperlink w:anchor="_Toc532572272" w:history="1">
         <w:r>
           <w:rPr>
-            <w:rStyle w:val="Hyperlink"/>
+            <w:rStyle w:val="af1"/>
             <w:rFonts w:ascii="Times New Roman" w:hAnsi="Times New Roman" w:cs="Times New Roman"/>
             <w:noProof/>
             <w:sz w:val="28"/>
@@ -1698,7 +1698,7 @@
     </w:p>
     <w:p>
       <w:pPr>
-        <w:pStyle w:val="TOC1"/>
+        <w:pStyle w:val="11"/>
         <w:tabs>
           <w:tab w:val="right" w:leader="dot" w:pos="10456"/>
         </w:tabs>
@@ -1714,7 +1714,7 @@
       <w:hyperlink w:anchor="_Toc532572273" w:history="1">
         <w:r>
           <w:rPr>
-            <w:rStyle w:val="Hyperlink"/>
+            <w:rStyle w:val="af1"/>
             <w:rFonts w:ascii="Times New Roman" w:hAnsi="Times New Roman" w:cs="Times New Roman"/>
             <w:noProof/>
             <w:sz w:val="28"/>
@@ -1795,7 +1795,7 @@
     </w:p>
     <w:p>
       <w:pPr>
-        <w:pStyle w:val="TOC1"/>
+        <w:pStyle w:val="11"/>
         <w:tabs>
           <w:tab w:val="right" w:leader="dot" w:pos="10456"/>
         </w:tabs>
@@ -1811,7 +1811,7 @@
       <w:hyperlink w:anchor="_Toc532572274" w:history="1">
         <w:r>
           <w:rPr>
-            <w:rStyle w:val="Hyperlink"/>
+            <w:rStyle w:val="af1"/>
             <w:rFonts w:ascii="Times New Roman" w:hAnsi="Times New Roman" w:cs="Times New Roman"/>
             <w:noProof/>
             <w:sz w:val="28"/>
@@ -1892,7 +1892,7 @@
     </w:p>
     <w:p>
       <w:pPr>
-        <w:pStyle w:val="TOC2"/>
+        <w:pStyle w:val="22"/>
         <w:tabs>
           <w:tab w:val="right" w:leader="dot" w:pos="10456"/>
         </w:tabs>
@@ -1908,7 +1908,7 @@
       <w:hyperlink w:anchor="_Toc532572275" w:history="1">
         <w:r>
           <w:rPr>
-            <w:rStyle w:val="Hyperlink"/>
+            <w:rStyle w:val="af1"/>
             <w:rFonts w:ascii="Times New Roman" w:hAnsi="Times New Roman" w:cs="Times New Roman"/>
             <w:noProof/>
             <w:sz w:val="28"/>
@@ -1989,7 +1989,7 @@
     </w:p>
     <w:p>
       <w:pPr>
-        <w:pStyle w:val="TOC2"/>
+        <w:pStyle w:val="22"/>
         <w:tabs>
           <w:tab w:val="right" w:leader="dot" w:pos="10456"/>
         </w:tabs>
@@ -2005,7 +2005,7 @@
       <w:hyperlink w:anchor="_Toc532572276" w:history="1">
         <w:r>
           <w:rPr>
-            <w:rStyle w:val="Hyperlink"/>
+            <w:rStyle w:val="af1"/>
             <w:rFonts w:ascii="Times New Roman" w:hAnsi="Times New Roman" w:cs="Times New Roman"/>
             <w:noProof/>
             <w:sz w:val="28"/>
@@ -2015,7 +2015,7 @@
         </w:r>
         <w:r>
           <w:rPr>
-            <w:rStyle w:val="Hyperlink"/>
+            <w:rStyle w:val="af1"/>
             <w:rFonts w:ascii="Times New Roman" w:hAnsi="Times New Roman" w:cs="Times New Roman"/>
             <w:noProof/>
             <w:sz w:val="28"/>
@@ -2097,7 +2097,7 @@
     </w:p>
     <w:p>
       <w:pPr>
-        <w:pStyle w:val="TOC2"/>
+        <w:pStyle w:val="22"/>
         <w:tabs>
           <w:tab w:val="right" w:leader="dot" w:pos="10456"/>
         </w:tabs>
@@ -2113,7 +2113,7 @@
       <w:hyperlink w:anchor="_Toc532572277" w:history="1">
         <w:r>
           <w:rPr>
-            <w:rStyle w:val="Hyperlink"/>
+            <w:rStyle w:val="af1"/>
             <w:rFonts w:ascii="Times New Roman" w:hAnsi="Times New Roman" w:cs="Times New Roman"/>
             <w:noProof/>
             <w:sz w:val="28"/>
@@ -2194,7 +2194,7 @@
     </w:p>
     <w:p>
       <w:pPr>
-        <w:pStyle w:val="TOC1"/>
+        <w:pStyle w:val="11"/>
         <w:tabs>
           <w:tab w:val="right" w:leader="dot" w:pos="10456"/>
         </w:tabs>
@@ -2210,7 +2210,7 @@
       <w:hyperlink w:anchor="_Toc532572278" w:history="1">
         <w:r>
           <w:rPr>
-            <w:rStyle w:val="Hyperlink"/>
+            <w:rStyle w:val="af1"/>
             <w:rFonts w:ascii="Times New Roman" w:hAnsi="Times New Roman" w:cs="Times New Roman"/>
             <w:noProof/>
             <w:sz w:val="28"/>
@@ -2291,7 +2291,7 @@
     </w:p>
     <w:p>
       <w:pPr>
-        <w:pStyle w:val="TOC2"/>
+        <w:pStyle w:val="22"/>
         <w:tabs>
           <w:tab w:val="right" w:leader="dot" w:pos="10456"/>
         </w:tabs>
@@ -2307,7 +2307,7 @@
       <w:hyperlink w:anchor="_Toc532572279" w:history="1">
         <w:r>
           <w:rPr>
-            <w:rStyle w:val="Hyperlink"/>
+            <w:rStyle w:val="af1"/>
             <w:rFonts w:ascii="Times New Roman" w:hAnsi="Times New Roman" w:cs="Times New Roman"/>
             <w:noProof/>
             <w:sz w:val="28"/>
@@ -2388,7 +2388,7 @@
     </w:p>
     <w:p>
       <w:pPr>
-        <w:pStyle w:val="TOC2"/>
+        <w:pStyle w:val="22"/>
         <w:tabs>
           <w:tab w:val="right" w:leader="dot" w:pos="10456"/>
         </w:tabs>
@@ -2404,7 +2404,7 @@
       <w:hyperlink w:anchor="_Toc532572280" w:history="1">
         <w:r>
           <w:rPr>
-            <w:rStyle w:val="Hyperlink"/>
+            <w:rStyle w:val="af1"/>
             <w:rFonts w:ascii="Times New Roman" w:hAnsi="Times New Roman" w:cs="Times New Roman"/>
             <w:noProof/>
             <w:sz w:val="28"/>
@@ -2485,7 +2485,7 @@
     </w:p>
     <w:p>
       <w:pPr>
-        <w:pStyle w:val="TOC2"/>
+        <w:pStyle w:val="22"/>
         <w:tabs>
           <w:tab w:val="right" w:leader="dot" w:pos="10456"/>
         </w:tabs>
@@ -2501,7 +2501,7 @@
       <w:hyperlink w:anchor="_Toc532572281" w:history="1">
         <w:r>
           <w:rPr>
-            <w:rStyle w:val="Hyperlink"/>
+            <w:rStyle w:val="af1"/>
             <w:rFonts w:ascii="Times New Roman" w:hAnsi="Times New Roman" w:cs="Times New Roman"/>
             <w:noProof/>
             <w:sz w:val="28"/>
@@ -2582,7 +2582,7 @@
     </w:p>
     <w:p>
       <w:pPr>
-        <w:pStyle w:val="TOC1"/>
+        <w:pStyle w:val="11"/>
         <w:tabs>
           <w:tab w:val="right" w:leader="dot" w:pos="10456"/>
         </w:tabs>
@@ -2598,7 +2598,7 @@
       <w:hyperlink w:anchor="_Toc532572282" w:history="1">
         <w:r>
           <w:rPr>
-            <w:rStyle w:val="Hyperlink"/>
+            <w:rStyle w:val="af1"/>
             <w:rFonts w:ascii="Times New Roman" w:hAnsi="Times New Roman" w:cs="Times New Roman"/>
             <w:noProof/>
             <w:sz w:val="28"/>
@@ -2714,7 +2714,7 @@
     </w:p>
     <w:p>
       <w:pPr>
-        <w:pStyle w:val="Heading1"/>
+        <w:pStyle w:val="1"/>
         <w:spacing w:before="0" w:after="240"/>
         <w:jc w:val="both"/>
         <w:rPr>
@@ -2789,7 +2789,7 @@
     </w:p>
     <w:p>
       <w:pPr>
-        <w:pStyle w:val="Heading1"/>
+        <w:pStyle w:val="1"/>
         <w:spacing w:before="0" w:after="240"/>
         <w:jc w:val="both"/>
         <w:rPr>
@@ -2969,7 +2969,25 @@
           <w:sz w:val="28"/>
           <w:szCs w:val="28"/>
         </w:rPr>
-        <w:t xml:space="preserve"> программ/скриптов в </w:t>
+        <w:t xml:space="preserve"> программ/</w:t>
+      </w:r>
+      <w:proofErr w:type="spellStart"/>
+      <w:r>
+        <w:rPr>
+          <w:rFonts w:ascii="Times New Roman" w:hAnsi="Times New Roman" w:cs="Times New Roman"/>
+          <w:sz w:val="28"/>
+          <w:szCs w:val="28"/>
+        </w:rPr>
+        <w:t>скриптов</w:t>
+      </w:r>
+      <w:proofErr w:type="spellEnd"/>
+      <w:r>
+        <w:rPr>
+          <w:rFonts w:ascii="Times New Roman" w:hAnsi="Times New Roman" w:cs="Times New Roman"/>
+          <w:sz w:val="28"/>
+          <w:szCs w:val="28"/>
+        </w:rPr>
+        <w:t xml:space="preserve"> в </w:t>
       </w:r>
       <w:proofErr w:type="spellStart"/>
       <w:r>
@@ -3052,7 +3070,7 @@
     </w:p>
     <w:p>
       <w:pPr>
-        <w:pStyle w:val="Heading1"/>
+        <w:pStyle w:val="1"/>
         <w:jc w:val="both"/>
         <w:rPr>
           <w:rFonts w:ascii="Times New Roman" w:hAnsi="Times New Roman" w:cs="Times New Roman"/>
@@ -3076,7 +3094,7 @@
     </w:p>
     <w:p>
       <w:pPr>
-        <w:pStyle w:val="Heading2"/>
+        <w:pStyle w:val="2"/>
         <w:spacing w:before="0" w:after="240" w:line="240" w:lineRule="auto"/>
         <w:jc w:val="both"/>
         <w:rPr>
@@ -3260,7 +3278,7 @@
     </w:p>
     <w:p>
       <w:pPr>
-        <w:pStyle w:val="ListParagraph"/>
+        <w:pStyle w:val="ac"/>
         <w:numPr>
           <w:ilvl w:val="0"/>
           <w:numId w:val="9"/>
@@ -3292,7 +3310,7 @@
     </w:p>
     <w:p>
       <w:pPr>
-        <w:pStyle w:val="ListParagraph"/>
+        <w:pStyle w:val="ac"/>
         <w:numPr>
           <w:ilvl w:val="0"/>
           <w:numId w:val="9"/>
@@ -3324,7 +3342,7 @@
     </w:p>
     <w:p>
       <w:pPr>
-        <w:pStyle w:val="ListParagraph"/>
+        <w:pStyle w:val="ac"/>
         <w:numPr>
           <w:ilvl w:val="0"/>
           <w:numId w:val="9"/>
@@ -3356,7 +3374,7 @@
     </w:p>
     <w:p>
       <w:pPr>
-        <w:pStyle w:val="ListParagraph"/>
+        <w:pStyle w:val="ac"/>
         <w:numPr>
           <w:ilvl w:val="0"/>
           <w:numId w:val="9"/>
@@ -3388,7 +3406,7 @@
     </w:p>
     <w:p>
       <w:pPr>
-        <w:pStyle w:val="ListParagraph"/>
+        <w:pStyle w:val="ac"/>
         <w:numPr>
           <w:ilvl w:val="0"/>
           <w:numId w:val="9"/>
@@ -3456,7 +3474,7 @@
           <w:lang w:eastAsia="ru-RU"/>
         </w:rPr>
         <w:drawing>
-          <wp:inline distT="0" distB="0" distL="19050" distR="0" wp14:anchorId="6B1DDAD2" wp14:editId="73609150">
+          <wp:inline distT="0" distB="0" distL="19050" distR="0">
             <wp:extent cx="6945259" cy="2133600"/>
             <wp:effectExtent l="0" t="0" r="0" b="0"/>
             <wp:docPr id="1" name="Рисунок 1" descr="preview"/>
@@ -3646,7 +3664,7 @@
     </w:p>
     <w:p>
       <w:pPr>
-        <w:pStyle w:val="Heading2"/>
+        <w:pStyle w:val="2"/>
         <w:spacing w:before="0" w:after="240" w:line="360" w:lineRule="auto"/>
         <w:jc w:val="both"/>
         <w:rPr>
@@ -3763,7 +3781,7 @@
     </w:p>
     <w:p>
       <w:pPr>
-        <w:pStyle w:val="Heading2"/>
+        <w:pStyle w:val="2"/>
         <w:spacing w:before="0" w:after="240" w:line="360" w:lineRule="auto"/>
         <w:jc w:val="both"/>
         <w:rPr>
@@ -3882,7 +3900,7 @@
     </w:p>
     <w:p>
       <w:pPr>
-        <w:pStyle w:val="ListParagraph"/>
+        <w:pStyle w:val="ac"/>
         <w:numPr>
           <w:ilvl w:val="0"/>
           <w:numId w:val="5"/>
@@ -3906,7 +3924,7 @@
     </w:p>
     <w:p>
       <w:pPr>
-        <w:pStyle w:val="ListParagraph"/>
+        <w:pStyle w:val="ac"/>
         <w:numPr>
           <w:ilvl w:val="0"/>
           <w:numId w:val="5"/>
@@ -3940,7 +3958,7 @@
     </w:p>
     <w:p>
       <w:pPr>
-        <w:pStyle w:val="ListParagraph"/>
+        <w:pStyle w:val="ac"/>
         <w:numPr>
           <w:ilvl w:val="0"/>
           <w:numId w:val="5"/>
@@ -3983,7 +4001,7 @@
     </w:p>
     <w:p>
       <w:pPr>
-        <w:pStyle w:val="Heading2"/>
+        <w:pStyle w:val="2"/>
         <w:spacing w:before="0" w:after="240" w:line="360" w:lineRule="auto"/>
         <w:jc w:val="both"/>
         <w:rPr>
@@ -4069,7 +4087,7 @@
     </w:p>
     <w:p>
       <w:pPr>
-        <w:pStyle w:val="ListParagraph"/>
+        <w:pStyle w:val="ac"/>
         <w:numPr>
           <w:ilvl w:val="0"/>
           <w:numId w:val="7"/>
@@ -4229,7 +4247,7 @@
     </w:p>
     <w:p>
       <w:pPr>
-        <w:pStyle w:val="ListParagraph"/>
+        <w:pStyle w:val="ac"/>
         <w:numPr>
           <w:ilvl w:val="0"/>
           <w:numId w:val="7"/>
@@ -4307,7 +4325,7 @@
     </w:p>
     <w:p>
       <w:pPr>
-        <w:pStyle w:val="ListParagraph"/>
+        <w:pStyle w:val="ac"/>
         <w:numPr>
           <w:ilvl w:val="0"/>
           <w:numId w:val="7"/>
@@ -4385,7 +4403,7 @@
     </w:p>
     <w:p>
       <w:pPr>
-        <w:pStyle w:val="ListParagraph"/>
+        <w:pStyle w:val="ac"/>
         <w:numPr>
           <w:ilvl w:val="0"/>
           <w:numId w:val="7"/>
@@ -4463,7 +4481,7 @@
     </w:p>
     <w:p>
       <w:pPr>
-        <w:pStyle w:val="ListParagraph"/>
+        <w:pStyle w:val="ac"/>
         <w:numPr>
           <w:ilvl w:val="0"/>
           <w:numId w:val="7"/>
@@ -4576,7 +4594,7 @@
     </w:p>
     <w:p>
       <w:pPr>
-        <w:pStyle w:val="ListParagraph"/>
+        <w:pStyle w:val="ac"/>
         <w:numPr>
           <w:ilvl w:val="0"/>
           <w:numId w:val="7"/>
@@ -4612,7 +4630,7 @@
     </w:p>
     <w:p>
       <w:pPr>
-        <w:pStyle w:val="ListParagraph"/>
+        <w:pStyle w:val="ac"/>
         <w:spacing w:after="0" w:line="360" w:lineRule="auto"/>
         <w:ind w:left="927"/>
         <w:jc w:val="center"/>
@@ -4669,7 +4687,7 @@
     </w:p>
     <w:p>
       <w:pPr>
-        <w:pStyle w:val="ListParagraph"/>
+        <w:pStyle w:val="ac"/>
         <w:numPr>
           <w:ilvl w:val="0"/>
           <w:numId w:val="7"/>
@@ -4702,7 +4720,7 @@
     </w:p>
     <w:p>
       <w:pPr>
-        <w:pStyle w:val="ListParagraph"/>
+        <w:pStyle w:val="ac"/>
         <w:spacing w:after="0" w:line="360" w:lineRule="auto"/>
         <w:ind w:left="927"/>
         <w:jc w:val="center"/>
@@ -4759,7 +4777,7 @@
     </w:p>
     <w:p>
       <w:pPr>
-        <w:pStyle w:val="ListParagraph"/>
+        <w:pStyle w:val="ac"/>
         <w:numPr>
           <w:ilvl w:val="0"/>
           <w:numId w:val="7"/>
@@ -4834,7 +4852,7 @@
     </w:p>
     <w:p>
       <w:pPr>
-        <w:pStyle w:val="ListParagraph"/>
+        <w:pStyle w:val="ac"/>
         <w:spacing w:after="0" w:line="360" w:lineRule="auto"/>
         <w:ind w:left="927"/>
         <w:jc w:val="center"/>
@@ -4883,7 +4901,15 @@
                   <w:sz w:val="28"/>
                   <w:szCs w:val="28"/>
                 </w:rPr>
-                <m:t>Precision+Recall</m:t>
+                <m:t>Precision+Reca</m:t>
+              </m:r>
+              <m:r>
+                <w:rPr>
+                  <w:rFonts w:ascii="Cambria Math" w:hAnsi="Cambria Math" w:cs="Times New Roman"/>
+                  <w:sz w:val="28"/>
+                  <w:szCs w:val="28"/>
+                </w:rPr>
+                <m:t>ll</m:t>
               </m:r>
             </m:den>
           </m:f>
@@ -4912,7 +4938,7 @@
     </w:p>
     <w:p>
       <w:pPr>
-        <w:pStyle w:val="ListParagraph"/>
+        <w:pStyle w:val="ac"/>
         <w:numPr>
           <w:ilvl w:val="0"/>
           <w:numId w:val="7"/>
@@ -5030,7 +5056,7 @@
     </w:p>
     <w:p>
       <w:pPr>
-        <w:pStyle w:val="ListParagraph"/>
+        <w:pStyle w:val="ac"/>
         <w:numPr>
           <w:ilvl w:val="0"/>
           <w:numId w:val="7"/>
@@ -5191,7 +5217,7 @@
                 <m:naryPr>
                   <m:chr m:val="∑"/>
                   <m:limLoc m:val="subSup"/>
-                  <m:supHide m:val="1"/>
+                  <m:supHide m:val="on"/>
                   <m:ctrlPr>
                     <w:rPr>
                       <w:rFonts w:ascii="Cambria Math" w:hAnsi="Cambria Math" w:cs="Times New Roman"/>
@@ -5253,7 +5279,7 @@
                 <m:naryPr>
                   <m:chr m:val="∑"/>
                   <m:limLoc m:val="subSup"/>
-                  <m:supHide m:val="1"/>
+                  <m:supHide m:val="on"/>
                   <m:ctrlPr>
                     <w:rPr>
                       <w:rFonts w:ascii="Cambria Math" w:hAnsi="Cambria Math" w:cs="Times New Roman"/>
@@ -5321,7 +5347,7 @@
                 <m:naryPr>
                   <m:chr m:val="∑"/>
                   <m:limLoc m:val="subSup"/>
-                  <m:supHide m:val="1"/>
+                  <m:supHide m:val="on"/>
                   <m:ctrlPr>
                     <w:rPr>
                       <w:rFonts w:ascii="Cambria Math" w:hAnsi="Cambria Math" w:cs="Times New Roman"/>
@@ -5418,7 +5444,7 @@
                 <m:naryPr>
                   <m:chr m:val="∑"/>
                   <m:limLoc m:val="subSup"/>
-                  <m:supHide m:val="1"/>
+                  <m:supHide m:val="on"/>
                   <m:ctrlPr>
                     <w:rPr>
                       <w:rFonts w:ascii="Cambria Math" w:hAnsi="Cambria Math" w:cs="Times New Roman"/>
@@ -5480,7 +5506,7 @@
                 <m:naryPr>
                   <m:chr m:val="∑"/>
                   <m:limLoc m:val="subSup"/>
-                  <m:supHide m:val="1"/>
+                  <m:supHide m:val="on"/>
                   <m:ctrlPr>
                     <w:rPr>
                       <w:rFonts w:ascii="Cambria Math" w:hAnsi="Cambria Math" w:cs="Times New Roman"/>
@@ -5548,7 +5574,7 @@
                 <m:naryPr>
                   <m:chr m:val="∑"/>
                   <m:limLoc m:val="subSup"/>
-                  <m:supHide m:val="1"/>
+                  <m:supHide m:val="on"/>
                   <m:ctrlPr>
                     <w:rPr>
                       <w:rFonts w:ascii="Cambria Math" w:hAnsi="Cambria Math" w:cs="Times New Roman"/>
@@ -5671,41 +5697,14 @@
           <w:sz w:val="28"/>
           <w:szCs w:val="28"/>
         </w:rPr>
-        <w:t xml:space="preserve">Из формул следует, что при нескольких классах значение значения </w:t>
-      </w:r>
-      <w:proofErr w:type="spellStart"/>
-      <w:r>
-        <w:rPr>
-          <w:rFonts w:ascii="Times New Roman" w:hAnsi="Times New Roman" w:cs="Times New Roman"/>
-          <w:sz w:val="28"/>
-          <w:szCs w:val="28"/>
-        </w:rPr>
-        <w:t>micro</w:t>
-      </w:r>
-      <w:proofErr w:type="spellEnd"/>
-      <w:r>
-        <w:rPr>
-          <w:rFonts w:ascii="Times New Roman" w:hAnsi="Times New Roman" w:cs="Times New Roman"/>
-          <w:sz w:val="28"/>
-          <w:szCs w:val="28"/>
-        </w:rPr>
-        <w:t xml:space="preserve">-метрик всегда совпадают, </w:t>
-      </w:r>
-      <w:proofErr w:type="gramStart"/>
-      <w:r>
-        <w:rPr>
-          <w:rFonts w:ascii="Times New Roman" w:hAnsi="Times New Roman" w:cs="Times New Roman"/>
-          <w:sz w:val="28"/>
-          <w:szCs w:val="28"/>
-        </w:rPr>
-        <w:t xml:space="preserve">поскольку </w:t>
+        <w:t xml:space="preserve">Из формул следует, что при нескольких классах значение значения micro-метрик всегда совпадают, поскольку </w:t>
       </w:r>
       <m:oMath>
         <m:nary>
           <m:naryPr>
             <m:chr m:val="∑"/>
             <m:limLoc m:val="subSup"/>
-            <m:supHide m:val="1"/>
+            <m:supHide m:val="on"/>
             <m:ctrlPr>
               <w:rPr>
                 <w:rFonts w:ascii="Cambria Math" w:hAnsi="Cambria Math" w:cs="Times New Roman"/>
@@ -5774,7 +5773,7 @@
           <m:naryPr>
             <m:chr m:val="∑"/>
             <m:limLoc m:val="subSup"/>
-            <m:supHide m:val="1"/>
+            <m:supHide m:val="on"/>
             <m:ctrlPr>
               <w:rPr>
                 <w:rFonts w:ascii="Cambria Math" w:hAnsi="Cambria Math" w:cs="Times New Roman"/>
@@ -5837,11 +5836,10 @@
         </w:rPr>
         <w:t>.</w:t>
       </w:r>
-      <w:proofErr w:type="gramEnd"/>
-    </w:p>
-    <w:p>
-      <w:pPr>
-        <w:pStyle w:val="ListParagraph"/>
+    </w:p>
+    <w:p>
+      <w:pPr>
+        <w:pStyle w:val="ac"/>
         <w:numPr>
           <w:ilvl w:val="0"/>
           <w:numId w:val="7"/>
@@ -6002,7 +6000,7 @@
                 <m:naryPr>
                   <m:chr m:val="∑"/>
                   <m:limLoc m:val="subSup"/>
-                  <m:supHide m:val="1"/>
+                  <m:supHide m:val="on"/>
                   <m:ctrlPr>
                     <w:rPr>
                       <w:rFonts w:ascii="Cambria Math" w:hAnsi="Cambria Math" w:cs="Times New Roman"/>
@@ -6127,7 +6125,7 @@
                 <m:naryPr>
                   <m:chr m:val="∑"/>
                   <m:limLoc m:val="subSup"/>
-                  <m:supHide m:val="1"/>
+                  <m:supHide m:val="on"/>
                   <m:ctrlPr>
                     <w:rPr>
                       <w:rFonts w:ascii="Cambria Math" w:hAnsi="Cambria Math" w:cs="Times New Roman"/>
@@ -6279,7 +6277,7 @@
     </w:p>
     <w:p>
       <w:pPr>
-        <w:pStyle w:val="ListParagraph"/>
+        <w:pStyle w:val="ac"/>
         <w:numPr>
           <w:ilvl w:val="0"/>
           <w:numId w:val="7"/>
@@ -6450,7 +6448,7 @@
                 <m:naryPr>
                   <m:chr m:val="∑"/>
                   <m:limLoc m:val="subSup"/>
-                  <m:supHide m:val="1"/>
+                  <m:supHide m:val="on"/>
                   <m:ctrlPr>
                     <w:rPr>
                       <w:rFonts w:ascii="Cambria Math" w:hAnsi="Cambria Math" w:cs="Times New Roman"/>
@@ -6520,8 +6518,8 @@
                 <m:naryPr>
                   <m:chr m:val="∑"/>
                   <m:limLoc m:val="undOvr"/>
-                  <m:subHide m:val="1"/>
-                  <m:supHide m:val="1"/>
+                  <m:subHide m:val="on"/>
+                  <m:supHide m:val="on"/>
                   <m:ctrlPr>
                     <w:rPr>
                       <w:rFonts w:ascii="Cambria Math" w:hAnsi="Cambria Math" w:cs="Times New Roman"/>
@@ -6612,7 +6610,7 @@
                 <m:naryPr>
                   <m:chr m:val="∑"/>
                   <m:limLoc m:val="subSup"/>
-                  <m:supHide m:val="1"/>
+                  <m:supHide m:val="on"/>
                   <m:ctrlPr>
                     <w:rPr>
                       <w:rFonts w:ascii="Cambria Math" w:hAnsi="Cambria Math" w:cs="Times New Roman"/>
@@ -6682,8 +6680,8 @@
                 <m:naryPr>
                   <m:chr m:val="∑"/>
                   <m:limLoc m:val="undOvr"/>
-                  <m:subHide m:val="1"/>
-                  <m:supHide m:val="1"/>
+                  <m:subHide m:val="on"/>
+                  <m:supHide m:val="on"/>
                   <m:ctrlPr>
                     <w:rPr>
                       <w:rFonts w:ascii="Cambria Math" w:hAnsi="Cambria Math" w:cs="Times New Roman"/>
@@ -6722,7 +6720,6 @@
           <w:szCs w:val="28"/>
         </w:rPr>
       </w:pPr>
-      <w:proofErr w:type="gramStart"/>
       <w:r>
         <w:rPr>
           <w:rFonts w:ascii="Times New Roman" w:eastAsiaTheme="minorEastAsia" w:hAnsi="Times New Roman" w:cs="Times New Roman"/>
@@ -6764,21 +6761,12 @@
           <w:sz w:val="28"/>
           <w:szCs w:val="28"/>
         </w:rPr>
-        <w:t xml:space="preserve"> -</w:t>
-      </w:r>
-      <w:proofErr w:type="gramEnd"/>
-      <w:r>
-        <w:rPr>
-          <w:rFonts w:ascii="Times New Roman" w:eastAsiaTheme="minorEastAsia" w:hAnsi="Times New Roman" w:cs="Times New Roman"/>
-          <w:sz w:val="28"/>
-          <w:szCs w:val="28"/>
-        </w:rPr>
-        <w:t xml:space="preserve"> количество примеров в классе.</w:t>
-      </w:r>
-    </w:p>
-    <w:p>
-      <w:pPr>
-        <w:pStyle w:val="Heading2"/>
+        <w:t xml:space="preserve"> - количество примеров в классе.</w:t>
+      </w:r>
+    </w:p>
+    <w:p>
+      <w:pPr>
+        <w:pStyle w:val="2"/>
         <w:spacing w:before="0" w:after="240" w:line="360" w:lineRule="auto"/>
         <w:jc w:val="both"/>
         <w:rPr>
@@ -6830,7 +6818,7 @@
     </w:p>
     <w:p>
       <w:pPr>
-        <w:pStyle w:val="ListParagraph"/>
+        <w:pStyle w:val="ac"/>
         <w:numPr>
           <w:ilvl w:val="0"/>
           <w:numId w:val="7"/>
@@ -6838,13 +6826,13 @@
         <w:spacing w:after="0" w:line="360" w:lineRule="auto"/>
         <w:jc w:val="both"/>
         <w:rPr>
-          <w:rStyle w:val="Hyperlink"/>
-        </w:rPr>
-      </w:pPr>
-      <w:hyperlink r:id="rId10">
+          <w:rStyle w:val="af1"/>
+        </w:rPr>
+      </w:pPr>
+      <w:hyperlink r:id="rId9">
         <w:r>
           <w:rPr>
-            <w:rStyle w:val="Hyperlink"/>
+            <w:rStyle w:val="af1"/>
             <w:rFonts w:ascii="Times New Roman" w:hAnsi="Times New Roman" w:cs="Times New Roman"/>
             <w:webHidden/>
             <w:sz w:val="28"/>
@@ -6854,14 +6842,14 @@
       </w:hyperlink>
       <w:r>
         <w:rPr>
-          <w:rStyle w:val="Hyperlink"/>
+          <w:rStyle w:val="af1"/>
         </w:rPr>
         <w:t xml:space="preserve"> </w:t>
       </w:r>
     </w:p>
     <w:p>
       <w:pPr>
-        <w:pStyle w:val="ListParagraph"/>
+        <w:pStyle w:val="ac"/>
         <w:numPr>
           <w:ilvl w:val="0"/>
           <w:numId w:val="7"/>
@@ -6869,13 +6857,13 @@
         <w:spacing w:after="0" w:line="360" w:lineRule="auto"/>
         <w:jc w:val="both"/>
         <w:rPr>
-          <w:rStyle w:val="Hyperlink"/>
-        </w:rPr>
-      </w:pPr>
-      <w:hyperlink r:id="rId11" w:history="1">
+          <w:rStyle w:val="af1"/>
+        </w:rPr>
+      </w:pPr>
+      <w:hyperlink r:id="rId10" w:history="1">
         <w:r>
           <w:rPr>
-            <w:rStyle w:val="Hyperlink"/>
+            <w:rStyle w:val="af1"/>
             <w:rFonts w:ascii="Times New Roman" w:hAnsi="Times New Roman" w:cs="Times New Roman"/>
             <w:sz w:val="28"/>
           </w:rPr>
@@ -6962,9 +6950,9 @@
     </w:p>
     <w:tbl>
       <w:tblPr>
-        <w:tblStyle w:val="TableGrid"/>
+        <w:tblStyle w:val="ad"/>
         <w:tblW w:w="10682" w:type="dxa"/>
-        <w:tblLook w:val="04A0" w:firstRow="1" w:lastRow="0" w:firstColumn="1" w:lastColumn="0" w:noHBand="0" w:noVBand="1"/>
+        <w:tblLook w:val="04A0"/>
       </w:tblPr>
       <w:tblGrid>
         <w:gridCol w:w="1809"/>
@@ -7646,7 +7634,7 @@
     </w:p>
     <w:p>
       <w:pPr>
-        <w:pStyle w:val="ListParagraph"/>
+        <w:pStyle w:val="ac"/>
         <w:numPr>
           <w:ilvl w:val="0"/>
           <w:numId w:val="1"/>
@@ -7670,7 +7658,7 @@
     </w:p>
     <w:p>
       <w:pPr>
-        <w:pStyle w:val="ListParagraph"/>
+        <w:pStyle w:val="ac"/>
         <w:numPr>
           <w:ilvl w:val="0"/>
           <w:numId w:val="1"/>
@@ -7715,7 +7703,7 @@
     </w:p>
     <w:p>
       <w:pPr>
-        <w:pStyle w:val="ListParagraph"/>
+        <w:pStyle w:val="ac"/>
         <w:numPr>
           <w:ilvl w:val="0"/>
           <w:numId w:val="1"/>
@@ -7744,7 +7732,6 @@
           <w:rFonts w:ascii="Times New Roman" w:hAnsi="Times New Roman" w:cs="Times New Roman"/>
           <w:sz w:val="28"/>
           <w:szCs w:val="28"/>
-          <w:lang w:val="en-US"/>
         </w:rPr>
       </w:pPr>
       <w:r>
@@ -7758,7 +7745,7 @@
     </w:p>
     <w:p>
       <w:pPr>
-        <w:pStyle w:val="Heading1"/>
+        <w:pStyle w:val="1"/>
         <w:spacing w:before="0" w:after="240" w:line="276" w:lineRule="auto"/>
         <w:jc w:val="both"/>
         <w:rPr>
@@ -7821,7 +7808,7 @@
     </w:p>
     <w:p>
       <w:pPr>
-        <w:pStyle w:val="ListParagraph"/>
+        <w:pStyle w:val="ac"/>
         <w:numPr>
           <w:ilvl w:val="0"/>
           <w:numId w:val="6"/>
@@ -7853,7 +7840,7 @@
     </w:p>
     <w:p>
       <w:pPr>
-        <w:pStyle w:val="ListParagraph"/>
+        <w:pStyle w:val="ac"/>
         <w:numPr>
           <w:ilvl w:val="0"/>
           <w:numId w:val="6"/>
@@ -7866,6 +7853,7 @@
           <w:szCs w:val="28"/>
         </w:rPr>
       </w:pPr>
+      <w:proofErr w:type="spellStart"/>
       <w:r>
         <w:rPr>
           <w:rFonts w:ascii="Consolas" w:hAnsi="Consolas" w:cs="Times New Roman"/>
@@ -7874,6 +7862,7 @@
         </w:rPr>
         <w:t>run_create_dataset.py</w:t>
       </w:r>
+      <w:proofErr w:type="spellEnd"/>
       <w:r>
         <w:rPr>
           <w:rFonts w:ascii="Times New Roman" w:hAnsi="Times New Roman" w:cs="Times New Roman"/>
@@ -7990,7 +7979,7 @@
     </w:p>
     <w:p>
       <w:pPr>
-        <w:pStyle w:val="ListParagraph"/>
+        <w:pStyle w:val="ac"/>
         <w:numPr>
           <w:ilvl w:val="0"/>
           <w:numId w:val="6"/>
@@ -8021,6 +8010,7 @@
         </w:rPr>
         <w:t>_</w:t>
       </w:r>
+      <w:proofErr w:type="spellStart"/>
       <w:r>
         <w:rPr>
           <w:rFonts w:ascii="Consolas" w:hAnsi="Consolas" w:cs="Times New Roman"/>
@@ -8028,8 +8018,9 @@
           <w:szCs w:val="28"/>
           <w:lang w:val="en-US"/>
         </w:rPr>
-        <w:t>conv</w:t>
-      </w:r>
+        <w:t>fc</w:t>
+      </w:r>
+      <w:proofErr w:type="spellEnd"/>
       <w:r>
         <w:rPr>
           <w:rFonts w:ascii="Consolas" w:hAnsi="Consolas" w:cs="Times New Roman"/>
@@ -8085,7 +8076,7 @@
     </w:p>
     <w:p>
       <w:pPr>
-        <w:pStyle w:val="ListParagraph"/>
+        <w:pStyle w:val="ac"/>
         <w:numPr>
           <w:ilvl w:val="0"/>
           <w:numId w:val="6"/>
@@ -8146,7 +8137,7 @@
     </w:p>
     <w:p>
       <w:pPr>
-        <w:pStyle w:val="ListParagraph"/>
+        <w:pStyle w:val="ac"/>
         <w:numPr>
           <w:ilvl w:val="0"/>
           <w:numId w:val="6"/>
@@ -8177,6 +8168,7 @@
         </w:rPr>
         <w:t>_</w:t>
       </w:r>
+      <w:proofErr w:type="spellStart"/>
       <w:r>
         <w:rPr>
           <w:rFonts w:ascii="Consolas" w:hAnsi="Consolas" w:cs="Times New Roman"/>
@@ -8184,8 +8176,9 @@
           <w:szCs w:val="28"/>
           <w:lang w:val="en-US"/>
         </w:rPr>
-        <w:t>conv</w:t>
-      </w:r>
+        <w:t>fc</w:t>
+      </w:r>
+      <w:proofErr w:type="spellEnd"/>
       <w:r>
         <w:rPr>
           <w:rFonts w:ascii="Consolas" w:hAnsi="Consolas" w:cs="Times New Roman"/>
@@ -8215,7 +8208,7 @@
     </w:p>
     <w:p>
       <w:pPr>
-        <w:pStyle w:val="Heading1"/>
+        <w:pStyle w:val="1"/>
         <w:spacing w:before="0" w:after="240"/>
         <w:jc w:val="both"/>
         <w:rPr>
@@ -8437,7 +8430,7 @@
           <w:rFonts w:ascii="Times New Roman" w:hAnsi="Times New Roman" w:cs="Times New Roman"/>
           <w:sz w:val="28"/>
         </w:rPr>
-        <w:pict w14:anchorId="61B51EAC">
+        <w:pict>
           <v:group id="_x0000_s1026" style="width:485.8pt;height:182.9pt;mso-position-horizontal-relative:char;mso-position-vertical-relative:line" coordorigin="936,2822" coordsize="9716,3658">
             <v:group id="_x0000_s1027" style="position:absolute;left:936;top:3683;width:9716;height:2797" coordorigin="728,2490" coordsize="9716,2797">
               <v:shapetype id="_x0000_t202" coordsize="21600,21600" o:spt="202" path="m,l,21600r21600,l21600,xe">
@@ -8820,6 +8813,7 @@
                 </w:txbxContent>
               </v:textbox>
             </v:shape>
+            <w10:wrap type="none"/>
             <w10:anchorlock/>
           </v:group>
         </w:pict>
@@ -8947,7 +8941,7 @@
         <w:ind w:left="710"/>
         <w:jc w:val="center"/>
         <w:rPr>
-          <w:rStyle w:val="Emphasis"/>
+          <w:rStyle w:val="a5"/>
           <w:rFonts w:ascii="Times New Roman" w:hAnsi="Times New Roman" w:cs="Times New Roman"/>
           <w:i w:val="0"/>
           <w:iCs w:val="0"/>
@@ -8957,11 +8951,8 @@
       <m:oMathPara>
         <m:oMath>
           <m:r>
-            <m:rPr>
-              <m:sty m:val="p"/>
-            </m:rPr>
             <w:rPr>
-              <w:rStyle w:val="Emphasis"/>
+              <w:rStyle w:val="a5"/>
               <w:rFonts w:ascii="Cambria Math" w:hAnsi="Cambria Math" w:cs="Times New Roman"/>
               <w:sz w:val="24"/>
               <w:szCs w:val="24"/>
@@ -8975,7 +8966,7 @@
             <m:dPr>
               <m:ctrlPr>
                 <w:rPr>
-                  <w:rStyle w:val="Emphasis"/>
+                  <w:rStyle w:val="a5"/>
                   <w:rFonts w:ascii="Cambria Math" w:hAnsi="Cambria Math" w:cs="Times New Roman"/>
                   <w:i w:val="0"/>
                   <w:iCs w:val="0"/>
@@ -8989,11 +8980,8 @@
             </m:dPr>
             <m:e>
               <m:r>
-                <m:rPr>
-                  <m:sty m:val="p"/>
-                </m:rPr>
                 <w:rPr>
-                  <w:rStyle w:val="Emphasis"/>
+                  <w:rStyle w:val="a5"/>
                   <w:rFonts w:ascii="Cambria Math" w:hAnsi="Cambria Math" w:cs="Times New Roman"/>
                   <w:sz w:val="24"/>
                   <w:szCs w:val="24"/>
@@ -9006,11 +8994,8 @@
             </m:e>
           </m:d>
           <m:r>
-            <m:rPr>
-              <m:sty m:val="p"/>
-            </m:rPr>
             <w:rPr>
-              <w:rStyle w:val="Emphasis"/>
+              <w:rStyle w:val="a5"/>
               <w:rFonts w:ascii="Cambria Math" w:hAnsi="Cambria Math" w:cs="Times New Roman"/>
               <w:sz w:val="24"/>
               <w:szCs w:val="24"/>
@@ -9023,7 +9008,7 @@
             <m:funcPr>
               <m:ctrlPr>
                 <w:rPr>
-                  <w:rStyle w:val="Emphasis"/>
+                  <w:rStyle w:val="a5"/>
                   <w:rFonts w:ascii="Cambria Math" w:hAnsi="Cambria Math" w:cs="Times New Roman"/>
                   <w:i w:val="0"/>
                   <w:iCs w:val="0"/>
@@ -9037,11 +9022,8 @@
             </m:funcPr>
             <m:fName>
               <m:r>
-                <m:rPr>
-                  <m:sty m:val="p"/>
-                </m:rPr>
                 <w:rPr>
-                  <w:rStyle w:val="Emphasis"/>
+                  <w:rStyle w:val="a5"/>
                   <w:rFonts w:ascii="Cambria Math" w:hAnsi="Cambria Math" w:cs="Times New Roman"/>
                   <w:sz w:val="24"/>
                   <w:szCs w:val="24"/>
@@ -9054,11 +9036,8 @@
             </m:fName>
             <m:e>
               <m:r>
-                <m:rPr>
-                  <m:sty m:val="p"/>
-                </m:rPr>
                 <w:rPr>
-                  <w:rStyle w:val="Emphasis"/>
+                  <w:rStyle w:val="a5"/>
                   <w:rFonts w:ascii="Cambria Math" w:hAnsi="Cambria Math" w:cs="Times New Roman"/>
                   <w:sz w:val="24"/>
                   <w:szCs w:val="24"/>
@@ -9071,7 +9050,7 @@
                 <m:funcPr>
                   <m:ctrlPr>
                     <w:rPr>
-                      <w:rStyle w:val="Emphasis"/>
+                      <w:rStyle w:val="a5"/>
                       <w:rFonts w:ascii="Cambria Math" w:hAnsi="Cambria Math" w:cs="Times New Roman"/>
                       <w:i w:val="0"/>
                       <w:iCs w:val="0"/>
@@ -9085,11 +9064,8 @@
                 </m:funcPr>
                 <m:fName>
                   <m:r>
-                    <m:rPr>
-                      <m:sty m:val="p"/>
-                    </m:rPr>
                     <w:rPr>
-                      <w:rStyle w:val="Emphasis"/>
+                      <w:rStyle w:val="a5"/>
                       <w:rFonts w:ascii="Cambria Math" w:hAnsi="Cambria Math" w:cs="Times New Roman"/>
                       <w:sz w:val="24"/>
                       <w:szCs w:val="24"/>
@@ -9105,7 +9081,7 @@
                     <m:dPr>
                       <m:ctrlPr>
                         <w:rPr>
-                          <w:rStyle w:val="Emphasis"/>
+                          <w:rStyle w:val="a5"/>
                           <w:rFonts w:ascii="Cambria Math" w:hAnsi="Cambria Math" w:cs="Times New Roman"/>
                           <w:i w:val="0"/>
                           <w:iCs w:val="0"/>
@@ -9119,11 +9095,8 @@
                     </m:dPr>
                     <m:e>
                       <m:r>
-                        <m:rPr>
-                          <m:sty m:val="p"/>
-                        </m:rPr>
                         <w:rPr>
-                          <w:rStyle w:val="Emphasis"/>
+                          <w:rStyle w:val="a5"/>
                           <w:rFonts w:ascii="Cambria Math" w:hAnsi="Cambria Math" w:cs="Times New Roman"/>
                           <w:sz w:val="24"/>
                           <w:szCs w:val="24"/>
@@ -9133,11 +9106,8 @@
                         <m:t xml:space="preserve">0, </m:t>
                       </m:r>
                       <m:r>
-                        <m:rPr>
-                          <m:sty m:val="p"/>
-                        </m:rPr>
                         <w:rPr>
-                          <w:rStyle w:val="Emphasis"/>
+                          <w:rStyle w:val="a5"/>
                           <w:rFonts w:ascii="Cambria Math" w:hAnsi="Cambria Math" w:cs="Times New Roman"/>
                           <w:sz w:val="24"/>
                           <w:szCs w:val="24"/>
@@ -9152,11 +9122,8 @@
                 </m:e>
               </m:func>
               <m:r>
-                <m:rPr>
-                  <m:sty m:val="p"/>
-                </m:rPr>
                 <w:rPr>
-                  <w:rStyle w:val="Emphasis"/>
+                  <w:rStyle w:val="a5"/>
                   <w:rFonts w:ascii="Cambria Math" w:hAnsi="Cambria Math" w:cs="Times New Roman"/>
                   <w:sz w:val="24"/>
                   <w:szCs w:val="24"/>
@@ -9316,7 +9283,7 @@
           <m:naryPr>
             <m:chr m:val="∑"/>
             <m:limLoc m:val="subSup"/>
-            <m:supHide m:val="1"/>
+            <m:supHide m:val="on"/>
             <m:ctrlPr>
               <w:rPr>
                 <w:rFonts w:ascii="Cambria Math" w:hAnsi="Cambria Math" w:cs="Times New Roman"/>
@@ -9403,7 +9370,7 @@
     </w:p>
     <w:p>
       <w:pPr>
-        <w:pStyle w:val="Heading2"/>
+        <w:pStyle w:val="2"/>
         <w:spacing w:before="0" w:after="240" w:line="360" w:lineRule="auto"/>
         <w:jc w:val="both"/>
         <w:rPr>
@@ -9478,7 +9445,7 @@
     </w:p>
     <w:p>
       <w:pPr>
-        <w:pStyle w:val="ListParagraph"/>
+        <w:pStyle w:val="ac"/>
         <w:numPr>
           <w:ilvl w:val="0"/>
           <w:numId w:val="15"/>
@@ -9514,7 +9481,7 @@
     </w:p>
     <w:p>
       <w:pPr>
-        <w:pStyle w:val="ListParagraph"/>
+        <w:pStyle w:val="ac"/>
         <w:numPr>
           <w:ilvl w:val="0"/>
           <w:numId w:val="15"/>
@@ -9571,10 +9538,11 @@
         </w:rPr>
         <w:t>entropy</w:t>
       </w:r>
-    </w:p>
-    <w:p>
-      <w:pPr>
-        <w:pStyle w:val="ListParagraph"/>
+      <w:proofErr w:type="spellEnd"/>
+    </w:p>
+    <w:p>
+      <w:pPr>
+        <w:pStyle w:val="ac"/>
         <w:numPr>
           <w:ilvl w:val="0"/>
           <w:numId w:val="15"/>
@@ -9586,7 +9554,6 @@
           <w:sz w:val="28"/>
         </w:rPr>
       </w:pPr>
-      <w:proofErr w:type="spellEnd"/>
       <w:r>
         <w:rPr>
           <w:rFonts w:ascii="Times New Roman" w:hAnsi="Times New Roman" w:cs="Times New Roman"/>
@@ -9604,7 +9571,7 @@
     </w:p>
     <w:p>
       <w:pPr>
-        <w:pStyle w:val="ListParagraph"/>
+        <w:pStyle w:val="ac"/>
         <w:numPr>
           <w:ilvl w:val="0"/>
           <w:numId w:val="15"/>
@@ -9640,7 +9607,7 @@
     </w:p>
     <w:p>
       <w:pPr>
-        <w:pStyle w:val="ListParagraph"/>
+        <w:pStyle w:val="ac"/>
         <w:numPr>
           <w:ilvl w:val="0"/>
           <w:numId w:val="15"/>
@@ -9686,7 +9653,7 @@
     </w:p>
     <w:p>
       <w:pPr>
-        <w:pStyle w:val="ListParagraph"/>
+        <w:pStyle w:val="ac"/>
         <w:spacing w:after="0" w:line="360" w:lineRule="auto"/>
         <w:ind w:left="360"/>
         <w:jc w:val="both"/>
@@ -9714,7 +9681,7 @@
           <w:lang w:eastAsia="ru-RU"/>
         </w:rPr>
         <w:drawing>
-          <wp:inline distT="0" distB="0" distL="0" distR="0" wp14:anchorId="43714F0D" wp14:editId="4D7820B8">
+          <wp:inline distT="0" distB="0" distL="0" distR="0">
             <wp:extent cx="3837305" cy="3027283"/>
             <wp:effectExtent l="0" t="0" r="0" b="0"/>
             <wp:docPr id="16" name="Picture 16"/>
@@ -9729,10 +9696,10 @@
                     <pic:cNvPicPr/>
                   </pic:nvPicPr>
                   <pic:blipFill>
-                    <a:blip r:embed="rId12">
+                    <a:blip r:embed="rId11" cstate="print">
                       <a:extLst>
                         <a:ext uri="{28A0092B-C50C-407E-A947-70E740481C1C}">
-                          <a14:useLocalDpi xmlns:a14="http://schemas.microsoft.com/office/drawing/2010/main" val="0"/>
+                          <a14:useLocalDpi xmlns:a14="http://schemas.microsoft.com/office/drawing/2010/main" xmlns:wps="http://schemas.microsoft.com/office/word/2010/wordprocessingShape" xmlns:wpi="http://schemas.microsoft.com/office/word/2010/wordprocessingInk" xmlns:wpg="http://schemas.microsoft.com/office/word/2010/wordprocessingGroup" xmlns:w15="http://schemas.microsoft.com/office/word/2012/wordml" xmlns:w14="http://schemas.microsoft.com/office/word/2010/wordml" xmlns:w="http://schemas.openxmlformats.org/wordprocessingml/2006/main" xmlns:w10="urn:schemas-microsoft-com:office:word" xmlns:wp14="http://schemas.microsoft.com/office/word/2010/wordprocessingDrawing" xmlns:v="urn:schemas-microsoft-com:vml" xmlns:o="urn:schemas-microsoft-com:office:office" xmlns:mc="http://schemas.openxmlformats.org/markup-compatibility/2006" xmlns:wpc="http://schemas.microsoft.com/office/word/2010/wordprocessingCanvas" xmlns="" val="0"/>
                         </a:ext>
                       </a:extLst>
                     </a:blip>
@@ -9799,7 +9766,6 @@
           <w:rFonts w:ascii="Times New Roman" w:hAnsi="Times New Roman" w:cs="Times New Roman"/>
           <w:sz w:val="28"/>
           <w:szCs w:val="28"/>
-          <w:lang w:val="en-US"/>
         </w:rPr>
       </w:pPr>
     </w:p>
@@ -9822,12 +9788,11 @@
     </w:p>
     <w:p>
       <w:pPr>
-        <w:pStyle w:val="Heading2"/>
+        <w:pStyle w:val="2"/>
         <w:spacing w:before="0" w:after="240" w:line="360" w:lineRule="auto"/>
         <w:jc w:val="both"/>
         <w:rPr>
           <w:rFonts w:ascii="Times New Roman" w:hAnsi="Times New Roman" w:cs="Times New Roman"/>
-          <w:lang w:val="en-US"/>
         </w:rPr>
       </w:pPr>
       <w:bookmarkStart w:id="51" w:name="_Toc532572276"/>
@@ -9847,7 +9812,6 @@
       <w:r>
         <w:rPr>
           <w:rFonts w:ascii="Times New Roman" w:hAnsi="Times New Roman" w:cs="Times New Roman"/>
-          <w:lang w:val="en-US"/>
         </w:rPr>
         <w:t>2</w:t>
       </w:r>
@@ -9935,7 +9899,6 @@
         </w:rPr>
         <w:t xml:space="preserve"> </w:t>
       </w:r>
-      <w:proofErr w:type="spellStart"/>
       <w:r>
         <w:rPr>
           <w:rFonts w:ascii="Times New Roman" w:hAnsi="Times New Roman" w:cs="Times New Roman"/>
@@ -9953,7 +9916,7 @@
     </w:p>
     <w:p>
       <w:pPr>
-        <w:pStyle w:val="ListParagraph"/>
+        <w:pStyle w:val="ac"/>
         <w:numPr>
           <w:ilvl w:val="0"/>
           <w:numId w:val="13"/>
@@ -9966,42 +9929,41 @@
           <w:lang w:val="en-US"/>
         </w:rPr>
       </w:pPr>
+      <w:r>
+        <w:rPr>
+          <w:rFonts w:ascii="Times New Roman" w:hAnsi="Times New Roman" w:cs="Times New Roman"/>
+          <w:sz w:val="28"/>
+        </w:rPr>
+        <w:t>функция активации</w:t>
+      </w:r>
+      <w:r>
+        <w:rPr>
+          <w:rFonts w:ascii="Times New Roman" w:hAnsi="Times New Roman" w:cs="Times New Roman"/>
+          <w:sz w:val="28"/>
+        </w:rPr>
+        <w:t xml:space="preserve"> - </w:t>
+      </w:r>
+      <w:proofErr w:type="spellStart"/>
+      <w:r>
+        <w:rPr>
+          <w:rFonts w:ascii="Times New Roman" w:hAnsi="Times New Roman" w:cs="Times New Roman"/>
+          <w:sz w:val="28"/>
+          <w:lang w:val="en-US"/>
+        </w:rPr>
+        <w:t>ReLU</w:t>
+      </w:r>
       <w:proofErr w:type="spellEnd"/>
       <w:r>
         <w:rPr>
           <w:rFonts w:ascii="Times New Roman" w:hAnsi="Times New Roman" w:cs="Times New Roman"/>
           <w:sz w:val="28"/>
         </w:rPr>
-        <w:t>функция активации</w:t>
-      </w:r>
-      <w:r>
-        <w:rPr>
-          <w:rFonts w:ascii="Times New Roman" w:hAnsi="Times New Roman" w:cs="Times New Roman"/>
-          <w:sz w:val="28"/>
-        </w:rPr>
-        <w:t xml:space="preserve"> - </w:t>
-      </w:r>
-      <w:proofErr w:type="spellStart"/>
-      <w:r>
-        <w:rPr>
-          <w:rFonts w:ascii="Times New Roman" w:hAnsi="Times New Roman" w:cs="Times New Roman"/>
-          <w:sz w:val="28"/>
-          <w:lang w:val="en-US"/>
-        </w:rPr>
-        <w:t>ReLU</w:t>
-      </w:r>
-      <w:proofErr w:type="spellEnd"/>
-      <w:r>
-        <w:rPr>
-          <w:rFonts w:ascii="Times New Roman" w:hAnsi="Times New Roman" w:cs="Times New Roman"/>
-          <w:sz w:val="28"/>
-        </w:rPr>
         <w:t>6</w:t>
       </w:r>
     </w:p>
     <w:p>
       <w:pPr>
-        <w:pStyle w:val="ListParagraph"/>
+        <w:pStyle w:val="ac"/>
         <w:numPr>
           <w:ilvl w:val="0"/>
           <w:numId w:val="13"/>
@@ -10081,7 +10043,7 @@
     </w:p>
     <w:p>
       <w:pPr>
-        <w:pStyle w:val="ListParagraph"/>
+        <w:pStyle w:val="ac"/>
         <w:numPr>
           <w:ilvl w:val="0"/>
           <w:numId w:val="13"/>
@@ -10111,7 +10073,7 @@
     </w:p>
     <w:p>
       <w:pPr>
-        <w:pStyle w:val="ListParagraph"/>
+        <w:pStyle w:val="ac"/>
         <w:numPr>
           <w:ilvl w:val="0"/>
           <w:numId w:val="13"/>
@@ -10141,7 +10103,7 @@
     </w:p>
     <w:p>
       <w:pPr>
-        <w:pStyle w:val="ListParagraph"/>
+        <w:pStyle w:val="ac"/>
         <w:numPr>
           <w:ilvl w:val="0"/>
           <w:numId w:val="13"/>
@@ -10183,7 +10145,7 @@
     </w:p>
     <w:p>
       <w:pPr>
-        <w:pStyle w:val="ListParagraph"/>
+        <w:pStyle w:val="ac"/>
         <w:numPr>
           <w:ilvl w:val="0"/>
           <w:numId w:val="13"/>
@@ -10314,7 +10276,7 @@
           <w:lang w:eastAsia="ru-RU"/>
         </w:rPr>
         <w:drawing>
-          <wp:inline distT="0" distB="0" distL="0" distR="0" wp14:anchorId="566124A7" wp14:editId="44950B54">
+          <wp:inline distT="0" distB="0" distL="0" distR="0">
             <wp:extent cx="5124450" cy="4649020"/>
             <wp:effectExtent l="0" t="0" r="0" b="0"/>
             <wp:docPr id="3" name="Picture 3"/>
@@ -10329,10 +10291,10 @@
                     <pic:cNvPicPr/>
                   </pic:nvPicPr>
                   <pic:blipFill>
-                    <a:blip r:embed="rId13">
+                    <a:blip r:embed="rId12" cstate="print">
                       <a:extLst>
                         <a:ext uri="{28A0092B-C50C-407E-A947-70E740481C1C}">
-                          <a14:useLocalDpi xmlns:a14="http://schemas.microsoft.com/office/drawing/2010/main" val="0"/>
+                          <a14:useLocalDpi xmlns:a14="http://schemas.microsoft.com/office/drawing/2010/main" xmlns:wps="http://schemas.microsoft.com/office/word/2010/wordprocessingShape" xmlns:wpi="http://schemas.microsoft.com/office/word/2010/wordprocessingInk" xmlns:wpg="http://schemas.microsoft.com/office/word/2010/wordprocessingGroup" xmlns:w15="http://schemas.microsoft.com/office/word/2012/wordml" xmlns:w14="http://schemas.microsoft.com/office/word/2010/wordml" xmlns:w="http://schemas.openxmlformats.org/wordprocessingml/2006/main" xmlns:w10="urn:schemas-microsoft-com:office:word" xmlns:wp14="http://schemas.microsoft.com/office/word/2010/wordprocessingDrawing" xmlns:v="urn:schemas-microsoft-com:vml" xmlns:o="urn:schemas-microsoft-com:office:office" xmlns:mc="http://schemas.openxmlformats.org/markup-compatibility/2006" xmlns:wpc="http://schemas.microsoft.com/office/word/2010/wordprocessingCanvas" xmlns="" val="0"/>
                         </a:ext>
                       </a:extLst>
                     </a:blip>
@@ -10379,7 +10341,6 @@
           <w:rFonts w:ascii="Times New Roman" w:hAnsi="Times New Roman" w:cs="Times New Roman"/>
           <w:sz w:val="24"/>
           <w:szCs w:val="24"/>
-          <w:lang w:val="en-US"/>
         </w:rPr>
         <w:t>4</w:t>
       </w:r>
@@ -10430,7 +10391,7 @@
     </w:p>
     <w:p>
       <w:pPr>
-        <w:pStyle w:val="Heading2"/>
+        <w:pStyle w:val="2"/>
         <w:spacing w:before="0" w:after="240" w:line="360" w:lineRule="auto"/>
         <w:jc w:val="both"/>
         <w:rPr>
@@ -10443,19 +10404,13 @@
           <w:rFonts w:ascii="Times New Roman" w:hAnsi="Times New Roman" w:cs="Times New Roman"/>
         </w:rPr>
         <w:lastRenderedPageBreak/>
-        <w:t>Конфигурация</w:t>
-      </w:r>
-      <w:r>
-        <w:rPr>
-          <w:rFonts w:ascii="Times New Roman" w:hAnsi="Times New Roman" w:cs="Times New Roman"/>
-        </w:rPr>
-        <w:t xml:space="preserve"> №3</w:t>
+        <w:t>Конфигурация №3</w:t>
       </w:r>
       <w:bookmarkEnd w:id="52"/>
     </w:p>
     <w:p>
       <w:pPr>
-        <w:pStyle w:val="HTMLPreformatted"/>
+        <w:pStyle w:val="HTML0"/>
         <w:shd w:val="clear" w:color="auto" w:fill="FFFFFF"/>
         <w:spacing w:line="360" w:lineRule="auto"/>
         <w:ind w:firstLine="993"/>
@@ -10470,14 +10425,7 @@
           <w:rFonts w:ascii="Times New Roman" w:hAnsi="Times New Roman" w:cs="Times New Roman"/>
           <w:sz w:val="28"/>
         </w:rPr>
-        <w:t>Рассматривалась сеть из 3</w:t>
-      </w:r>
-      <w:r>
-        <w:rPr>
-          <w:rFonts w:ascii="Times New Roman" w:hAnsi="Times New Roman" w:cs="Times New Roman"/>
-          <w:sz w:val="28"/>
-        </w:rPr>
-        <w:t xml:space="preserve"> </w:t>
+        <w:t xml:space="preserve">Рассматривалась сеть из 3 </w:t>
       </w:r>
       <w:proofErr w:type="spellStart"/>
       <w:r>
@@ -10493,19 +10441,12 @@
           <w:rFonts w:ascii="Times New Roman" w:hAnsi="Times New Roman" w:cs="Times New Roman"/>
           <w:sz w:val="28"/>
         </w:rPr>
-        <w:t xml:space="preserve"> скрытых</w:t>
-      </w:r>
-      <w:r>
-        <w:rPr>
-          <w:rFonts w:ascii="Times New Roman" w:hAnsi="Times New Roman" w:cs="Times New Roman"/>
-          <w:sz w:val="28"/>
-        </w:rPr>
-        <w:t xml:space="preserve"> слоев.</w:t>
-      </w:r>
-    </w:p>
-    <w:p>
-      <w:pPr>
-        <w:pStyle w:val="HTMLPreformatted"/>
+        <w:t xml:space="preserve"> скрытых слоев.</w:t>
+      </w:r>
+    </w:p>
+    <w:p>
+      <w:pPr>
+        <w:pStyle w:val="HTML0"/>
         <w:numPr>
           <w:ilvl w:val="0"/>
           <w:numId w:val="14"/>
@@ -10523,14 +10464,7 @@
           <w:rFonts w:ascii="Times New Roman" w:hAnsi="Times New Roman" w:cs="Times New Roman"/>
           <w:sz w:val="28"/>
         </w:rPr>
-        <w:t>функция активации</w:t>
-      </w:r>
-      <w:r>
-        <w:rPr>
-          <w:rFonts w:ascii="Times New Roman" w:hAnsi="Times New Roman" w:cs="Times New Roman"/>
-          <w:sz w:val="28"/>
-        </w:rPr>
-        <w:t xml:space="preserve"> - </w:t>
+        <w:t xml:space="preserve">функция активации - </w:t>
       </w:r>
       <w:proofErr w:type="spellStart"/>
       <w:r>
@@ -10552,7 +10486,7 @@
     </w:p>
     <w:p>
       <w:pPr>
-        <w:pStyle w:val="HTMLPreformatted"/>
+        <w:pStyle w:val="HTML0"/>
         <w:numPr>
           <w:ilvl w:val="0"/>
           <w:numId w:val="14"/>
@@ -10605,7 +10539,7 @@
     </w:p>
     <w:p>
       <w:pPr>
-        <w:pStyle w:val="HTMLPreformatted"/>
+        <w:pStyle w:val="HTML0"/>
         <w:numPr>
           <w:ilvl w:val="0"/>
           <w:numId w:val="14"/>
@@ -10623,26 +10557,12 @@
           <w:rFonts w:ascii="Times New Roman" w:hAnsi="Times New Roman" w:cs="Times New Roman"/>
           <w:sz w:val="28"/>
         </w:rPr>
-        <w:t>количество эпох</w:t>
-      </w:r>
-      <w:r>
-        <w:rPr>
-          <w:rFonts w:ascii="Times New Roman" w:hAnsi="Times New Roman" w:cs="Times New Roman"/>
-          <w:sz w:val="28"/>
-        </w:rPr>
-        <w:t xml:space="preserve"> –</w:t>
-      </w:r>
-      <w:r>
-        <w:rPr>
-          <w:rFonts w:ascii="Times New Roman" w:hAnsi="Times New Roman" w:cs="Times New Roman"/>
-          <w:sz w:val="28"/>
-        </w:rPr>
-        <w:t xml:space="preserve"> 50</w:t>
-      </w:r>
-    </w:p>
-    <w:p>
-      <w:pPr>
-        <w:pStyle w:val="HTMLPreformatted"/>
+        <w:t>количество эпох – 50</w:t>
+      </w:r>
+    </w:p>
+    <w:p>
+      <w:pPr>
+        <w:pStyle w:val="HTML0"/>
         <w:numPr>
           <w:ilvl w:val="0"/>
           <w:numId w:val="14"/>
@@ -10660,19 +10580,12 @@
           <w:rFonts w:ascii="Times New Roman" w:hAnsi="Times New Roman" w:cs="Times New Roman"/>
           <w:sz w:val="28"/>
         </w:rPr>
-        <w:t>скорость обучения</w:t>
-      </w:r>
-      <w:r>
-        <w:rPr>
-          <w:rFonts w:ascii="Times New Roman" w:hAnsi="Times New Roman" w:cs="Times New Roman"/>
-          <w:sz w:val="28"/>
-        </w:rPr>
-        <w:t xml:space="preserve"> - 0.001</w:t>
-      </w:r>
-    </w:p>
-    <w:p>
-      <w:pPr>
-        <w:pStyle w:val="HTMLPreformatted"/>
+        <w:t>скорость обучения - 0.001</w:t>
+      </w:r>
+    </w:p>
+    <w:p>
+      <w:pPr>
+        <w:pStyle w:val="HTML0"/>
         <w:numPr>
           <w:ilvl w:val="0"/>
           <w:numId w:val="14"/>
@@ -10690,14 +10603,7 @@
           <w:rFonts w:ascii="Times New Roman" w:hAnsi="Times New Roman" w:cs="Times New Roman"/>
           <w:sz w:val="28"/>
         </w:rPr>
-        <w:t xml:space="preserve">оптимизатор </w:t>
-      </w:r>
-      <w:r>
-        <w:rPr>
-          <w:rFonts w:ascii="Times New Roman" w:hAnsi="Times New Roman" w:cs="Times New Roman"/>
-          <w:sz w:val="28"/>
-        </w:rPr>
-        <w:t xml:space="preserve">- </w:t>
+        <w:t xml:space="preserve">оптимизатор - </w:t>
       </w:r>
       <w:proofErr w:type="spellStart"/>
       <w:r>
@@ -10738,7 +10644,7 @@
           <w:lang w:eastAsia="ru-RU"/>
         </w:rPr>
         <w:drawing>
-          <wp:inline distT="0" distB="0" distL="0" distR="0" wp14:anchorId="35F59CF5" wp14:editId="02E85178">
+          <wp:inline distT="0" distB="0" distL="0" distR="0">
             <wp:extent cx="6645910" cy="5506720"/>
             <wp:effectExtent l="0" t="0" r="0" b="0"/>
             <wp:docPr id="15" name="Picture 15"/>
@@ -10753,10 +10659,10 @@
                     <pic:cNvPicPr/>
                   </pic:nvPicPr>
                   <pic:blipFill>
-                    <a:blip r:embed="rId14">
+                    <a:blip r:embed="rId13" cstate="print">
                       <a:extLst>
                         <a:ext uri="{28A0092B-C50C-407E-A947-70E740481C1C}">
-                          <a14:useLocalDpi xmlns:a14="http://schemas.microsoft.com/office/drawing/2010/main" val="0"/>
+                          <a14:useLocalDpi xmlns:a14="http://schemas.microsoft.com/office/drawing/2010/main" xmlns:wps="http://schemas.microsoft.com/office/word/2010/wordprocessingShape" xmlns:wpi="http://schemas.microsoft.com/office/word/2010/wordprocessingInk" xmlns:wpg="http://schemas.microsoft.com/office/word/2010/wordprocessingGroup" xmlns:w15="http://schemas.microsoft.com/office/word/2012/wordml" xmlns:w14="http://schemas.microsoft.com/office/word/2010/wordml" xmlns:w="http://schemas.openxmlformats.org/wordprocessingml/2006/main" xmlns:w10="urn:schemas-microsoft-com:office:word" xmlns:wp14="http://schemas.microsoft.com/office/word/2010/wordprocessingDrawing" xmlns:v="urn:schemas-microsoft-com:vml" xmlns:o="urn:schemas-microsoft-com:office:office" xmlns:mc="http://schemas.openxmlformats.org/markup-compatibility/2006" xmlns:wpc="http://schemas.microsoft.com/office/word/2010/wordprocessingCanvas" xmlns="" val="0"/>
                         </a:ext>
                       </a:extLst>
                     </a:blip>
@@ -10820,15 +10726,7 @@
           <w:sz w:val="24"/>
           <w:szCs w:val="24"/>
         </w:rPr>
-        <w:t>Конфигурация</w:t>
-      </w:r>
-      <w:r>
-        <w:rPr>
-          <w:rFonts w:ascii="Times New Roman" w:hAnsi="Times New Roman" w:cs="Times New Roman"/>
-          <w:sz w:val="24"/>
-          <w:szCs w:val="24"/>
-        </w:rPr>
-        <w:t xml:space="preserve"> №3</w:t>
+        <w:t>Конфигурация №3</w:t>
       </w:r>
     </w:p>
     <w:p>
@@ -10859,7 +10757,7 @@
     </w:p>
     <w:p>
       <w:pPr>
-        <w:pStyle w:val="Heading1"/>
+        <w:pStyle w:val="1"/>
         <w:spacing w:before="0" w:after="240"/>
         <w:jc w:val="both"/>
         <w:rPr>
@@ -10916,7 +10814,7 @@
     </w:p>
     <w:p>
       <w:pPr>
-        <w:pStyle w:val="ListParagraph"/>
+        <w:pStyle w:val="ac"/>
         <w:numPr>
           <w:ilvl w:val="0"/>
           <w:numId w:val="8"/>
@@ -10998,7 +10896,7 @@
     </w:p>
     <w:p>
       <w:pPr>
-        <w:pStyle w:val="ListParagraph"/>
+        <w:pStyle w:val="ac"/>
         <w:numPr>
           <w:ilvl w:val="0"/>
           <w:numId w:val="8"/>
@@ -11078,7 +10976,7 @@
     </w:p>
     <w:p>
       <w:pPr>
-        <w:pStyle w:val="ListParagraph"/>
+        <w:pStyle w:val="ac"/>
         <w:numPr>
           <w:ilvl w:val="0"/>
           <w:numId w:val="8"/>
@@ -11127,7 +11025,7 @@
       <w:commentRangeEnd w:id="57"/>
       <w:r>
         <w:rPr>
-          <w:rStyle w:val="CommentReference"/>
+          <w:rStyle w:val="af0"/>
         </w:rPr>
         <w:commentReference w:id="57"/>
       </w:r>
@@ -11220,7 +11118,7 @@
     </w:p>
     <w:p>
       <w:pPr>
-        <w:pStyle w:val="Heading2"/>
+        <w:pStyle w:val="2"/>
         <w:spacing w:before="0" w:after="240" w:line="360" w:lineRule="auto"/>
         <w:jc w:val="both"/>
         <w:rPr>
@@ -11347,7 +11245,7 @@
           <w:lang w:eastAsia="ru-RU"/>
         </w:rPr>
         <w:drawing>
-          <wp:inline distT="0" distB="0" distL="0" distR="0" wp14:anchorId="532D2173" wp14:editId="55A9D50F">
+          <wp:inline distT="0" distB="0" distL="0" distR="0">
             <wp:extent cx="6953250" cy="3048000"/>
             <wp:effectExtent l="0" t="0" r="0" b="0"/>
             <wp:docPr id="17" name="Picture 17"/>
@@ -11364,10 +11262,10 @@
                     </pic:cNvPicPr>
                   </pic:nvPicPr>
                   <pic:blipFill>
-                    <a:blip r:embed="rId15">
+                    <a:blip r:embed="rId14" cstate="print">
                       <a:extLst>
                         <a:ext uri="{28A0092B-C50C-407E-A947-70E740481C1C}">
-                          <a14:useLocalDpi xmlns:a14="http://schemas.microsoft.com/office/drawing/2010/main" val="0"/>
+                          <a14:useLocalDpi xmlns:a14="http://schemas.microsoft.com/office/drawing/2010/main" xmlns:wps="http://schemas.microsoft.com/office/word/2010/wordprocessingShape" xmlns:wpi="http://schemas.microsoft.com/office/word/2010/wordprocessingInk" xmlns:wpg="http://schemas.microsoft.com/office/word/2010/wordprocessingGroup" xmlns:w15="http://schemas.microsoft.com/office/word/2012/wordml" xmlns:w14="http://schemas.microsoft.com/office/word/2010/wordml" xmlns:w="http://schemas.openxmlformats.org/wordprocessingml/2006/main" xmlns:w10="urn:schemas-microsoft-com:office:word" xmlns:wp14="http://schemas.microsoft.com/office/word/2010/wordprocessingDrawing" xmlns:v="urn:schemas-microsoft-com:vml" xmlns:o="urn:schemas-microsoft-com:office:office" xmlns:mc="http://schemas.openxmlformats.org/markup-compatibility/2006" xmlns:wpc="http://schemas.microsoft.com/office/word/2010/wordprocessingCanvas" xmlns="" val="0"/>
                         </a:ext>
                       </a:extLst>
                     </a:blip>
@@ -11694,7 +11592,7 @@
           <w:lang w:eastAsia="ru-RU"/>
         </w:rPr>
         <w:drawing>
-          <wp:inline distT="0" distB="0" distL="0" distR="0" wp14:anchorId="622ECA65" wp14:editId="665270AF">
+          <wp:inline distT="0" distB="0" distL="0" distR="0">
             <wp:extent cx="6134100" cy="2983307"/>
             <wp:effectExtent l="0" t="0" r="0" b="0"/>
             <wp:docPr id="18" name="Picture 18"/>
@@ -11711,10 +11609,10 @@
                     </pic:cNvPicPr>
                   </pic:nvPicPr>
                   <pic:blipFill>
-                    <a:blip r:embed="rId16">
+                    <a:blip r:embed="rId15" cstate="print">
                       <a:extLst>
                         <a:ext uri="{28A0092B-C50C-407E-A947-70E740481C1C}">
-                          <a14:useLocalDpi xmlns:a14="http://schemas.microsoft.com/office/drawing/2010/main" val="0"/>
+                          <a14:useLocalDpi xmlns:a14="http://schemas.microsoft.com/office/drawing/2010/main" xmlns:wps="http://schemas.microsoft.com/office/word/2010/wordprocessingShape" xmlns:wpi="http://schemas.microsoft.com/office/word/2010/wordprocessingInk" xmlns:wpg="http://schemas.microsoft.com/office/word/2010/wordprocessingGroup" xmlns:w15="http://schemas.microsoft.com/office/word/2012/wordml" xmlns:w14="http://schemas.microsoft.com/office/word/2010/wordml" xmlns:w="http://schemas.openxmlformats.org/wordprocessingml/2006/main" xmlns:w10="urn:schemas-microsoft-com:office:word" xmlns:wp14="http://schemas.microsoft.com/office/word/2010/wordprocessingDrawing" xmlns:v="urn:schemas-microsoft-com:vml" xmlns:o="urn:schemas-microsoft-com:office:office" xmlns:mc="http://schemas.openxmlformats.org/markup-compatibility/2006" xmlns:wpc="http://schemas.microsoft.com/office/word/2010/wordprocessingCanvas" xmlns="" val="0"/>
                         </a:ext>
                       </a:extLst>
                     </a:blip>
@@ -11850,9 +11748,9 @@
     </w:p>
     <w:tbl>
       <w:tblPr>
-        <w:tblStyle w:val="TableGrid"/>
+        <w:tblStyle w:val="ad"/>
         <w:tblW w:w="5000" w:type="pct"/>
-        <w:tblLook w:val="04A0" w:firstRow="1" w:lastRow="0" w:firstColumn="1" w:lastColumn="0" w:noHBand="0" w:noVBand="1"/>
+        <w:tblLook w:val="04A0"/>
       </w:tblPr>
       <w:tblGrid>
         <w:gridCol w:w="2137"/>
@@ -11918,7 +11816,7 @@
             <w:commentRangeEnd w:id="62"/>
             <w:r>
               <w:rPr>
-                <w:rStyle w:val="CommentReference"/>
+                <w:rStyle w:val="af0"/>
                 <w:rFonts w:ascii="Times New Roman" w:hAnsi="Times New Roman" w:cs="Times New Roman"/>
                 <w:b/>
                 <w:sz w:val="28"/>
@@ -13541,7 +13439,7 @@
     </w:p>
     <w:p>
       <w:pPr>
-        <w:pStyle w:val="Heading2"/>
+        <w:pStyle w:val="2"/>
         <w:spacing w:before="0" w:after="240" w:line="360" w:lineRule="auto"/>
         <w:jc w:val="both"/>
         <w:rPr>
@@ -13681,7 +13579,7 @@
           <w:lang w:eastAsia="ru-RU"/>
         </w:rPr>
         <w:drawing>
-          <wp:inline distT="0" distB="0" distL="0" distR="0" wp14:anchorId="13F645E2" wp14:editId="7007E8CA">
+          <wp:inline distT="0" distB="0" distL="0" distR="0">
             <wp:extent cx="6807835" cy="3668659"/>
             <wp:effectExtent l="0" t="0" r="0" b="0"/>
             <wp:docPr id="7" name="Picture 7"/>
@@ -13696,10 +13594,10 @@
                     <pic:cNvPicPr/>
                   </pic:nvPicPr>
                   <pic:blipFill>
-                    <a:blip r:embed="rId17">
+                    <a:blip r:embed="rId16" cstate="print">
                       <a:extLst>
                         <a:ext uri="{28A0092B-C50C-407E-A947-70E740481C1C}">
-                          <a14:useLocalDpi xmlns:a14="http://schemas.microsoft.com/office/drawing/2010/main" val="0"/>
+                          <a14:useLocalDpi xmlns:a14="http://schemas.microsoft.com/office/drawing/2010/main" xmlns:wps="http://schemas.microsoft.com/office/word/2010/wordprocessingShape" xmlns:wpi="http://schemas.microsoft.com/office/word/2010/wordprocessingInk" xmlns:wpg="http://schemas.microsoft.com/office/word/2010/wordprocessingGroup" xmlns:w15="http://schemas.microsoft.com/office/word/2012/wordml" xmlns:w14="http://schemas.microsoft.com/office/word/2010/wordml" xmlns:w="http://schemas.openxmlformats.org/wordprocessingml/2006/main" xmlns:w10="urn:schemas-microsoft-com:office:word" xmlns:wp14="http://schemas.microsoft.com/office/word/2010/wordprocessingDrawing" xmlns:v="urn:schemas-microsoft-com:vml" xmlns:o="urn:schemas-microsoft-com:office:office" xmlns:mc="http://schemas.openxmlformats.org/markup-compatibility/2006" xmlns:wpc="http://schemas.microsoft.com/office/word/2010/wordprocessingCanvas" xmlns="" val="0"/>
                         </a:ext>
                       </a:extLst>
                     </a:blip>
@@ -14038,7 +13936,6 @@
         </w:rPr>
         <w:t xml:space="preserve">=8, затем медленнее, но растет при </w:t>
       </w:r>
-      <w:proofErr w:type="spellStart"/>
       <w:r>
         <w:rPr>
           <w:rFonts w:ascii="Times New Roman" w:hAnsi="Times New Roman" w:cs="Times New Roman"/>
@@ -14048,7 +13945,6 @@
         </w:rPr>
         <w:t>batch</w:t>
       </w:r>
-      <w:proofErr w:type="spellEnd"/>
       <w:r>
         <w:rPr>
           <w:rFonts w:ascii="Times New Roman" w:hAnsi="Times New Roman" w:cs="Times New Roman"/>
@@ -14119,7 +14015,7 @@
         </w:rPr>
         <w:lastRenderedPageBreak/>
         <w:drawing>
-          <wp:inline distT="0" distB="0" distL="0" distR="0" wp14:anchorId="6CB97B35" wp14:editId="664656F2">
+          <wp:inline distT="0" distB="0" distL="0" distR="0">
             <wp:extent cx="6645910" cy="3620770"/>
             <wp:effectExtent l="0" t="0" r="0" b="0"/>
             <wp:docPr id="10" name="Picture 10"/>
@@ -14134,10 +14030,10 @@
                     <pic:cNvPicPr/>
                   </pic:nvPicPr>
                   <pic:blipFill>
-                    <a:blip r:embed="rId18">
+                    <a:blip r:embed="rId17" cstate="print">
                       <a:extLst>
                         <a:ext uri="{28A0092B-C50C-407E-A947-70E740481C1C}">
-                          <a14:useLocalDpi xmlns:a14="http://schemas.microsoft.com/office/drawing/2010/main" val="0"/>
+                          <a14:useLocalDpi xmlns:a14="http://schemas.microsoft.com/office/drawing/2010/main" xmlns:wps="http://schemas.microsoft.com/office/word/2010/wordprocessingShape" xmlns:wpi="http://schemas.microsoft.com/office/word/2010/wordprocessingInk" xmlns:wpg="http://schemas.microsoft.com/office/word/2010/wordprocessingGroup" xmlns:w15="http://schemas.microsoft.com/office/word/2012/wordml" xmlns:w14="http://schemas.microsoft.com/office/word/2010/wordml" xmlns:w="http://schemas.openxmlformats.org/wordprocessingml/2006/main" xmlns:w10="urn:schemas-microsoft-com:office:word" xmlns:wp14="http://schemas.microsoft.com/office/word/2010/wordprocessingDrawing" xmlns:v="urn:schemas-microsoft-com:vml" xmlns:o="urn:schemas-microsoft-com:office:office" xmlns:mc="http://schemas.openxmlformats.org/markup-compatibility/2006" xmlns:wpc="http://schemas.microsoft.com/office/word/2010/wordprocessingCanvas" xmlns="" val="0"/>
                         </a:ext>
                       </a:extLst>
                     </a:blip>
@@ -14276,10 +14172,10 @@
     </w:p>
     <w:tbl>
       <w:tblPr>
-        <w:tblStyle w:val="TableGrid"/>
+        <w:tblStyle w:val="ad"/>
         <w:tblW w:w="5000" w:type="pct"/>
         <w:jc w:val="center"/>
-        <w:tblLook w:val="04A0" w:firstRow="1" w:lastRow="0" w:firstColumn="1" w:lastColumn="0" w:noHBand="0" w:noVBand="1"/>
+        <w:tblLook w:val="04A0"/>
       </w:tblPr>
       <w:tblGrid>
         <w:gridCol w:w="2137"/>
@@ -15860,7 +15756,7 @@
     </w:p>
     <w:p>
       <w:pPr>
-        <w:pStyle w:val="Heading2"/>
+        <w:pStyle w:val="2"/>
         <w:spacing w:before="0" w:after="240" w:line="360" w:lineRule="auto"/>
         <w:jc w:val="both"/>
         <w:rPr>
@@ -16000,7 +15896,7 @@
           <w:lang w:eastAsia="ru-RU"/>
         </w:rPr>
         <w:drawing>
-          <wp:inline distT="0" distB="0" distL="0" distR="0" wp14:anchorId="40DF6902" wp14:editId="6AC620CB">
+          <wp:inline distT="0" distB="0" distL="0" distR="0">
             <wp:extent cx="6645910" cy="3587750"/>
             <wp:effectExtent l="0" t="0" r="0" b="0"/>
             <wp:docPr id="13" name="Picture 13"/>
@@ -16015,10 +15911,10 @@
                     <pic:cNvPicPr/>
                   </pic:nvPicPr>
                   <pic:blipFill>
-                    <a:blip r:embed="rId19">
+                    <a:blip r:embed="rId18" cstate="print">
                       <a:extLst>
                         <a:ext uri="{28A0092B-C50C-407E-A947-70E740481C1C}">
-                          <a14:useLocalDpi xmlns:a14="http://schemas.microsoft.com/office/drawing/2010/main" val="0"/>
+                          <a14:useLocalDpi xmlns:a14="http://schemas.microsoft.com/office/drawing/2010/main" xmlns:wps="http://schemas.microsoft.com/office/word/2010/wordprocessingShape" xmlns:wpi="http://schemas.microsoft.com/office/word/2010/wordprocessingInk" xmlns:wpg="http://schemas.microsoft.com/office/word/2010/wordprocessingGroup" xmlns:w15="http://schemas.microsoft.com/office/word/2012/wordml" xmlns:w14="http://schemas.microsoft.com/office/word/2010/wordml" xmlns:w="http://schemas.openxmlformats.org/wordprocessingml/2006/main" xmlns:w10="urn:schemas-microsoft-com:office:word" xmlns:wp14="http://schemas.microsoft.com/office/word/2010/wordprocessingDrawing" xmlns:v="urn:schemas-microsoft-com:vml" xmlns:o="urn:schemas-microsoft-com:office:office" xmlns:mc="http://schemas.openxmlformats.org/markup-compatibility/2006" xmlns:wpc="http://schemas.microsoft.com/office/word/2010/wordprocessingCanvas" xmlns="" val="0"/>
                         </a:ext>
                       </a:extLst>
                     </a:blip>
@@ -16248,7 +16144,7 @@
     </w:p>
     <w:p>
       <w:pPr>
-        <w:pStyle w:val="HTMLPreformatted"/>
+        <w:pStyle w:val="HTML0"/>
         <w:shd w:val="clear" w:color="auto" w:fill="FFFFFF"/>
         <w:spacing w:line="360" w:lineRule="auto"/>
         <w:jc w:val="both"/>
@@ -16265,7 +16161,7 @@
         </w:rPr>
         <w:lastRenderedPageBreak/>
         <w:drawing>
-          <wp:inline distT="0" distB="0" distL="0" distR="0" wp14:anchorId="342E9564" wp14:editId="38F5AF67">
+          <wp:inline distT="0" distB="0" distL="0" distR="0">
             <wp:extent cx="6645910" cy="3587750"/>
             <wp:effectExtent l="0" t="0" r="0" b="0"/>
             <wp:docPr id="14" name="Picture 14"/>
@@ -16280,10 +16176,10 @@
                     <pic:cNvPicPr/>
                   </pic:nvPicPr>
                   <pic:blipFill>
-                    <a:blip r:embed="rId20">
+                    <a:blip r:embed="rId19" cstate="print">
                       <a:extLst>
                         <a:ext uri="{28A0092B-C50C-407E-A947-70E740481C1C}">
-                          <a14:useLocalDpi xmlns:a14="http://schemas.microsoft.com/office/drawing/2010/main" val="0"/>
+                          <a14:useLocalDpi xmlns:a14="http://schemas.microsoft.com/office/drawing/2010/main" xmlns:wps="http://schemas.microsoft.com/office/word/2010/wordprocessingShape" xmlns:wpi="http://schemas.microsoft.com/office/word/2010/wordprocessingInk" xmlns:wpg="http://schemas.microsoft.com/office/word/2010/wordprocessingGroup" xmlns:w15="http://schemas.microsoft.com/office/word/2012/wordml" xmlns:w14="http://schemas.microsoft.com/office/word/2010/wordml" xmlns:w="http://schemas.openxmlformats.org/wordprocessingml/2006/main" xmlns:w10="urn:schemas-microsoft-com:office:word" xmlns:wp14="http://schemas.microsoft.com/office/word/2010/wordprocessingDrawing" xmlns:v="urn:schemas-microsoft-com:vml" xmlns:o="urn:schemas-microsoft-com:office:office" xmlns:mc="http://schemas.openxmlformats.org/markup-compatibility/2006" xmlns:wpc="http://schemas.microsoft.com/office/word/2010/wordprocessingCanvas" xmlns="" val="0"/>
                         </a:ext>
                       </a:extLst>
                     </a:blip>
@@ -16426,10 +16322,10 @@
     </w:p>
     <w:tbl>
       <w:tblPr>
-        <w:tblStyle w:val="TableGrid"/>
+        <w:tblStyle w:val="ad"/>
         <w:tblW w:w="5000" w:type="pct"/>
         <w:jc w:val="center"/>
-        <w:tblLook w:val="04A0" w:firstRow="1" w:lastRow="0" w:firstColumn="1" w:lastColumn="0" w:noHBand="0" w:noVBand="1"/>
+        <w:tblLook w:val="04A0"/>
       </w:tblPr>
       <w:tblGrid>
         <w:gridCol w:w="2137"/>
@@ -17986,9 +17882,9 @@
     </w:p>
     <w:tbl>
       <w:tblPr>
-        <w:tblStyle w:val="TableGrid"/>
+        <w:tblStyle w:val="ad"/>
         <w:tblW w:w="5000" w:type="pct"/>
-        <w:tblLook w:val="04A0" w:firstRow="1" w:lastRow="0" w:firstColumn="1" w:lastColumn="0" w:noHBand="0" w:noVBand="1"/>
+        <w:tblLook w:val="04A0"/>
       </w:tblPr>
       <w:tblGrid>
         <w:gridCol w:w="498"/>
@@ -19016,7 +18912,7 @@
     </w:p>
     <w:p>
       <w:pPr>
-        <w:pStyle w:val="Heading1"/>
+        <w:pStyle w:val="1"/>
         <w:spacing w:before="0" w:after="240"/>
         <w:jc w:val="both"/>
         <w:rPr>
@@ -19084,11 +18980,11 @@
         </w:rPr>
         <w:t xml:space="preserve"> на примере решения задачи </w:t>
       </w:r>
-      <w:hyperlink r:id="rId21" w:history="1">
+      <w:hyperlink r:id="rId20" w:history="1">
         <w:proofErr w:type="spellStart"/>
         <w:r>
           <w:rPr>
-            <w:rStyle w:val="Hyperlink"/>
+            <w:rStyle w:val="af1"/>
             <w:rFonts w:ascii="Times New Roman" w:hAnsi="Times New Roman" w:cs="Times New Roman"/>
             <w:sz w:val="28"/>
             <w:szCs w:val="28"/>
@@ -19098,7 +18994,7 @@
         <w:proofErr w:type="spellEnd"/>
         <w:r>
           <w:rPr>
-            <w:rStyle w:val="Hyperlink"/>
+            <w:rStyle w:val="af1"/>
             <w:rFonts w:ascii="Times New Roman" w:hAnsi="Times New Roman" w:cs="Times New Roman"/>
             <w:sz w:val="28"/>
             <w:szCs w:val="28"/>
@@ -19108,7 +19004,7 @@
         <w:proofErr w:type="spellStart"/>
         <w:r>
           <w:rPr>
-            <w:rStyle w:val="Hyperlink"/>
+            <w:rStyle w:val="af1"/>
             <w:rFonts w:ascii="Times New Roman" w:hAnsi="Times New Roman" w:cs="Times New Roman"/>
             <w:sz w:val="28"/>
             <w:szCs w:val="28"/>
@@ -19118,7 +19014,7 @@
         <w:proofErr w:type="spellEnd"/>
         <w:r>
           <w:rPr>
-            <w:rStyle w:val="Hyperlink"/>
+            <w:rStyle w:val="af1"/>
             <w:rFonts w:ascii="Times New Roman" w:hAnsi="Times New Roman" w:cs="Times New Roman"/>
             <w:sz w:val="28"/>
             <w:szCs w:val="28"/>
@@ -19538,7 +19434,7 @@
 </file>
 
 <file path=word/comments.xml><?xml version="1.0" encoding="utf-8"?>
-<w:comments xmlns:wpc="http://schemas.microsoft.com/office/word/2010/wordprocessingCanvas" xmlns:mc="http://schemas.openxmlformats.org/markup-compatibility/2006" xmlns:o="urn:schemas-microsoft-com:office:office" xmlns:r="http://schemas.openxmlformats.org/officeDocument/2006/relationships" xmlns:m="http://schemas.openxmlformats.org/officeDocument/2006/math" xmlns:v="urn:schemas-microsoft-com:vml" xmlns:wp14="http://schemas.microsoft.com/office/word/2010/wordprocessingDrawing" xmlns:wp="http://schemas.openxmlformats.org/drawingml/2006/wordprocessingDrawing" xmlns:w10="urn:schemas-microsoft-com:office:word" xmlns:w="http://schemas.openxmlformats.org/wordprocessingml/2006/main" xmlns:w14="http://schemas.microsoft.com/office/word/2010/wordml" xmlns:w15="http://schemas.microsoft.com/office/word/2012/wordml" xmlns:wpg="http://schemas.microsoft.com/office/word/2010/wordprocessingGroup" xmlns:wpi="http://schemas.microsoft.com/office/word/2010/wordprocessingInk" xmlns:wne="http://schemas.microsoft.com/office/word/2006/wordml" xmlns:wps="http://schemas.microsoft.com/office/word/2010/wordprocessingShape" mc:Ignorable="w14 w15 wp14">
+<w:comments xmlns:ve="http://schemas.openxmlformats.org/markup-compatibility/2006" xmlns:o="urn:schemas-microsoft-com:office:office" xmlns:r="http://schemas.openxmlformats.org/officeDocument/2006/relationships" xmlns:m="http://schemas.openxmlformats.org/officeDocument/2006/math" xmlns:v="urn:schemas-microsoft-com:vml" xmlns:wp="http://schemas.openxmlformats.org/drawingml/2006/wordprocessingDrawing" xmlns:w10="urn:schemas-microsoft-com:office:word" xmlns:w="http://schemas.openxmlformats.org/wordprocessingml/2006/main" xmlns:wne="http://schemas.microsoft.com/office/word/2006/wordml">
   <w:comment w:id="30" w:author="Unknown Author" w:date="2018-12-06T11:14:00Z" w:initials="">
     <w:p>
       <w:r>
@@ -19553,11 +19449,11 @@
   <w:comment w:id="57" w:author="Юлия" w:date="2018-12-13T12:06:00Z" w:initials="Ю">
     <w:p>
       <w:pPr>
-        <w:pStyle w:val="CommentText"/>
-      </w:pPr>
-      <w:r>
-        <w:rPr>
-          <w:rStyle w:val="CommentReference"/>
+        <w:pStyle w:val="ae"/>
+      </w:pPr>
+      <w:r>
+        <w:rPr>
+          <w:rStyle w:val="af0"/>
         </w:rPr>
         <w:annotationRef/>
       </w:r>
@@ -19569,11 +19465,11 @@
   <w:comment w:id="62" w:author="Юлия" w:date="2018-12-13T12:07:00Z" w:initials="Ю">
     <w:p>
       <w:pPr>
-        <w:pStyle w:val="CommentText"/>
-      </w:pPr>
-      <w:r>
-        <w:rPr>
-          <w:rStyle w:val="CommentReference"/>
+        <w:pStyle w:val="ae"/>
+      </w:pPr>
+      <w:r>
+        <w:rPr>
+          <w:rStyle w:val="af0"/>
         </w:rPr>
         <w:annotationRef/>
       </w:r>
@@ -19591,8 +19487,8 @@
 </file>
 
 <file path=word/numbering.xml><?xml version="1.0" encoding="utf-8"?>
-<w:numbering xmlns:wpc="http://schemas.microsoft.com/office/word/2010/wordprocessingCanvas" xmlns:mc="http://schemas.openxmlformats.org/markup-compatibility/2006" xmlns:o="urn:schemas-microsoft-com:office:office" xmlns:r="http://schemas.openxmlformats.org/officeDocument/2006/relationships" xmlns:m="http://schemas.openxmlformats.org/officeDocument/2006/math" xmlns:v="urn:schemas-microsoft-com:vml" xmlns:wp14="http://schemas.microsoft.com/office/word/2010/wordprocessingDrawing" xmlns:wp="http://schemas.openxmlformats.org/drawingml/2006/wordprocessingDrawing" xmlns:w10="urn:schemas-microsoft-com:office:word" xmlns:w="http://schemas.openxmlformats.org/wordprocessingml/2006/main" xmlns:w14="http://schemas.microsoft.com/office/word/2010/wordml" xmlns:w15="http://schemas.microsoft.com/office/word/2012/wordml" xmlns:wpg="http://schemas.microsoft.com/office/word/2010/wordprocessingGroup" xmlns:wpi="http://schemas.microsoft.com/office/word/2010/wordprocessingInk" xmlns:wne="http://schemas.microsoft.com/office/word/2006/wordml" xmlns:wps="http://schemas.microsoft.com/office/word/2010/wordprocessingShape" mc:Ignorable="w14 w15 wp14">
-  <w:abstractNum w:abstractNumId="0" w15:restartNumberingAfterBreak="0">
+<w:numbering xmlns:ve="http://schemas.openxmlformats.org/markup-compatibility/2006" xmlns:o="urn:schemas-microsoft-com:office:office" xmlns:r="http://schemas.openxmlformats.org/officeDocument/2006/relationships" xmlns:m="http://schemas.openxmlformats.org/officeDocument/2006/math" xmlns:v="urn:schemas-microsoft-com:vml" xmlns:wp="http://schemas.openxmlformats.org/drawingml/2006/wordprocessingDrawing" xmlns:w10="urn:schemas-microsoft-com:office:word" xmlns:w="http://schemas.openxmlformats.org/wordprocessingml/2006/main" xmlns:wne="http://schemas.microsoft.com/office/word/2006/wordml">
+  <w:abstractNum w:abstractNumId="0">
     <w:nsid w:val="04822457"/>
     <w:multiLevelType w:val="multilevel"/>
     <w:tmpl w:val="946211E4"/>
@@ -19705,7 +19601,7 @@
       </w:rPr>
     </w:lvl>
   </w:abstractNum>
-  <w:abstractNum w:abstractNumId="1" w15:restartNumberingAfterBreak="0">
+  <w:abstractNum w:abstractNumId="1">
     <w:nsid w:val="0A271A67"/>
     <w:multiLevelType w:val="hybridMultilevel"/>
     <w:tmpl w:val="906E675E"/>
@@ -19818,7 +19714,7 @@
       </w:rPr>
     </w:lvl>
   </w:abstractNum>
-  <w:abstractNum w:abstractNumId="2" w15:restartNumberingAfterBreak="0">
+  <w:abstractNum w:abstractNumId="2">
     <w:nsid w:val="158304F1"/>
     <w:multiLevelType w:val="hybridMultilevel"/>
     <w:tmpl w:val="89948B80"/>
@@ -19931,7 +19827,7 @@
       </w:rPr>
     </w:lvl>
   </w:abstractNum>
-  <w:abstractNum w:abstractNumId="3" w15:restartNumberingAfterBreak="0">
+  <w:abstractNum w:abstractNumId="3">
     <w:nsid w:val="15F05CA3"/>
     <w:multiLevelType w:val="hybridMultilevel"/>
     <w:tmpl w:val="5BD8F3C4"/>
@@ -20044,7 +19940,7 @@
       </w:rPr>
     </w:lvl>
   </w:abstractNum>
-  <w:abstractNum w:abstractNumId="4" w15:restartNumberingAfterBreak="0">
+  <w:abstractNum w:abstractNumId="4">
     <w:nsid w:val="20064417"/>
     <w:multiLevelType w:val="hybridMultilevel"/>
     <w:tmpl w:val="D4D2079C"/>
@@ -20157,7 +20053,7 @@
       </w:rPr>
     </w:lvl>
   </w:abstractNum>
-  <w:abstractNum w:abstractNumId="5" w15:restartNumberingAfterBreak="0">
+  <w:abstractNum w:abstractNumId="5">
     <w:nsid w:val="297F1C1D"/>
     <w:multiLevelType w:val="hybridMultilevel"/>
     <w:tmpl w:val="634843DA"/>
@@ -20270,7 +20166,7 @@
       </w:rPr>
     </w:lvl>
   </w:abstractNum>
-  <w:abstractNum w:abstractNumId="6" w15:restartNumberingAfterBreak="0">
+  <w:abstractNum w:abstractNumId="6">
     <w:nsid w:val="3201118B"/>
     <w:multiLevelType w:val="hybridMultilevel"/>
     <w:tmpl w:val="5E3A30A2"/>
@@ -20383,7 +20279,7 @@
       </w:rPr>
     </w:lvl>
   </w:abstractNum>
-  <w:abstractNum w:abstractNumId="7" w15:restartNumberingAfterBreak="0">
+  <w:abstractNum w:abstractNumId="7">
     <w:nsid w:val="33172C45"/>
     <w:multiLevelType w:val="hybridMultilevel"/>
     <w:tmpl w:val="3AEE4908"/>
@@ -20496,7 +20392,7 @@
       </w:rPr>
     </w:lvl>
   </w:abstractNum>
-  <w:abstractNum w:abstractNumId="8" w15:restartNumberingAfterBreak="0">
+  <w:abstractNum w:abstractNumId="8">
     <w:nsid w:val="370507AC"/>
     <w:multiLevelType w:val="hybridMultilevel"/>
     <w:tmpl w:val="E104EBF8"/>
@@ -20609,7 +20505,7 @@
       </w:rPr>
     </w:lvl>
   </w:abstractNum>
-  <w:abstractNum w:abstractNumId="9" w15:restartNumberingAfterBreak="0">
+  <w:abstractNum w:abstractNumId="9">
     <w:nsid w:val="38CE6D82"/>
     <w:multiLevelType w:val="multilevel"/>
     <w:tmpl w:val="A8D43738"/>
@@ -20722,7 +20618,7 @@
       </w:rPr>
     </w:lvl>
   </w:abstractNum>
-  <w:abstractNum w:abstractNumId="10" w15:restartNumberingAfterBreak="0">
+  <w:abstractNum w:abstractNumId="10">
     <w:nsid w:val="41B87B21"/>
     <w:multiLevelType w:val="hybridMultilevel"/>
     <w:tmpl w:val="1A28D862"/>
@@ -20835,7 +20731,7 @@
       </w:rPr>
     </w:lvl>
   </w:abstractNum>
-  <w:abstractNum w:abstractNumId="11" w15:restartNumberingAfterBreak="0">
+  <w:abstractNum w:abstractNumId="11">
     <w:nsid w:val="4B1D5C1B"/>
     <w:multiLevelType w:val="hybridMultilevel"/>
     <w:tmpl w:val="6BAE5CD8"/>
@@ -20948,7 +20844,7 @@
       </w:rPr>
     </w:lvl>
   </w:abstractNum>
-  <w:abstractNum w:abstractNumId="12" w15:restartNumberingAfterBreak="0">
+  <w:abstractNum w:abstractNumId="12">
     <w:nsid w:val="5565571F"/>
     <w:multiLevelType w:val="multilevel"/>
     <w:tmpl w:val="18FAA6E4"/>
@@ -21070,7 +20966,7 @@
       </w:pPr>
     </w:lvl>
   </w:abstractNum>
-  <w:abstractNum w:abstractNumId="13" w15:restartNumberingAfterBreak="0">
+  <w:abstractNum w:abstractNumId="13">
     <w:nsid w:val="5AAE0634"/>
     <w:multiLevelType w:val="hybridMultilevel"/>
     <w:tmpl w:val="6F0ED586"/>
@@ -21183,7 +21079,7 @@
       </w:rPr>
     </w:lvl>
   </w:abstractNum>
-  <w:abstractNum w:abstractNumId="14" w15:restartNumberingAfterBreak="0">
+  <w:abstractNum w:abstractNumId="14">
     <w:nsid w:val="64BB2F7B"/>
     <w:multiLevelType w:val="multilevel"/>
     <w:tmpl w:val="9170E3B6"/>
@@ -21345,7 +21241,7 @@
 </file>
 
 <file path=word/styles.xml><?xml version="1.0" encoding="utf-8"?>
-<w:styles xmlns:mc="http://schemas.openxmlformats.org/markup-compatibility/2006" xmlns:r="http://schemas.openxmlformats.org/officeDocument/2006/relationships" xmlns:w="http://schemas.openxmlformats.org/wordprocessingml/2006/main" xmlns:w14="http://schemas.microsoft.com/office/word/2010/wordml" xmlns:w15="http://schemas.microsoft.com/office/word/2012/wordml" mc:Ignorable="w14 w15">
+<w:styles xmlns:r="http://schemas.openxmlformats.org/officeDocument/2006/relationships" xmlns:w="http://schemas.openxmlformats.org/wordprocessingml/2006/main">
   <w:docDefaults>
     <w:rPrDefault>
       <w:rPr>
@@ -21357,380 +21253,146 @@
     </w:rPrDefault>
     <w:pPrDefault/>
   </w:docDefaults>
-  <w:latentStyles w:defLockedState="0" w:defUIPriority="99" w:defSemiHidden="0" w:defUnhideWhenUsed="0" w:defQFormat="0" w:count="371">
-    <w:lsdException w:name="Normal" w:uiPriority="0" w:qFormat="1"/>
-    <w:lsdException w:name="heading 1" w:uiPriority="9" w:qFormat="1"/>
-    <w:lsdException w:name="heading 2" w:semiHidden="1" w:uiPriority="9" w:unhideWhenUsed="1" w:qFormat="1"/>
-    <w:lsdException w:name="heading 3" w:semiHidden="1" w:uiPriority="9" w:unhideWhenUsed="1" w:qFormat="1"/>
-    <w:lsdException w:name="heading 4" w:semiHidden="1" w:uiPriority="9" w:unhideWhenUsed="1" w:qFormat="1"/>
-    <w:lsdException w:name="heading 5" w:semiHidden="1" w:uiPriority="9" w:unhideWhenUsed="1" w:qFormat="1"/>
-    <w:lsdException w:name="heading 6" w:semiHidden="1" w:uiPriority="9" w:unhideWhenUsed="1" w:qFormat="1"/>
-    <w:lsdException w:name="heading 7" w:semiHidden="1" w:uiPriority="9" w:unhideWhenUsed="1" w:qFormat="1"/>
-    <w:lsdException w:name="heading 8" w:semiHidden="1" w:uiPriority="9" w:unhideWhenUsed="1" w:qFormat="1"/>
-    <w:lsdException w:name="heading 9" w:semiHidden="1" w:uiPriority="9" w:unhideWhenUsed="1" w:qFormat="1"/>
-    <w:lsdException w:name="index 1" w:semiHidden="1" w:unhideWhenUsed="1"/>
-    <w:lsdException w:name="index 2" w:semiHidden="1" w:unhideWhenUsed="1"/>
-    <w:lsdException w:name="index 3" w:semiHidden="1" w:unhideWhenUsed="1"/>
-    <w:lsdException w:name="index 4" w:semiHidden="1" w:unhideWhenUsed="1"/>
-    <w:lsdException w:name="index 5" w:semiHidden="1" w:unhideWhenUsed="1"/>
-    <w:lsdException w:name="index 6" w:semiHidden="1" w:unhideWhenUsed="1"/>
-    <w:lsdException w:name="index 7" w:semiHidden="1" w:unhideWhenUsed="1"/>
-    <w:lsdException w:name="index 8" w:semiHidden="1" w:unhideWhenUsed="1"/>
-    <w:lsdException w:name="index 9" w:semiHidden="1" w:unhideWhenUsed="1"/>
-    <w:lsdException w:name="toc 1" w:semiHidden="1" w:uiPriority="39" w:unhideWhenUsed="1"/>
-    <w:lsdException w:name="toc 2" w:semiHidden="1" w:uiPriority="39" w:unhideWhenUsed="1"/>
-    <w:lsdException w:name="toc 3" w:semiHidden="1" w:uiPriority="39" w:unhideWhenUsed="1"/>
-    <w:lsdException w:name="toc 4" w:semiHidden="1" w:uiPriority="39" w:unhideWhenUsed="1"/>
-    <w:lsdException w:name="toc 5" w:semiHidden="1" w:uiPriority="39" w:unhideWhenUsed="1"/>
-    <w:lsdException w:name="toc 6" w:semiHidden="1" w:uiPriority="39" w:unhideWhenUsed="1"/>
-    <w:lsdException w:name="toc 7" w:semiHidden="1" w:uiPriority="39" w:unhideWhenUsed="1"/>
-    <w:lsdException w:name="toc 8" w:semiHidden="1" w:uiPriority="39" w:unhideWhenUsed="1"/>
-    <w:lsdException w:name="toc 9" w:semiHidden="1" w:uiPriority="39" w:unhideWhenUsed="1"/>
-    <w:lsdException w:name="Normal Indent" w:semiHidden="1" w:unhideWhenUsed="1"/>
-    <w:lsdException w:name="footnote text" w:semiHidden="1" w:unhideWhenUsed="1"/>
-    <w:lsdException w:name="annotation text" w:semiHidden="1" w:unhideWhenUsed="1"/>
-    <w:lsdException w:name="header" w:semiHidden="1" w:unhideWhenUsed="1"/>
-    <w:lsdException w:name="footer" w:semiHidden="1" w:unhideWhenUsed="1"/>
-    <w:lsdException w:name="index heading" w:semiHidden="1" w:unhideWhenUsed="1"/>
-    <w:lsdException w:name="caption" w:semiHidden="1" w:uiPriority="35" w:unhideWhenUsed="1" w:qFormat="1"/>
-    <w:lsdException w:name="table of figures" w:semiHidden="1" w:unhideWhenUsed="1"/>
-    <w:lsdException w:name="envelope address" w:semiHidden="1" w:unhideWhenUsed="1"/>
-    <w:lsdException w:name="envelope return" w:semiHidden="1" w:unhideWhenUsed="1"/>
-    <w:lsdException w:name="footnote reference" w:semiHidden="1" w:unhideWhenUsed="1"/>
-    <w:lsdException w:name="annotation reference" w:semiHidden="1" w:unhideWhenUsed="1"/>
-    <w:lsdException w:name="line number" w:semiHidden="1" w:unhideWhenUsed="1"/>
-    <w:lsdException w:name="page number" w:semiHidden="1" w:unhideWhenUsed="1"/>
-    <w:lsdException w:name="endnote reference" w:semiHidden="1" w:unhideWhenUsed="1"/>
-    <w:lsdException w:name="endnote text" w:semiHidden="1" w:unhideWhenUsed="1"/>
-    <w:lsdException w:name="table of authorities" w:semiHidden="1" w:unhideWhenUsed="1"/>
-    <w:lsdException w:name="macro" w:semiHidden="1" w:unhideWhenUsed="1"/>
-    <w:lsdException w:name="toa heading" w:semiHidden="1" w:unhideWhenUsed="1"/>
-    <w:lsdException w:name="List" w:semiHidden="1" w:unhideWhenUsed="1"/>
-    <w:lsdException w:name="List Bullet" w:semiHidden="1" w:unhideWhenUsed="1"/>
-    <w:lsdException w:name="List Number" w:semiHidden="1" w:unhideWhenUsed="1"/>
-    <w:lsdException w:name="List 2" w:semiHidden="1" w:unhideWhenUsed="1"/>
-    <w:lsdException w:name="List 3" w:semiHidden="1" w:unhideWhenUsed="1"/>
-    <w:lsdException w:name="List 4" w:semiHidden="1" w:unhideWhenUsed="1"/>
-    <w:lsdException w:name="List 5" w:semiHidden="1" w:unhideWhenUsed="1"/>
-    <w:lsdException w:name="List Bullet 2" w:semiHidden="1" w:unhideWhenUsed="1"/>
-    <w:lsdException w:name="List Bullet 3" w:semiHidden="1" w:unhideWhenUsed="1"/>
-    <w:lsdException w:name="List Bullet 4" w:semiHidden="1" w:unhideWhenUsed="1"/>
-    <w:lsdException w:name="List Bullet 5" w:semiHidden="1" w:unhideWhenUsed="1"/>
-    <w:lsdException w:name="List Number 2" w:semiHidden="1" w:unhideWhenUsed="1"/>
-    <w:lsdException w:name="List Number 3" w:semiHidden="1" w:unhideWhenUsed="1"/>
-    <w:lsdException w:name="List Number 4" w:semiHidden="1" w:unhideWhenUsed="1"/>
-    <w:lsdException w:name="List Number 5" w:semiHidden="1" w:unhideWhenUsed="1"/>
-    <w:lsdException w:name="Title" w:uiPriority="10" w:qFormat="1"/>
-    <w:lsdException w:name="Closing" w:semiHidden="1" w:unhideWhenUsed="1"/>
-    <w:lsdException w:name="Signature" w:semiHidden="1" w:unhideWhenUsed="1"/>
-    <w:lsdException w:name="Default Paragraph Font" w:semiHidden="1" w:uiPriority="1" w:unhideWhenUsed="1"/>
-    <w:lsdException w:name="Body Text" w:semiHidden="1" w:unhideWhenUsed="1"/>
-    <w:lsdException w:name="Body Text Indent" w:semiHidden="1" w:unhideWhenUsed="1"/>
-    <w:lsdException w:name="List Continue" w:semiHidden="1" w:unhideWhenUsed="1"/>
-    <w:lsdException w:name="List Continue 2" w:semiHidden="1" w:unhideWhenUsed="1"/>
-    <w:lsdException w:name="List Continue 3" w:semiHidden="1" w:unhideWhenUsed="1"/>
-    <w:lsdException w:name="List Continue 4" w:semiHidden="1" w:unhideWhenUsed="1"/>
-    <w:lsdException w:name="List Continue 5" w:semiHidden="1" w:unhideWhenUsed="1"/>
-    <w:lsdException w:name="Message Header" w:semiHidden="1" w:unhideWhenUsed="1"/>
-    <w:lsdException w:name="Subtitle" w:uiPriority="11" w:qFormat="1"/>
-    <w:lsdException w:name="Salutation" w:semiHidden="1" w:unhideWhenUsed="1"/>
-    <w:lsdException w:name="Date" w:semiHidden="1" w:unhideWhenUsed="1"/>
-    <w:lsdException w:name="Body Text First Indent" w:semiHidden="1" w:unhideWhenUsed="1"/>
-    <w:lsdException w:name="Body Text First Indent 2" w:semiHidden="1" w:unhideWhenUsed="1"/>
-    <w:lsdException w:name="Note Heading" w:semiHidden="1" w:unhideWhenUsed="1"/>
-    <w:lsdException w:name="Body Text 2" w:semiHidden="1" w:unhideWhenUsed="1"/>
-    <w:lsdException w:name="Body Text 3" w:semiHidden="1" w:unhideWhenUsed="1"/>
-    <w:lsdException w:name="Body Text Indent 2" w:semiHidden="1" w:unhideWhenUsed="1"/>
-    <w:lsdException w:name="Body Text Indent 3" w:semiHidden="1" w:unhideWhenUsed="1"/>
-    <w:lsdException w:name="Block Text" w:semiHidden="1" w:unhideWhenUsed="1"/>
-    <w:lsdException w:name="Hyperlink" w:semiHidden="1" w:unhideWhenUsed="1"/>
-    <w:lsdException w:name="FollowedHyperlink" w:semiHidden="1" w:unhideWhenUsed="1"/>
-    <w:lsdException w:name="Strong" w:uiPriority="22" w:qFormat="1"/>
-    <w:lsdException w:name="Emphasis" w:uiPriority="20" w:qFormat="1"/>
-    <w:lsdException w:name="Document Map" w:semiHidden="1" w:unhideWhenUsed="1"/>
-    <w:lsdException w:name="Plain Text" w:semiHidden="1" w:unhideWhenUsed="1"/>
-    <w:lsdException w:name="E-mail Signature" w:semiHidden="1" w:unhideWhenUsed="1"/>
-    <w:lsdException w:name="HTML Top of Form" w:semiHidden="1" w:unhideWhenUsed="1"/>
-    <w:lsdException w:name="HTML Bottom of Form" w:semiHidden="1" w:unhideWhenUsed="1"/>
-    <w:lsdException w:name="Normal (Web)" w:semiHidden="1" w:unhideWhenUsed="1"/>
-    <w:lsdException w:name="HTML Acronym" w:semiHidden="1" w:unhideWhenUsed="1"/>
-    <w:lsdException w:name="HTML Address" w:semiHidden="1" w:unhideWhenUsed="1"/>
-    <w:lsdException w:name="HTML Cite" w:semiHidden="1" w:unhideWhenUsed="1"/>
-    <w:lsdException w:name="HTML Code" w:semiHidden="1" w:unhideWhenUsed="1"/>
-    <w:lsdException w:name="HTML Definition" w:semiHidden="1" w:unhideWhenUsed="1"/>
-    <w:lsdException w:name="HTML Keyboard" w:semiHidden="1" w:unhideWhenUsed="1"/>
-    <w:lsdException w:name="HTML Preformatted" w:semiHidden="1" w:unhideWhenUsed="1"/>
-    <w:lsdException w:name="HTML Sample" w:semiHidden="1" w:unhideWhenUsed="1"/>
-    <w:lsdException w:name="HTML Typewriter" w:semiHidden="1" w:unhideWhenUsed="1"/>
-    <w:lsdException w:name="HTML Variable" w:semiHidden="1" w:unhideWhenUsed="1"/>
-    <w:lsdException w:name="Normal Table" w:semiHidden="1" w:unhideWhenUsed="1"/>
-    <w:lsdException w:name="annotation subject" w:semiHidden="1" w:unhideWhenUsed="1"/>
-    <w:lsdException w:name="No List" w:semiHidden="1" w:unhideWhenUsed="1"/>
-    <w:lsdException w:name="Outline List 1" w:semiHidden="1" w:unhideWhenUsed="1"/>
-    <w:lsdException w:name="Outline List 2" w:semiHidden="1" w:unhideWhenUsed="1"/>
-    <w:lsdException w:name="Outline List 3" w:semiHidden="1" w:unhideWhenUsed="1"/>
-    <w:lsdException w:name="Table Simple 1" w:semiHidden="1" w:unhideWhenUsed="1"/>
-    <w:lsdException w:name="Table Simple 2" w:semiHidden="1" w:unhideWhenUsed="1"/>
-    <w:lsdException w:name="Table Simple 3" w:semiHidden="1" w:unhideWhenUsed="1"/>
-    <w:lsdException w:name="Table Classic 1" w:semiHidden="1" w:unhideWhenUsed="1"/>
-    <w:lsdException w:name="Table Classic 2" w:semiHidden="1" w:unhideWhenUsed="1"/>
-    <w:lsdException w:name="Table Classic 3" w:semiHidden="1" w:unhideWhenUsed="1"/>
-    <w:lsdException w:name="Table Classic 4" w:semiHidden="1" w:unhideWhenUsed="1"/>
-    <w:lsdException w:name="Table Colorful 1" w:semiHidden="1" w:unhideWhenUsed="1"/>
-    <w:lsdException w:name="Table Colorful 2" w:semiHidden="1" w:unhideWhenUsed="1"/>
-    <w:lsdException w:name="Table Colorful 3" w:semiHidden="1" w:unhideWhenUsed="1"/>
-    <w:lsdException w:name="Table Columns 1" w:semiHidden="1" w:unhideWhenUsed="1"/>
-    <w:lsdException w:name="Table Columns 2" w:semiHidden="1" w:unhideWhenUsed="1"/>
-    <w:lsdException w:name="Table Columns 3" w:semiHidden="1" w:unhideWhenUsed="1"/>
-    <w:lsdException w:name="Table Columns 4" w:semiHidden="1" w:unhideWhenUsed="1"/>
-    <w:lsdException w:name="Table Columns 5" w:semiHidden="1" w:unhideWhenUsed="1"/>
-    <w:lsdException w:name="Table Grid 1" w:semiHidden="1" w:unhideWhenUsed="1"/>
-    <w:lsdException w:name="Table Grid 2" w:semiHidden="1" w:unhideWhenUsed="1"/>
-    <w:lsdException w:name="Table Grid 3" w:semiHidden="1" w:unhideWhenUsed="1"/>
-    <w:lsdException w:name="Table Grid 4" w:semiHidden="1" w:unhideWhenUsed="1"/>
-    <w:lsdException w:name="Table Grid 5" w:semiHidden="1" w:unhideWhenUsed="1"/>
-    <w:lsdException w:name="Table Grid 6" w:semiHidden="1" w:unhideWhenUsed="1"/>
-    <w:lsdException w:name="Table Grid 7" w:semiHidden="1" w:unhideWhenUsed="1"/>
-    <w:lsdException w:name="Table Grid 8" w:semiHidden="1" w:unhideWhenUsed="1"/>
-    <w:lsdException w:name="Table List 1" w:semiHidden="1" w:unhideWhenUsed="1"/>
-    <w:lsdException w:name="Table List 2" w:semiHidden="1" w:unhideWhenUsed="1"/>
-    <w:lsdException w:name="Table List 3" w:semiHidden="1" w:unhideWhenUsed="1"/>
-    <w:lsdException w:name="Table List 4" w:semiHidden="1" w:unhideWhenUsed="1"/>
-    <w:lsdException w:name="Table List 5" w:semiHidden="1" w:unhideWhenUsed="1"/>
-    <w:lsdException w:name="Table List 6" w:semiHidden="1" w:unhideWhenUsed="1"/>
-    <w:lsdException w:name="Table List 7" w:semiHidden="1" w:unhideWhenUsed="1"/>
-    <w:lsdException w:name="Table List 8" w:semiHidden="1" w:unhideWhenUsed="1"/>
-    <w:lsdException w:name="Table 3D effects 1" w:semiHidden="1" w:unhideWhenUsed="1"/>
-    <w:lsdException w:name="Table 3D effects 2" w:semiHidden="1" w:unhideWhenUsed="1"/>
-    <w:lsdException w:name="Table 3D effects 3" w:semiHidden="1" w:unhideWhenUsed="1"/>
-    <w:lsdException w:name="Table Contemporary" w:semiHidden="1" w:unhideWhenUsed="1"/>
-    <w:lsdException w:name="Table Elegant" w:semiHidden="1" w:unhideWhenUsed="1"/>
-    <w:lsdException w:name="Table Professional" w:semiHidden="1" w:unhideWhenUsed="1"/>
-    <w:lsdException w:name="Table Subtle 1" w:semiHidden="1" w:unhideWhenUsed="1"/>
-    <w:lsdException w:name="Table Subtle 2" w:semiHidden="1" w:unhideWhenUsed="1"/>
-    <w:lsdException w:name="Table Web 1" w:semiHidden="1" w:unhideWhenUsed="1"/>
-    <w:lsdException w:name="Table Web 2" w:semiHidden="1" w:unhideWhenUsed="1"/>
-    <w:lsdException w:name="Table Web 3" w:semiHidden="1" w:unhideWhenUsed="1"/>
-    <w:lsdException w:name="Balloon Text" w:semiHidden="1" w:unhideWhenUsed="1"/>
-    <w:lsdException w:name="Table Grid" w:uiPriority="39"/>
-    <w:lsdException w:name="Table Theme" w:semiHidden="1" w:unhideWhenUsed="1"/>
-    <w:lsdException w:name="Placeholder Text" w:semiHidden="1"/>
-    <w:lsdException w:name="No Spacing" w:uiPriority="1" w:qFormat="1"/>
-    <w:lsdException w:name="Light Shading" w:uiPriority="60"/>
-    <w:lsdException w:name="Light List" w:uiPriority="61"/>
-    <w:lsdException w:name="Light Grid" w:uiPriority="62"/>
-    <w:lsdException w:name="Medium Shading 1" w:uiPriority="63"/>
-    <w:lsdException w:name="Medium Shading 2" w:uiPriority="64"/>
-    <w:lsdException w:name="Medium List 1" w:uiPriority="65"/>
-    <w:lsdException w:name="Medium List 2" w:uiPriority="66"/>
-    <w:lsdException w:name="Medium Grid 1" w:uiPriority="67"/>
-    <w:lsdException w:name="Medium Grid 2" w:uiPriority="68"/>
-    <w:lsdException w:name="Medium Grid 3" w:uiPriority="69"/>
-    <w:lsdException w:name="Dark List" w:uiPriority="70"/>
-    <w:lsdException w:name="Colorful Shading" w:uiPriority="71"/>
-    <w:lsdException w:name="Colorful List" w:uiPriority="72"/>
-    <w:lsdException w:name="Colorful Grid" w:uiPriority="73"/>
-    <w:lsdException w:name="Light Shading Accent 1" w:uiPriority="60"/>
-    <w:lsdException w:name="Light List Accent 1" w:uiPriority="61"/>
-    <w:lsdException w:name="Light Grid Accent 1" w:uiPriority="62"/>
-    <w:lsdException w:name="Medium Shading 1 Accent 1" w:uiPriority="63"/>
-    <w:lsdException w:name="Medium Shading 2 Accent 1" w:uiPriority="64"/>
-    <w:lsdException w:name="Medium List 1 Accent 1" w:uiPriority="65"/>
-    <w:lsdException w:name="Revision" w:semiHidden="1"/>
-    <w:lsdException w:name="List Paragraph" w:uiPriority="34" w:qFormat="1"/>
-    <w:lsdException w:name="Quote" w:uiPriority="29" w:qFormat="1"/>
-    <w:lsdException w:name="Intense Quote" w:uiPriority="30" w:qFormat="1"/>
-    <w:lsdException w:name="Medium List 2 Accent 1" w:uiPriority="66"/>
-    <w:lsdException w:name="Medium Grid 1 Accent 1" w:uiPriority="67"/>
-    <w:lsdException w:name="Medium Grid 2 Accent 1" w:uiPriority="68"/>
-    <w:lsdException w:name="Medium Grid 3 Accent 1" w:uiPriority="69"/>
-    <w:lsdException w:name="Dark List Accent 1" w:uiPriority="70"/>
-    <w:lsdException w:name="Colorful Shading Accent 1" w:uiPriority="71"/>
-    <w:lsdException w:name="Colorful List Accent 1" w:uiPriority="72"/>
-    <w:lsdException w:name="Colorful Grid Accent 1" w:uiPriority="73"/>
-    <w:lsdException w:name="Light Shading Accent 2" w:uiPriority="60"/>
-    <w:lsdException w:name="Light List Accent 2" w:uiPriority="61"/>
-    <w:lsdException w:name="Light Grid Accent 2" w:uiPriority="62"/>
-    <w:lsdException w:name="Medium Shading 1 Accent 2" w:uiPriority="63"/>
-    <w:lsdException w:name="Medium Shading 2 Accent 2" w:uiPriority="64"/>
-    <w:lsdException w:name="Medium List 1 Accent 2" w:uiPriority="65"/>
-    <w:lsdException w:name="Medium List 2 Accent 2" w:uiPriority="66"/>
-    <w:lsdException w:name="Medium Grid 1 Accent 2" w:uiPriority="67"/>
-    <w:lsdException w:name="Medium Grid 2 Accent 2" w:uiPriority="68"/>
-    <w:lsdException w:name="Medium Grid 3 Accent 2" w:uiPriority="69"/>
-    <w:lsdException w:name="Dark List Accent 2" w:uiPriority="70"/>
-    <w:lsdException w:name="Colorful Shading Accent 2" w:uiPriority="71"/>
-    <w:lsdException w:name="Colorful List Accent 2" w:uiPriority="72"/>
-    <w:lsdException w:name="Colorful Grid Accent 2" w:uiPriority="73"/>
-    <w:lsdException w:name="Light Shading Accent 3" w:uiPriority="60"/>
-    <w:lsdException w:name="Light List Accent 3" w:uiPriority="61"/>
-    <w:lsdException w:name="Light Grid Accent 3" w:uiPriority="62"/>
-    <w:lsdException w:name="Medium Shading 1 Accent 3" w:uiPriority="63"/>
-    <w:lsdException w:name="Medium Shading 2 Accent 3" w:uiPriority="64"/>
-    <w:lsdException w:name="Medium List 1 Accent 3" w:uiPriority="65"/>
-    <w:lsdException w:name="Medium List 2 Accent 3" w:uiPriority="66"/>
-    <w:lsdException w:name="Medium Grid 1 Accent 3" w:uiPriority="67"/>
-    <w:lsdException w:name="Medium Grid 2 Accent 3" w:uiPriority="68"/>
-    <w:lsdException w:name="Medium Grid 3 Accent 3" w:uiPriority="69"/>
-    <w:lsdException w:name="Dark List Accent 3" w:uiPriority="70"/>
-    <w:lsdException w:name="Colorful Shading Accent 3" w:uiPriority="71"/>
-    <w:lsdException w:name="Colorful List Accent 3" w:uiPriority="72"/>
-    <w:lsdException w:name="Colorful Grid Accent 3" w:uiPriority="73"/>
-    <w:lsdException w:name="Light Shading Accent 4" w:uiPriority="60"/>
-    <w:lsdException w:name="Light List Accent 4" w:uiPriority="61"/>
-    <w:lsdException w:name="Light Grid Accent 4" w:uiPriority="62"/>
-    <w:lsdException w:name="Medium Shading 1 Accent 4" w:uiPriority="63"/>
-    <w:lsdException w:name="Medium Shading 2 Accent 4" w:uiPriority="64"/>
-    <w:lsdException w:name="Medium List 1 Accent 4" w:uiPriority="65"/>
-    <w:lsdException w:name="Medium List 2 Accent 4" w:uiPriority="66"/>
-    <w:lsdException w:name="Medium Grid 1 Accent 4" w:uiPriority="67"/>
-    <w:lsdException w:name="Medium Grid 2 Accent 4" w:uiPriority="68"/>
-    <w:lsdException w:name="Medium Grid 3 Accent 4" w:uiPriority="69"/>
-    <w:lsdException w:name="Dark List Accent 4" w:uiPriority="70"/>
-    <w:lsdException w:name="Colorful Shading Accent 4" w:uiPriority="71"/>
-    <w:lsdException w:name="Colorful List Accent 4" w:uiPriority="72"/>
-    <w:lsdException w:name="Colorful Grid Accent 4" w:uiPriority="73"/>
-    <w:lsdException w:name="Light Shading Accent 5" w:uiPriority="60"/>
-    <w:lsdException w:name="Light List Accent 5" w:uiPriority="61"/>
-    <w:lsdException w:name="Light Grid Accent 5" w:uiPriority="62"/>
-    <w:lsdException w:name="Medium Shading 1 Accent 5" w:uiPriority="63"/>
-    <w:lsdException w:name="Medium Shading 2 Accent 5" w:uiPriority="64"/>
-    <w:lsdException w:name="Medium List 1 Accent 5" w:uiPriority="65"/>
-    <w:lsdException w:name="Medium List 2 Accent 5" w:uiPriority="66"/>
-    <w:lsdException w:name="Medium Grid 1 Accent 5" w:uiPriority="67"/>
-    <w:lsdException w:name="Medium Grid 2 Accent 5" w:uiPriority="68"/>
-    <w:lsdException w:name="Medium Grid 3 Accent 5" w:uiPriority="69"/>
-    <w:lsdException w:name="Dark List Accent 5" w:uiPriority="70"/>
-    <w:lsdException w:name="Colorful Shading Accent 5" w:uiPriority="71"/>
-    <w:lsdException w:name="Colorful List Accent 5" w:uiPriority="72"/>
-    <w:lsdException w:name="Colorful Grid Accent 5" w:uiPriority="73"/>
-    <w:lsdException w:name="Light Shading Accent 6" w:uiPriority="60"/>
-    <w:lsdException w:name="Light List Accent 6" w:uiPriority="61"/>
-    <w:lsdException w:name="Light Grid Accent 6" w:uiPriority="62"/>
-    <w:lsdException w:name="Medium Shading 1 Accent 6" w:uiPriority="63"/>
-    <w:lsdException w:name="Medium Shading 2 Accent 6" w:uiPriority="64"/>
-    <w:lsdException w:name="Medium List 1 Accent 6" w:uiPriority="65"/>
-    <w:lsdException w:name="Medium List 2 Accent 6" w:uiPriority="66"/>
-    <w:lsdException w:name="Medium Grid 1 Accent 6" w:uiPriority="67"/>
-    <w:lsdException w:name="Medium Grid 2 Accent 6" w:uiPriority="68"/>
-    <w:lsdException w:name="Medium Grid 3 Accent 6" w:uiPriority="69"/>
-    <w:lsdException w:name="Dark List Accent 6" w:uiPriority="70"/>
-    <w:lsdException w:name="Colorful Shading Accent 6" w:uiPriority="71"/>
-    <w:lsdException w:name="Colorful List Accent 6" w:uiPriority="72"/>
-    <w:lsdException w:name="Colorful Grid Accent 6" w:uiPriority="73"/>
-    <w:lsdException w:name="Subtle Emphasis" w:uiPriority="19" w:qFormat="1"/>
-    <w:lsdException w:name="Intense Emphasis" w:uiPriority="21" w:qFormat="1"/>
-    <w:lsdException w:name="Subtle Reference" w:uiPriority="31" w:qFormat="1"/>
-    <w:lsdException w:name="Intense Reference" w:uiPriority="32" w:qFormat="1"/>
-    <w:lsdException w:name="Book Title" w:uiPriority="33" w:qFormat="1"/>
-    <w:lsdException w:name="Bibliography" w:semiHidden="1" w:uiPriority="37" w:unhideWhenUsed="1"/>
-    <w:lsdException w:name="TOC Heading" w:semiHidden="1" w:uiPriority="39" w:unhideWhenUsed="1" w:qFormat="1"/>
-    <w:lsdException w:name="Plain Table 1" w:uiPriority="41"/>
-    <w:lsdException w:name="Plain Table 2" w:uiPriority="42"/>
-    <w:lsdException w:name="Plain Table 3" w:uiPriority="43"/>
-    <w:lsdException w:name="Plain Table 4" w:uiPriority="44"/>
-    <w:lsdException w:name="Plain Table 5" w:uiPriority="45"/>
-    <w:lsdException w:name="Grid Table Light" w:uiPriority="40"/>
-    <w:lsdException w:name="Grid Table 1 Light" w:uiPriority="46"/>
-    <w:lsdException w:name="Grid Table 2" w:uiPriority="47"/>
-    <w:lsdException w:name="Grid Table 3" w:uiPriority="48"/>
-    <w:lsdException w:name="Grid Table 4" w:uiPriority="49"/>
-    <w:lsdException w:name="Grid Table 5 Dark" w:uiPriority="50"/>
-    <w:lsdException w:name="Grid Table 6 Colorful" w:uiPriority="51"/>
-    <w:lsdException w:name="Grid Table 7 Colorful" w:uiPriority="52"/>
-    <w:lsdException w:name="Grid Table 1 Light Accent 1" w:uiPriority="46"/>
-    <w:lsdException w:name="Grid Table 2 Accent 1" w:uiPriority="47"/>
-    <w:lsdException w:name="Grid Table 3 Accent 1" w:uiPriority="48"/>
-    <w:lsdException w:name="Grid Table 4 Accent 1" w:uiPriority="49"/>
-    <w:lsdException w:name="Grid Table 5 Dark Accent 1" w:uiPriority="50"/>
-    <w:lsdException w:name="Grid Table 6 Colorful Accent 1" w:uiPriority="51"/>
-    <w:lsdException w:name="Grid Table 7 Colorful Accent 1" w:uiPriority="52"/>
-    <w:lsdException w:name="Grid Table 1 Light Accent 2" w:uiPriority="46"/>
-    <w:lsdException w:name="Grid Table 2 Accent 2" w:uiPriority="47"/>
-    <w:lsdException w:name="Grid Table 3 Accent 2" w:uiPriority="48"/>
-    <w:lsdException w:name="Grid Table 4 Accent 2" w:uiPriority="49"/>
-    <w:lsdException w:name="Grid Table 5 Dark Accent 2" w:uiPriority="50"/>
-    <w:lsdException w:name="Grid Table 6 Colorful Accent 2" w:uiPriority="51"/>
-    <w:lsdException w:name="Grid Table 7 Colorful Accent 2" w:uiPriority="52"/>
-    <w:lsdException w:name="Grid Table 1 Light Accent 3" w:uiPriority="46"/>
-    <w:lsdException w:name="Grid Table 2 Accent 3" w:uiPriority="47"/>
-    <w:lsdException w:name="Grid Table 3 Accent 3" w:uiPriority="48"/>
-    <w:lsdException w:name="Grid Table 4 Accent 3" w:uiPriority="49"/>
-    <w:lsdException w:name="Grid Table 5 Dark Accent 3" w:uiPriority="50"/>
-    <w:lsdException w:name="Grid Table 6 Colorful Accent 3" w:uiPriority="51"/>
-    <w:lsdException w:name="Grid Table 7 Colorful Accent 3" w:uiPriority="52"/>
-    <w:lsdException w:name="Grid Table 1 Light Accent 4" w:uiPriority="46"/>
-    <w:lsdException w:name="Grid Table 2 Accent 4" w:uiPriority="47"/>
-    <w:lsdException w:name="Grid Table 3 Accent 4" w:uiPriority="48"/>
-    <w:lsdException w:name="Grid Table 4 Accent 4" w:uiPriority="49"/>
-    <w:lsdException w:name="Grid Table 5 Dark Accent 4" w:uiPriority="50"/>
-    <w:lsdException w:name="Grid Table 6 Colorful Accent 4" w:uiPriority="51"/>
-    <w:lsdException w:name="Grid Table 7 Colorful Accent 4" w:uiPriority="52"/>
-    <w:lsdException w:name="Grid Table 1 Light Accent 5" w:uiPriority="46"/>
-    <w:lsdException w:name="Grid Table 2 Accent 5" w:uiPriority="47"/>
-    <w:lsdException w:name="Grid Table 3 Accent 5" w:uiPriority="48"/>
-    <w:lsdException w:name="Grid Table 4 Accent 5" w:uiPriority="49"/>
-    <w:lsdException w:name="Grid Table 5 Dark Accent 5" w:uiPriority="50"/>
-    <w:lsdException w:name="Grid Table 6 Colorful Accent 5" w:uiPriority="51"/>
-    <w:lsdException w:name="Grid Table 7 Colorful Accent 5" w:uiPriority="52"/>
-    <w:lsdException w:name="Grid Table 1 Light Accent 6" w:uiPriority="46"/>
-    <w:lsdException w:name="Grid Table 2 Accent 6" w:uiPriority="47"/>
-    <w:lsdException w:name="Grid Table 3 Accent 6" w:uiPriority="48"/>
-    <w:lsdException w:name="Grid Table 4 Accent 6" w:uiPriority="49"/>
-    <w:lsdException w:name="Grid Table 5 Dark Accent 6" w:uiPriority="50"/>
-    <w:lsdException w:name="Grid Table 6 Colorful Accent 6" w:uiPriority="51"/>
-    <w:lsdException w:name="Grid Table 7 Colorful Accent 6" w:uiPriority="52"/>
-    <w:lsdException w:name="List Table 1 Light" w:uiPriority="46"/>
-    <w:lsdException w:name="List Table 2" w:uiPriority="47"/>
-    <w:lsdException w:name="List Table 3" w:uiPriority="48"/>
-    <w:lsdException w:name="List Table 4" w:uiPriority="49"/>
-    <w:lsdException w:name="List Table 5 Dark" w:uiPriority="50"/>
-    <w:lsdException w:name="List Table 6 Colorful" w:uiPriority="51"/>
-    <w:lsdException w:name="List Table 7 Colorful" w:uiPriority="52"/>
-    <w:lsdException w:name="List Table 1 Light Accent 1" w:uiPriority="46"/>
-    <w:lsdException w:name="List Table 2 Accent 1" w:uiPriority="47"/>
-    <w:lsdException w:name="List Table 3 Accent 1" w:uiPriority="48"/>
-    <w:lsdException w:name="List Table 4 Accent 1" w:uiPriority="49"/>
-    <w:lsdException w:name="List Table 5 Dark Accent 1" w:uiPriority="50"/>
-    <w:lsdException w:name="List Table 6 Colorful Accent 1" w:uiPriority="51"/>
-    <w:lsdException w:name="List Table 7 Colorful Accent 1" w:uiPriority="52"/>
-    <w:lsdException w:name="List Table 1 Light Accent 2" w:uiPriority="46"/>
-    <w:lsdException w:name="List Table 2 Accent 2" w:uiPriority="47"/>
-    <w:lsdException w:name="List Table 3 Accent 2" w:uiPriority="48"/>
-    <w:lsdException w:name="List Table 4 Accent 2" w:uiPriority="49"/>
-    <w:lsdException w:name="List Table 5 Dark Accent 2" w:uiPriority="50"/>
-    <w:lsdException w:name="List Table 6 Colorful Accent 2" w:uiPriority="51"/>
-    <w:lsdException w:name="List Table 7 Colorful Accent 2" w:uiPriority="52"/>
-    <w:lsdException w:name="List Table 1 Light Accent 3" w:uiPriority="46"/>
-    <w:lsdException w:name="List Table 2 Accent 3" w:uiPriority="47"/>
-    <w:lsdException w:name="List Table 3 Accent 3" w:uiPriority="48"/>
-    <w:lsdException w:name="List Table 4 Accent 3" w:uiPriority="49"/>
-    <w:lsdException w:name="List Table 5 Dark Accent 3" w:uiPriority="50"/>
-    <w:lsdException w:name="List Table 6 Colorful Accent 3" w:uiPriority="51"/>
-    <w:lsdException w:name="List Table 7 Colorful Accent 3" w:uiPriority="52"/>
-    <w:lsdException w:name="List Table 1 Light Accent 4" w:uiPriority="46"/>
-    <w:lsdException w:name="List Table 2 Accent 4" w:uiPriority="47"/>
-    <w:lsdException w:name="List Table 3 Accent 4" w:uiPriority="48"/>
-    <w:lsdException w:name="List Table 4 Accent 4" w:uiPriority="49"/>
-    <w:lsdException w:name="List Table 5 Dark Accent 4" w:uiPriority="50"/>
-    <w:lsdException w:name="List Table 6 Colorful Accent 4" w:uiPriority="51"/>
-    <w:lsdException w:name="List Table 7 Colorful Accent 4" w:uiPriority="52"/>
-    <w:lsdException w:name="List Table 1 Light Accent 5" w:uiPriority="46"/>
-    <w:lsdException w:name="List Table 2 Accent 5" w:uiPriority="47"/>
-    <w:lsdException w:name="List Table 3 Accent 5" w:uiPriority="48"/>
-    <w:lsdException w:name="List Table 4 Accent 5" w:uiPriority="49"/>
-    <w:lsdException w:name="List Table 5 Dark Accent 5" w:uiPriority="50"/>
-    <w:lsdException w:name="List Table 6 Colorful Accent 5" w:uiPriority="51"/>
-    <w:lsdException w:name="List Table 7 Colorful Accent 5" w:uiPriority="52"/>
-    <w:lsdException w:name="List Table 1 Light Accent 6" w:uiPriority="46"/>
-    <w:lsdException w:name="List Table 2 Accent 6" w:uiPriority="47"/>
-    <w:lsdException w:name="List Table 3 Accent 6" w:uiPriority="48"/>
-    <w:lsdException w:name="List Table 4 Accent 6" w:uiPriority="49"/>
-    <w:lsdException w:name="List Table 5 Dark Accent 6" w:uiPriority="50"/>
-    <w:lsdException w:name="List Table 6 Colorful Accent 6" w:uiPriority="51"/>
-    <w:lsdException w:name="List Table 7 Colorful Accent 6" w:uiPriority="52"/>
+  <w:latentStyles w:defLockedState="0" w:defUIPriority="99" w:defSemiHidden="1" w:defUnhideWhenUsed="1" w:defQFormat="0" w:count="267">
+    <w:lsdException w:name="Normal" w:semiHidden="0" w:uiPriority="0" w:unhideWhenUsed="0" w:qFormat="1"/>
+    <w:lsdException w:name="heading 1" w:semiHidden="0" w:uiPriority="9" w:unhideWhenUsed="0" w:qFormat="1"/>
+    <w:lsdException w:name="heading 2" w:uiPriority="9" w:qFormat="1"/>
+    <w:lsdException w:name="heading 3" w:uiPriority="9" w:qFormat="1"/>
+    <w:lsdException w:name="heading 4" w:uiPriority="9" w:qFormat="1"/>
+    <w:lsdException w:name="heading 5" w:uiPriority="9" w:qFormat="1"/>
+    <w:lsdException w:name="heading 6" w:uiPriority="9" w:qFormat="1"/>
+    <w:lsdException w:name="heading 7" w:uiPriority="9" w:qFormat="1"/>
+    <w:lsdException w:name="heading 8" w:uiPriority="9" w:qFormat="1"/>
+    <w:lsdException w:name="heading 9" w:uiPriority="9" w:qFormat="1"/>
+    <w:lsdException w:name="toc 1" w:uiPriority="39"/>
+    <w:lsdException w:name="toc 2" w:uiPriority="39"/>
+    <w:lsdException w:name="toc 3" w:uiPriority="39"/>
+    <w:lsdException w:name="toc 4" w:uiPriority="39"/>
+    <w:lsdException w:name="toc 5" w:uiPriority="39"/>
+    <w:lsdException w:name="toc 6" w:uiPriority="39"/>
+    <w:lsdException w:name="toc 7" w:uiPriority="39"/>
+    <w:lsdException w:name="toc 8" w:uiPriority="39"/>
+    <w:lsdException w:name="toc 9" w:uiPriority="39"/>
+    <w:lsdException w:name="caption" w:uiPriority="35" w:qFormat="1"/>
+    <w:lsdException w:name="Title" w:semiHidden="0" w:uiPriority="10" w:unhideWhenUsed="0" w:qFormat="1"/>
+    <w:lsdException w:name="Default Paragraph Font" w:uiPriority="1"/>
+    <w:lsdException w:name="Subtitle" w:semiHidden="0" w:uiPriority="11" w:unhideWhenUsed="0" w:qFormat="1"/>
+    <w:lsdException w:name="Strong" w:semiHidden="0" w:uiPriority="22" w:unhideWhenUsed="0" w:qFormat="1"/>
+    <w:lsdException w:name="Emphasis" w:semiHidden="0" w:uiPriority="20" w:unhideWhenUsed="0" w:qFormat="1"/>
+    <w:lsdException w:name="Table Grid" w:semiHidden="0" w:uiPriority="39" w:unhideWhenUsed="0"/>
+    <w:lsdException w:name="Placeholder Text" w:unhideWhenUsed="0"/>
+    <w:lsdException w:name="No Spacing" w:semiHidden="0" w:uiPriority="1" w:unhideWhenUsed="0" w:qFormat="1"/>
+    <w:lsdException w:name="Light Shading" w:semiHidden="0" w:uiPriority="60" w:unhideWhenUsed="0"/>
+    <w:lsdException w:name="Light List" w:semiHidden="0" w:uiPriority="61" w:unhideWhenUsed="0"/>
+    <w:lsdException w:name="Light Grid" w:semiHidden="0" w:uiPriority="62" w:unhideWhenUsed="0"/>
+    <w:lsdException w:name="Medium Shading 1" w:semiHidden="0" w:uiPriority="63" w:unhideWhenUsed="0"/>
+    <w:lsdException w:name="Medium Shading 2" w:semiHidden="0" w:uiPriority="64" w:unhideWhenUsed="0"/>
+    <w:lsdException w:name="Medium List 1" w:semiHidden="0" w:uiPriority="65" w:unhideWhenUsed="0"/>
+    <w:lsdException w:name="Medium List 2" w:semiHidden="0" w:uiPriority="66" w:unhideWhenUsed="0"/>
+    <w:lsdException w:name="Medium Grid 1" w:semiHidden="0" w:uiPriority="67" w:unhideWhenUsed="0"/>
+    <w:lsdException w:name="Medium Grid 2" w:semiHidden="0" w:uiPriority="68" w:unhideWhenUsed="0"/>
+    <w:lsdException w:name="Medium Grid 3" w:semiHidden="0" w:uiPriority="69" w:unhideWhenUsed="0"/>
+    <w:lsdException w:name="Dark List" w:semiHidden="0" w:uiPriority="70" w:unhideWhenUsed="0"/>
+    <w:lsdException w:name="Colorful Shading" w:semiHidden="0" w:uiPriority="71" w:unhideWhenUsed="0"/>
+    <w:lsdException w:name="Colorful List" w:semiHidden="0" w:uiPriority="72" w:unhideWhenUsed="0"/>
+    <w:lsdException w:name="Colorful Grid" w:semiHidden="0" w:uiPriority="73" w:unhideWhenUsed="0"/>
+    <w:lsdException w:name="Light Shading Accent 1" w:semiHidden="0" w:uiPriority="60" w:unhideWhenUsed="0"/>
+    <w:lsdException w:name="Light List Accent 1" w:semiHidden="0" w:uiPriority="61" w:unhideWhenUsed="0"/>
+    <w:lsdException w:name="Light Grid Accent 1" w:semiHidden="0" w:uiPriority="62" w:unhideWhenUsed="0"/>
+    <w:lsdException w:name="Medium Shading 1 Accent 1" w:semiHidden="0" w:uiPriority="63" w:unhideWhenUsed="0"/>
+    <w:lsdException w:name="Medium Shading 2 Accent 1" w:semiHidden="0" w:uiPriority="64" w:unhideWhenUsed="0"/>
+    <w:lsdException w:name="Medium List 1 Accent 1" w:semiHidden="0" w:uiPriority="65" w:unhideWhenUsed="0"/>
+    <w:lsdException w:name="Revision" w:unhideWhenUsed="0"/>
+    <w:lsdException w:name="List Paragraph" w:semiHidden="0" w:uiPriority="34" w:unhideWhenUsed="0" w:qFormat="1"/>
+    <w:lsdException w:name="Quote" w:semiHidden="0" w:uiPriority="29" w:unhideWhenUsed="0" w:qFormat="1"/>
+    <w:lsdException w:name="Intense Quote" w:semiHidden="0" w:uiPriority="30" w:unhideWhenUsed="0" w:qFormat="1"/>
+    <w:lsdException w:name="Medium List 2 Accent 1" w:semiHidden="0" w:uiPriority="66" w:unhideWhenUsed="0"/>
+    <w:lsdException w:name="Medium Grid 1 Accent 1" w:semiHidden="0" w:uiPriority="67" w:unhideWhenUsed="0"/>
+    <w:lsdException w:name="Medium Grid 2 Accent 1" w:semiHidden="0" w:uiPriority="68" w:unhideWhenUsed="0"/>
+    <w:lsdException w:name="Medium Grid 3 Accent 1" w:semiHidden="0" w:uiPriority="69" w:unhideWhenUsed="0"/>
+    <w:lsdException w:name="Dark List Accent 1" w:semiHidden="0" w:uiPriority="70" w:unhideWhenUsed="0"/>
+    <w:lsdException w:name="Colorful Shading Accent 1" w:semiHidden="0" w:uiPriority="71" w:unhideWhenUsed="0"/>
+    <w:lsdException w:name="Colorful List Accent 1" w:semiHidden="0" w:uiPriority="72" w:unhideWhenUsed="0"/>
+    <w:lsdException w:name="Colorful Grid Accent 1" w:semiHidden="0" w:uiPriority="73" w:unhideWhenUsed="0"/>
+    <w:lsdException w:name="Light Shading Accent 2" w:semiHidden="0" w:uiPriority="60" w:unhideWhenUsed="0"/>
+    <w:lsdException w:name="Light List Accent 2" w:semiHidden="0" w:uiPriority="61" w:unhideWhenUsed="0"/>
+    <w:lsdException w:name="Light Grid Accent 2" w:semiHidden="0" w:uiPriority="62" w:unhideWhenUsed="0"/>
+    <w:lsdException w:name="Medium Shading 1 Accent 2" w:semiHidden="0" w:uiPriority="63" w:unhideWhenUsed="0"/>
+    <w:lsdException w:name="Medium Shading 2 Accent 2" w:semiHidden="0" w:uiPriority="64" w:unhideWhenUsed="0"/>
+    <w:lsdException w:name="Medium List 1 Accent 2" w:semiHidden="0" w:uiPriority="65" w:unhideWhenUsed="0"/>
+    <w:lsdException w:name="Medium List 2 Accent 2" w:semiHidden="0" w:uiPriority="66" w:unhideWhenUsed="0"/>
+    <w:lsdException w:name="Medium Grid 1 Accent 2" w:semiHidden="0" w:uiPriority="67" w:unhideWhenUsed="0"/>
+    <w:lsdException w:name="Medium Grid 2 Accent 2" w:semiHidden="0" w:uiPriority="68" w:unhideWhenUsed="0"/>
+    <w:lsdException w:name="Medium Grid 3 Accent 2" w:semiHidden="0" w:uiPriority="69" w:unhideWhenUsed="0"/>
+    <w:lsdException w:name="Dark List Accent 2" w:semiHidden="0" w:uiPriority="70" w:unhideWhenUsed="0"/>
+    <w:lsdException w:name="Colorful Shading Accent 2" w:semiHidden="0" w:uiPriority="71" w:unhideWhenUsed="0"/>
+    <w:lsdException w:name="Colorful List Accent 2" w:semiHidden="0" w:uiPriority="72" w:unhideWhenUsed="0"/>
+    <w:lsdException w:name="Colorful Grid Accent 2" w:semiHidden="0" w:uiPriority="73" w:unhideWhenUsed="0"/>
+    <w:lsdException w:name="Light Shading Accent 3" w:semiHidden="0" w:uiPriority="60" w:unhideWhenUsed="0"/>
+    <w:lsdException w:name="Light List Accent 3" w:semiHidden="0" w:uiPriority="61" w:unhideWhenUsed="0"/>
+    <w:lsdException w:name="Light Grid Accent 3" w:semiHidden="0" w:uiPriority="62" w:unhideWhenUsed="0"/>
+    <w:lsdException w:name="Medium Shading 1 Accent 3" w:semiHidden="0" w:uiPriority="63" w:unhideWhenUsed="0"/>
+    <w:lsdException w:name="Medium Shading 2 Accent 3" w:semiHidden="0" w:uiPriority="64" w:unhideWhenUsed="0"/>
+    <w:lsdException w:name="Medium List 1 Accent 3" w:semiHidden="0" w:uiPriority="65" w:unhideWhenUsed="0"/>
+    <w:lsdException w:name="Medium List 2 Accent 3" w:semiHidden="0" w:uiPriority="66" w:unhideWhenUsed="0"/>
+    <w:lsdException w:name="Medium Grid 1 Accent 3" w:semiHidden="0" w:uiPriority="67" w:unhideWhenUsed="0"/>
+    <w:lsdException w:name="Medium Grid 2 Accent 3" w:semiHidden="0" w:uiPriority="68" w:unhideWhenUsed="0"/>
+    <w:lsdException w:name="Medium Grid 3 Accent 3" w:semiHidden="0" w:uiPriority="69" w:unhideWhenUsed="0"/>
+    <w:lsdException w:name="Dark List Accent 3" w:semiHidden="0" w:uiPriority="70" w:unhideWhenUsed="0"/>
+    <w:lsdException w:name="Colorful Shading Accent 3" w:semiHidden="0" w:uiPriority="71" w:unhideWhenUsed="0"/>
+    <w:lsdException w:name="Colorful List Accent 3" w:semiHidden="0" w:uiPriority="72" w:unhideWhenUsed="0"/>
+    <w:lsdException w:name="Colorful Grid Accent 3" w:semiHidden="0" w:uiPriority="73" w:unhideWhenUsed="0"/>
+    <w:lsdException w:name="Light Shading Accent 4" w:semiHidden="0" w:uiPriority="60" w:unhideWhenUsed="0"/>
+    <w:lsdException w:name="Light List Accent 4" w:semiHidden="0" w:uiPriority="61" w:unhideWhenUsed="0"/>
+    <w:lsdException w:name="Light Grid Accent 4" w:semiHidden="0" w:uiPriority="62" w:unhideWhenUsed="0"/>
+    <w:lsdException w:name="Medium Shading 1 Accent 4" w:semiHidden="0" w:uiPriority="63" w:unhideWhenUsed="0"/>
+    <w:lsdException w:name="Medium Shading 2 Accent 4" w:semiHidden="0" w:uiPriority="64" w:unhideWhenUsed="0"/>
+    <w:lsdException w:name="Medium List 1 Accent 4" w:semiHidden="0" w:uiPriority="65" w:unhideWhenUsed="0"/>
+    <w:lsdException w:name="Medium List 2 Accent 4" w:semiHidden="0" w:uiPriority="66" w:unhideWhenUsed="0"/>
+    <w:lsdException w:name="Medium Grid 1 Accent 4" w:semiHidden="0" w:uiPriority="67" w:unhideWhenUsed="0"/>
+    <w:lsdException w:name="Medium Grid 2 Accent 4" w:semiHidden="0" w:uiPriority="68" w:unhideWhenUsed="0"/>
+    <w:lsdException w:name="Medium Grid 3 Accent 4" w:semiHidden="0" w:uiPriority="69" w:unhideWhenUsed="0"/>
+    <w:lsdException w:name="Dark List Accent 4" w:semiHidden="0" w:uiPriority="70" w:unhideWhenUsed="0"/>
+    <w:lsdException w:name="Colorful Shading Accent 4" w:semiHidden="0" w:uiPriority="71" w:unhideWhenUsed="0"/>
+    <w:lsdException w:name="Colorful List Accent 4" w:semiHidden="0" w:uiPriority="72" w:unhideWhenUsed="0"/>
+    <w:lsdException w:name="Colorful Grid Accent 4" w:semiHidden="0" w:uiPriority="73" w:unhideWhenUsed="0"/>
+    <w:lsdException w:name="Light Shading Accent 5" w:semiHidden="0" w:uiPriority="60" w:unhideWhenUsed="0"/>
+    <w:lsdException w:name="Light List Accent 5" w:semiHidden="0" w:uiPriority="61" w:unhideWhenUsed="0"/>
+    <w:lsdException w:name="Light Grid Accent 5" w:semiHidden="0" w:uiPriority="62" w:unhideWhenUsed="0"/>
+    <w:lsdException w:name="Medium Shading 1 Accent 5" w:semiHidden="0" w:uiPriority="63" w:unhideWhenUsed="0"/>
+    <w:lsdException w:name="Medium Shading 2 Accent 5" w:semiHidden="0" w:uiPriority="64" w:unhideWhenUsed="0"/>
+    <w:lsdException w:name="Medium List 1 Accent 5" w:semiHidden="0" w:uiPriority="65" w:unhideWhenUsed="0"/>
+    <w:lsdException w:name="Medium List 2 Accent 5" w:semiHidden="0" w:uiPriority="66" w:unhideWhenUsed="0"/>
+    <w:lsdException w:name="Medium Grid 1 Accent 5" w:semiHidden="0" w:uiPriority="67" w:unhideWhenUsed="0"/>
+    <w:lsdException w:name="Medium Grid 2 Accent 5" w:semiHidden="0" w:uiPriority="68" w:unhideWhenUsed="0"/>
+    <w:lsdException w:name="Medium Grid 3 Accent 5" w:semiHidden="0" w:uiPriority="69" w:unhideWhenUsed="0"/>
+    <w:lsdException w:name="Dark List Accent 5" w:semiHidden="0" w:uiPriority="70" w:unhideWhenUsed="0"/>
+    <w:lsdException w:name="Colorful Shading Accent 5" w:semiHidden="0" w:uiPriority="71" w:unhideWhenUsed="0"/>
+    <w:lsdException w:name="Colorful List Accent 5" w:semiHidden="0" w:uiPriority="72" w:unhideWhenUsed="0"/>
+    <w:lsdException w:name="Colorful Grid Accent 5" w:semiHidden="0" w:uiPriority="73" w:unhideWhenUsed="0"/>
+    <w:lsdException w:name="Light Shading Accent 6" w:semiHidden="0" w:uiPriority="60" w:unhideWhenUsed="0"/>
+    <w:lsdException w:name="Light List Accent 6" w:semiHidden="0" w:uiPriority="61" w:unhideWhenUsed="0"/>
+    <w:lsdException w:name="Light Grid Accent 6" w:semiHidden="0" w:uiPriority="62" w:unhideWhenUsed="0"/>
+    <w:lsdException w:name="Medium Shading 1 Accent 6" w:semiHidden="0" w:uiPriority="63" w:unhideWhenUsed="0"/>
+    <w:lsdException w:name="Medium Shading 2 Accent 6" w:semiHidden="0" w:uiPriority="64" w:unhideWhenUsed="0"/>
+    <w:lsdException w:name="Medium List 1 Accent 6" w:semiHidden="0" w:uiPriority="65" w:unhideWhenUsed="0"/>
+    <w:lsdException w:name="Medium List 2 Accent 6" w:semiHidden="0" w:uiPriority="66" w:unhideWhenUsed="0"/>
+    <w:lsdException w:name="Medium Grid 1 Accent 6" w:semiHidden="0" w:uiPriority="67" w:unhideWhenUsed="0"/>
+    <w:lsdException w:name="Medium Grid 2 Accent 6" w:semiHidden="0" w:uiPriority="68" w:unhideWhenUsed="0"/>
+    <w:lsdException w:name="Medium Grid 3 Accent 6" w:semiHidden="0" w:uiPriority="69" w:unhideWhenUsed="0"/>
+    <w:lsdException w:name="Dark List Accent 6" w:semiHidden="0" w:uiPriority="70" w:unhideWhenUsed="0"/>
+    <w:lsdException w:name="Colorful Shading Accent 6" w:semiHidden="0" w:uiPriority="71" w:unhideWhenUsed="0"/>
+    <w:lsdException w:name="Colorful List Accent 6" w:semiHidden="0" w:uiPriority="72" w:unhideWhenUsed="0"/>
+    <w:lsdException w:name="Colorful Grid Accent 6" w:semiHidden="0" w:uiPriority="73" w:unhideWhenUsed="0"/>
+    <w:lsdException w:name="Subtle Emphasis" w:semiHidden="0" w:uiPriority="19" w:unhideWhenUsed="0" w:qFormat="1"/>
+    <w:lsdException w:name="Intense Emphasis" w:semiHidden="0" w:uiPriority="21" w:unhideWhenUsed="0" w:qFormat="1"/>
+    <w:lsdException w:name="Subtle Reference" w:semiHidden="0" w:uiPriority="31" w:unhideWhenUsed="0" w:qFormat="1"/>
+    <w:lsdException w:name="Intense Reference" w:semiHidden="0" w:uiPriority="32" w:unhideWhenUsed="0" w:qFormat="1"/>
+    <w:lsdException w:name="Book Title" w:semiHidden="0" w:uiPriority="33" w:unhideWhenUsed="0" w:qFormat="1"/>
+    <w:lsdException w:name="Bibliography" w:uiPriority="37"/>
+    <w:lsdException w:name="TOC Heading" w:uiPriority="39" w:qFormat="1"/>
   </w:latentStyles>
-  <w:style w:type="paragraph" w:default="1" w:styleId="Normal">
+  <w:style w:type="paragraph" w:default="1" w:styleId="a">
     <w:name w:val="Normal"/>
     <w:qFormat/>
     <w:rsid w:val="007020C9"/>
@@ -21738,9 +21400,9 @@
       <w:spacing w:after="160" w:line="259" w:lineRule="auto"/>
     </w:pPr>
   </w:style>
-  <w:style w:type="paragraph" w:styleId="Heading1">
+  <w:style w:type="paragraph" w:styleId="1">
     <w:name w:val="heading 1"/>
-    <w:basedOn w:val="Normal"/>
+    <w:basedOn w:val="a"/>
     <w:uiPriority w:val="9"/>
     <w:qFormat/>
     <w:rsid w:val="00F938DC"/>
@@ -21757,10 +21419,10 @@
       <w:szCs w:val="32"/>
     </w:rPr>
   </w:style>
-  <w:style w:type="paragraph" w:styleId="Heading2">
+  <w:style w:type="paragraph" w:styleId="2">
     <w:name w:val="heading 2"/>
-    <w:basedOn w:val="Normal"/>
-    <w:link w:val="Heading2Char"/>
+    <w:basedOn w:val="a"/>
+    <w:link w:val="21"/>
     <w:uiPriority w:val="9"/>
     <w:unhideWhenUsed/>
     <w:qFormat/>
@@ -21778,17 +21440,18 @@
       <w:szCs w:val="26"/>
     </w:rPr>
   </w:style>
-  <w:style w:type="character" w:default="1" w:styleId="DefaultParagraphFont">
+  <w:style w:type="character" w:default="1" w:styleId="a0">
     <w:name w:val="Default Paragraph Font"/>
     <w:uiPriority w:val="1"/>
     <w:semiHidden/>
     <w:unhideWhenUsed/>
   </w:style>
-  <w:style w:type="table" w:default="1" w:styleId="TableNormal">
+  <w:style w:type="table" w:default="1" w:styleId="a1">
     <w:name w:val="Normal Table"/>
     <w:uiPriority w:val="99"/>
     <w:semiHidden/>
     <w:unhideWhenUsed/>
+    <w:qFormat/>
     <w:tblPr>
       <w:tblInd w:w="0" w:type="dxa"/>
       <w:tblCellMar>
@@ -21799,16 +21462,16 @@
       </w:tblCellMar>
     </w:tblPr>
   </w:style>
-  <w:style w:type="numbering" w:default="1" w:styleId="NoList">
+  <w:style w:type="numbering" w:default="1" w:styleId="a2">
     <w:name w:val="No List"/>
     <w:uiPriority w:val="99"/>
     <w:semiHidden/>
     <w:unhideWhenUsed/>
   </w:style>
-  <w:style w:type="character" w:customStyle="1" w:styleId="1">
+  <w:style w:type="character" w:customStyle="1" w:styleId="10">
     <w:name w:val="Заголовок 1 Знак"/>
-    <w:basedOn w:val="DefaultParagraphFont"/>
-    <w:link w:val="1"/>
+    <w:basedOn w:val="a0"/>
+    <w:link w:val="10"/>
     <w:uiPriority w:val="9"/>
     <w:qFormat/>
     <w:rsid w:val="00F938DC"/>
@@ -21819,10 +21482,10 @@
       <w:szCs w:val="32"/>
     </w:rPr>
   </w:style>
-  <w:style w:type="character" w:customStyle="1" w:styleId="2">
+  <w:style w:type="character" w:customStyle="1" w:styleId="20">
     <w:name w:val="Заголовок 2 Знак"/>
-    <w:basedOn w:val="DefaultParagraphFont"/>
-    <w:link w:val="2"/>
+    <w:basedOn w:val="a0"/>
+    <w:link w:val="20"/>
     <w:uiPriority w:val="9"/>
     <w:qFormat/>
     <w:rsid w:val="00160D40"/>
@@ -21835,7 +21498,7 @@
   </w:style>
   <w:style w:type="character" w:customStyle="1" w:styleId="InternetLink">
     <w:name w:val="Internet Link"/>
-    <w:basedOn w:val="DefaultParagraphFont"/>
+    <w:basedOn w:val="a0"/>
     <w:uiPriority w:val="99"/>
     <w:unhideWhenUsed/>
     <w:rsid w:val="00A9309D"/>
@@ -21844,9 +21507,9 @@
       <w:u w:val="single"/>
     </w:rPr>
   </w:style>
-  <w:style w:type="character" w:customStyle="1" w:styleId="a">
+  <w:style w:type="character" w:customStyle="1" w:styleId="a3">
     <w:name w:val="Текст выноски Знак"/>
-    <w:basedOn w:val="DefaultParagraphFont"/>
+    <w:basedOn w:val="a0"/>
     <w:uiPriority w:val="99"/>
     <w:semiHidden/>
     <w:qFormat/>
@@ -21857,9 +21520,9 @@
       <w:szCs w:val="16"/>
     </w:rPr>
   </w:style>
-  <w:style w:type="character" w:styleId="FollowedHyperlink">
+  <w:style w:type="character" w:styleId="a4">
     <w:name w:val="FollowedHyperlink"/>
-    <w:basedOn w:val="DefaultParagraphFont"/>
+    <w:basedOn w:val="a0"/>
     <w:uiPriority w:val="99"/>
     <w:semiHidden/>
     <w:unhideWhenUsed/>
@@ -21870,9 +21533,9 @@
       <w:u w:val="single"/>
     </w:rPr>
   </w:style>
-  <w:style w:type="character" w:styleId="Emphasis">
+  <w:style w:type="character" w:styleId="a5">
     <w:name w:val="Emphasis"/>
-    <w:basedOn w:val="DefaultParagraphFont"/>
+    <w:basedOn w:val="a0"/>
     <w:uiPriority w:val="20"/>
     <w:qFormat/>
     <w:rsid w:val="00E62615"/>
@@ -21883,19 +21546,19 @@
   </w:style>
   <w:style w:type="character" w:customStyle="1" w:styleId="pl-c1">
     <w:name w:val="pl-c1"/>
-    <w:basedOn w:val="DefaultParagraphFont"/>
+    <w:basedOn w:val="a0"/>
     <w:qFormat/>
     <w:rsid w:val="00F56290"/>
   </w:style>
   <w:style w:type="character" w:customStyle="1" w:styleId="pl-k">
     <w:name w:val="pl-k"/>
-    <w:basedOn w:val="DefaultParagraphFont"/>
+    <w:basedOn w:val="a0"/>
     <w:qFormat/>
     <w:rsid w:val="00F56290"/>
   </w:style>
   <w:style w:type="character" w:customStyle="1" w:styleId="HTML">
     <w:name w:val="Стандартный HTML Знак"/>
-    <w:basedOn w:val="DefaultParagraphFont"/>
+    <w:basedOn w:val="a0"/>
     <w:link w:val="HTML"/>
     <w:uiPriority w:val="99"/>
     <w:qFormat/>
@@ -21986,8 +21649,8 @@
   </w:style>
   <w:style w:type="paragraph" w:customStyle="1" w:styleId="Heading">
     <w:name w:val="Heading"/>
-    <w:basedOn w:val="Normal"/>
-    <w:next w:val="BodyText"/>
+    <w:basedOn w:val="a"/>
+    <w:next w:val="a6"/>
     <w:qFormat/>
     <w:rsid w:val="001C5451"/>
     <w:pPr>
@@ -22000,25 +21663,25 @@
       <w:szCs w:val="28"/>
     </w:rPr>
   </w:style>
-  <w:style w:type="paragraph" w:styleId="BodyText">
+  <w:style w:type="paragraph" w:styleId="a6">
     <w:name w:val="Body Text"/>
-    <w:basedOn w:val="Normal"/>
+    <w:basedOn w:val="a"/>
     <w:rsid w:val="001C5451"/>
     <w:pPr>
       <w:spacing w:after="140" w:line="288" w:lineRule="auto"/>
     </w:pPr>
   </w:style>
-  <w:style w:type="paragraph" w:styleId="List">
+  <w:style w:type="paragraph" w:styleId="a7">
     <w:name w:val="List"/>
-    <w:basedOn w:val="BodyText"/>
+    <w:basedOn w:val="a6"/>
     <w:rsid w:val="001C5451"/>
     <w:rPr>
       <w:rFonts w:cs="FreeSans"/>
     </w:rPr>
   </w:style>
-  <w:style w:type="paragraph" w:styleId="Caption">
+  <w:style w:type="paragraph" w:styleId="a8">
     <w:name w:val="caption"/>
-    <w:basedOn w:val="Normal"/>
+    <w:basedOn w:val="a"/>
     <w:qFormat/>
     <w:rsid w:val="001C5451"/>
     <w:pPr>
@@ -22035,7 +21698,7 @@
   </w:style>
   <w:style w:type="paragraph" w:customStyle="1" w:styleId="Index">
     <w:name w:val="Index"/>
-    <w:basedOn w:val="Normal"/>
+    <w:basedOn w:val="a"/>
     <w:qFormat/>
     <w:rsid w:val="001C5451"/>
     <w:pPr>
@@ -22045,9 +21708,9 @@
       <w:rFonts w:cs="FreeSans"/>
     </w:rPr>
   </w:style>
-  <w:style w:type="paragraph" w:styleId="TOCHeading">
+  <w:style w:type="paragraph" w:styleId="a9">
     <w:name w:val="TOC Heading"/>
-    <w:basedOn w:val="Heading1"/>
+    <w:basedOn w:val="1"/>
     <w:uiPriority w:val="39"/>
     <w:unhideWhenUsed/>
     <w:qFormat/>
@@ -22056,9 +21719,9 @@
       <w:lang w:eastAsia="ru-RU"/>
     </w:rPr>
   </w:style>
-  <w:style w:type="paragraph" w:styleId="TOC1">
+  <w:style w:type="paragraph" w:styleId="11">
     <w:name w:val="toc 1"/>
-    <w:basedOn w:val="Normal"/>
+    <w:basedOn w:val="a"/>
     <w:autoRedefine/>
     <w:uiPriority w:val="39"/>
     <w:unhideWhenUsed/>
@@ -22067,9 +21730,9 @@
       <w:spacing w:after="100"/>
     </w:pPr>
   </w:style>
-  <w:style w:type="paragraph" w:styleId="TOC2">
+  <w:style w:type="paragraph" w:styleId="22">
     <w:name w:val="toc 2"/>
-    <w:basedOn w:val="Normal"/>
+    <w:basedOn w:val="a"/>
     <w:autoRedefine/>
     <w:uiPriority w:val="39"/>
     <w:unhideWhenUsed/>
@@ -22079,9 +21742,9 @@
       <w:ind w:left="220"/>
     </w:pPr>
   </w:style>
-  <w:style w:type="paragraph" w:styleId="BalloonText">
+  <w:style w:type="paragraph" w:styleId="aa">
     <w:name w:val="Balloon Text"/>
-    <w:basedOn w:val="Normal"/>
+    <w:basedOn w:val="a"/>
     <w:uiPriority w:val="99"/>
     <w:semiHidden/>
     <w:unhideWhenUsed/>
@@ -22096,9 +21759,9 @@
       <w:szCs w:val="16"/>
     </w:rPr>
   </w:style>
-  <w:style w:type="paragraph" w:styleId="NormalWeb">
+  <w:style w:type="paragraph" w:styleId="ab">
     <w:name w:val="Normal (Web)"/>
-    <w:basedOn w:val="Normal"/>
+    <w:basedOn w:val="a"/>
     <w:uiPriority w:val="99"/>
     <w:semiHidden/>
     <w:unhideWhenUsed/>
@@ -22114,9 +21777,9 @@
       <w:lang w:eastAsia="ru-RU"/>
     </w:rPr>
   </w:style>
-  <w:style w:type="paragraph" w:styleId="ListParagraph">
+  <w:style w:type="paragraph" w:styleId="ac">
     <w:name w:val="List Paragraph"/>
-    <w:basedOn w:val="Normal"/>
+    <w:basedOn w:val="a"/>
     <w:uiPriority w:val="34"/>
     <w:qFormat/>
     <w:rsid w:val="006A551D"/>
@@ -22125,9 +21788,9 @@
       <w:contextualSpacing/>
     </w:pPr>
   </w:style>
-  <w:style w:type="paragraph" w:styleId="HTMLPreformatted">
+  <w:style w:type="paragraph" w:styleId="HTML0">
     <w:name w:val="HTML Preformatted"/>
-    <w:basedOn w:val="Normal"/>
+    <w:basedOn w:val="a"/>
     <w:uiPriority w:val="99"/>
     <w:unhideWhenUsed/>
     <w:qFormat/>
@@ -22160,12 +21823,13 @@
       <w:lang w:eastAsia="ru-RU"/>
     </w:rPr>
   </w:style>
-  <w:style w:type="table" w:styleId="TableGrid">
+  <w:style w:type="table" w:styleId="ad">
     <w:name w:val="Table Grid"/>
-    <w:basedOn w:val="TableNormal"/>
+    <w:basedOn w:val="a1"/>
     <w:uiPriority w:val="39"/>
     <w:rsid w:val="00863ED5"/>
     <w:tblPr>
+      <w:tblInd w:w="0" w:type="dxa"/>
       <w:tblBorders>
         <w:top w:val="single" w:sz="4" w:space="0" w:color="auto"/>
         <w:left w:val="single" w:sz="4" w:space="0" w:color="auto"/>
@@ -22174,12 +21838,18 @@
         <w:insideH w:val="single" w:sz="4" w:space="0" w:color="auto"/>
         <w:insideV w:val="single" w:sz="4" w:space="0" w:color="auto"/>
       </w:tblBorders>
+      <w:tblCellMar>
+        <w:top w:w="0" w:type="dxa"/>
+        <w:left w:w="108" w:type="dxa"/>
+        <w:bottom w:w="0" w:type="dxa"/>
+        <w:right w:w="108" w:type="dxa"/>
+      </w:tblCellMar>
     </w:tblPr>
   </w:style>
-  <w:style w:type="paragraph" w:styleId="CommentText">
+  <w:style w:type="paragraph" w:styleId="ae">
     <w:name w:val="annotation text"/>
-    <w:basedOn w:val="Normal"/>
-    <w:link w:val="CommentTextChar"/>
+    <w:basedOn w:val="a"/>
+    <w:link w:val="af"/>
     <w:uiPriority w:val="99"/>
     <w:semiHidden/>
     <w:unhideWhenUsed/>
@@ -22192,10 +21862,10 @@
       <w:szCs w:val="20"/>
     </w:rPr>
   </w:style>
-  <w:style w:type="character" w:customStyle="1" w:styleId="CommentTextChar">
-    <w:name w:val="Comment Text Char"/>
-    <w:basedOn w:val="DefaultParagraphFont"/>
-    <w:link w:val="CommentText"/>
+  <w:style w:type="character" w:customStyle="1" w:styleId="af">
+    <w:name w:val="Текст примечания Знак"/>
+    <w:basedOn w:val="a0"/>
+    <w:link w:val="ae"/>
     <w:uiPriority w:val="99"/>
     <w:semiHidden/>
     <w:rsid w:val="001C5451"/>
@@ -22204,9 +21874,9 @@
       <w:szCs w:val="20"/>
     </w:rPr>
   </w:style>
-  <w:style w:type="character" w:styleId="CommentReference">
+  <w:style w:type="character" w:styleId="af0">
     <w:name w:val="annotation reference"/>
-    <w:basedOn w:val="DefaultParagraphFont"/>
+    <w:basedOn w:val="a0"/>
     <w:uiPriority w:val="99"/>
     <w:semiHidden/>
     <w:unhideWhenUsed/>
@@ -22216,9 +21886,9 @@
       <w:szCs w:val="16"/>
     </w:rPr>
   </w:style>
-  <w:style w:type="character" w:styleId="Hyperlink">
+  <w:style w:type="character" w:styleId="af1">
     <w:name w:val="Hyperlink"/>
-    <w:basedOn w:val="DefaultParagraphFont"/>
+    <w:basedOn w:val="a0"/>
     <w:uiPriority w:val="99"/>
     <w:unhideWhenUsed/>
     <w:rsid w:val="00573CB8"/>
@@ -22227,11 +21897,11 @@
       <w:u w:val="single"/>
     </w:rPr>
   </w:style>
-  <w:style w:type="paragraph" w:styleId="CommentSubject">
+  <w:style w:type="paragraph" w:styleId="af2">
     <w:name w:val="annotation subject"/>
-    <w:basedOn w:val="CommentText"/>
-    <w:next w:val="CommentText"/>
-    <w:link w:val="CommentSubjectChar"/>
+    <w:basedOn w:val="ae"/>
+    <w:next w:val="ae"/>
+    <w:link w:val="af3"/>
     <w:uiPriority w:val="99"/>
     <w:semiHidden/>
     <w:unhideWhenUsed/>
@@ -22241,10 +21911,10 @@
       <w:bCs/>
     </w:rPr>
   </w:style>
-  <w:style w:type="character" w:customStyle="1" w:styleId="CommentSubjectChar">
-    <w:name w:val="Comment Subject Char"/>
-    <w:basedOn w:val="CommentTextChar"/>
-    <w:link w:val="CommentSubject"/>
+  <w:style w:type="character" w:customStyle="1" w:styleId="af3">
+    <w:name w:val="Тема примечания Знак"/>
+    <w:basedOn w:val="af"/>
+    <w:link w:val="af2"/>
     <w:uiPriority w:val="99"/>
     <w:semiHidden/>
     <w:rsid w:val="001F22E7"/>
@@ -22255,10 +21925,10 @@
       <w:szCs w:val="20"/>
     </w:rPr>
   </w:style>
-  <w:style w:type="paragraph" w:styleId="TOC3">
+  <w:style w:type="paragraph" w:styleId="3">
     <w:name w:val="toc 3"/>
-    <w:basedOn w:val="Normal"/>
-    <w:next w:val="Normal"/>
+    <w:basedOn w:val="a"/>
+    <w:next w:val="a"/>
     <w:autoRedefine/>
     <w:uiPriority w:val="39"/>
     <w:unhideWhenUsed/>
@@ -22272,10 +21942,10 @@
       <w:lang w:val="en-US"/>
     </w:rPr>
   </w:style>
-  <w:style w:type="character" w:customStyle="1" w:styleId="Heading2Char">
-    <w:name w:val="Heading 2 Char"/>
-    <w:basedOn w:val="DefaultParagraphFont"/>
-    <w:link w:val="Heading2"/>
+  <w:style w:type="character" w:customStyle="1" w:styleId="21">
+    <w:name w:val="Заголовок 2 Знак1"/>
+    <w:basedOn w:val="a0"/>
+    <w:link w:val="2"/>
     <w:uiPriority w:val="9"/>
     <w:rsid w:val="00E02918"/>
     <w:rPr>
@@ -22543,7 +22213,7 @@
   <a:extraClrSchemeLst/>
   <a:extLst>
     <a:ext uri="{05A4C25C-085E-4340-85A3-A5531E510DB2}">
-      <thm15:themeFamily xmlns:thm15="http://schemas.microsoft.com/office/thememl/2012/main" name="Office Theme" id="{62F939B6-93AF-4DB8-9C6B-D6C7DFDC589F}" vid="{4A3C46E8-61CC-4603-A589-7422A47A8E4A}"/>
+      <thm15:themeFamily xmlns:thm15="http://schemas.microsoft.com/office/thememl/2012/main" xmlns="" name="Office Theme" id="{62F939B6-93AF-4DB8-9C6B-D6C7DFDC589F}" vid="{4A3C46E8-61CC-4603-A589-7422A47A8E4A}"/>
     </a:ext>
   </a:extLst>
 </a:theme>
@@ -22554,7 +22224,7 @@
 </file>
 
 <file path=customXml/itemProps1.xml><?xml version="1.0" encoding="utf-8"?>
-<ds:datastoreItem xmlns:ds="http://schemas.openxmlformats.org/officeDocument/2006/customXml" ds:itemID="{75264223-7557-4359-85CB-302A70AFD9DC}">
+<ds:datastoreItem xmlns:ds="http://schemas.openxmlformats.org/officeDocument/2006/customXml" ds:itemID="{422F6410-4E83-4D68-A47E-3D9FCC8BC08C}">
   <ds:schemaRefs>
     <ds:schemaRef ds:uri="http://schemas.openxmlformats.org/officeDocument/2006/bibliography"/>
   </ds:schemaRefs>

</xml_diff>

<commit_message>
Update reports and readme.md
</commit_message>
<xml_diff>
--- a/doc/Report_Deep_Learning_2.docx
+++ b/doc/Report_Deep_Learning_2.docx
@@ -10021,9 +10021,9 @@
         </w:rPr>
         <w:drawing>
           <wp:inline distT="0" distB="0" distL="0" distR="0">
-            <wp:extent cx="4084955" cy="4548505"/>
-            <wp:effectExtent l="19050" t="0" r="0" b="0"/>
-            <wp:docPr id="2" name="Рисунок 2"/>
+            <wp:extent cx="4498476" cy="3078226"/>
+            <wp:effectExtent l="0" t="0" r="0" b="0"/>
+            <wp:docPr id="4" name="Рисунок 3" descr="Рисунок1.png"/>
             <wp:cNvGraphicFramePr>
               <a:graphicFrameLocks xmlns:a="http://schemas.openxmlformats.org/drawingml/2006/main" noChangeAspect="1"/>
             </wp:cNvGraphicFramePr>
@@ -10031,653 +10031,11 @@
               <a:graphicData uri="http://schemas.openxmlformats.org/drawingml/2006/picture">
                 <pic:pic xmlns:pic="http://schemas.openxmlformats.org/drawingml/2006/picture">
                   <pic:nvPicPr>
-                    <pic:cNvPr id="0" name="Picture 2"/>
-                    <pic:cNvPicPr>
-                      <a:picLocks noChangeAspect="1" noChangeArrowheads="1"/>
-                    </pic:cNvPicPr>
+                    <pic:cNvPr id="0" name="Рисунок1.png"/>
+                    <pic:cNvPicPr/>
                   </pic:nvPicPr>
                   <pic:blipFill>
                     <a:blip r:embed="rId11" cstate="print"/>
-                    <a:srcRect/>
-                    <a:stretch>
-                      <a:fillRect/>
-                    </a:stretch>
-                  </pic:blipFill>
-                  <pic:spPr bwMode="auto">
-                    <a:xfrm>
-                      <a:off x="0" y="0"/>
-                      <a:ext cx="4084955" cy="4548505"/>
-                    </a:xfrm>
-                    <a:prstGeom prst="rect">
-                      <a:avLst/>
-                    </a:prstGeom>
-                    <a:noFill/>
-                    <a:ln w="9525">
-                      <a:noFill/>
-                      <a:miter lim="800000"/>
-                      <a:headEnd/>
-                      <a:tailEnd/>
-                    </a:ln>
-                  </pic:spPr>
-                </pic:pic>
-              </a:graphicData>
-            </a:graphic>
-          </wp:inline>
-        </w:drawing>
-      </w:r>
-    </w:p>
-    <w:p>
-      <w:pPr>
-        <w:spacing w:after="0" w:line="360" w:lineRule="auto"/>
-        <w:ind w:firstLine="993"/>
-        <w:jc w:val="center"/>
-        <w:rPr>
-          <w:rFonts w:ascii="Times New Roman" w:hAnsi="Times New Roman" w:cs="Times New Roman"/>
-          <w:sz w:val="28"/>
-        </w:rPr>
-      </w:pPr>
-      <w:r>
-        <w:rPr>
-          <w:rFonts w:ascii="Times New Roman" w:hAnsi="Times New Roman" w:cs="Times New Roman"/>
-          <w:sz w:val="24"/>
-          <w:szCs w:val="24"/>
-        </w:rPr>
-        <w:t xml:space="preserve">Рис.3 </w:t>
-      </w:r>
-      <w:r>
-        <w:rPr>
-          <w:rFonts w:ascii="Times New Roman" w:hAnsi="Times New Roman" w:cs="Times New Roman"/>
-          <w:sz w:val="24"/>
-          <w:szCs w:val="24"/>
-        </w:rPr>
-        <w:t>Конфигурация</w:t>
-      </w:r>
-      <w:r>
-        <w:rPr>
-          <w:rFonts w:ascii="Times New Roman" w:hAnsi="Times New Roman" w:cs="Times New Roman"/>
-          <w:sz w:val="24"/>
-          <w:szCs w:val="24"/>
-        </w:rPr>
-        <w:t xml:space="preserve"> №1</w:t>
-      </w:r>
-    </w:p>
-    <w:p>
-      <w:pPr>
-        <w:spacing w:after="0" w:line="360" w:lineRule="auto"/>
-        <w:jc w:val="both"/>
-        <w:rPr>
-          <w:rFonts w:ascii="Times New Roman" w:hAnsi="Times New Roman" w:cs="Times New Roman"/>
-          <w:sz w:val="28"/>
-          <w:szCs w:val="28"/>
-        </w:rPr>
-      </w:pPr>
-    </w:p>
-    <w:p>
-      <w:pPr>
-        <w:rPr>
-          <w:rFonts w:ascii="Times New Roman" w:hAnsi="Times New Roman" w:cs="Times New Roman"/>
-          <w:sz w:val="28"/>
-          <w:szCs w:val="28"/>
-        </w:rPr>
-      </w:pPr>
-      <w:r>
-        <w:rPr>
-          <w:rFonts w:ascii="Times New Roman" w:hAnsi="Times New Roman" w:cs="Times New Roman"/>
-          <w:sz w:val="28"/>
-          <w:szCs w:val="28"/>
-        </w:rPr>
-        <w:br w:type="page"/>
-      </w:r>
-    </w:p>
-    <w:p>
-      <w:pPr>
-        <w:pStyle w:val="2"/>
-        <w:spacing w:before="0" w:after="240" w:line="360" w:lineRule="auto"/>
-        <w:jc w:val="both"/>
-        <w:rPr>
-          <w:rFonts w:ascii="Times New Roman" w:hAnsi="Times New Roman" w:cs="Times New Roman"/>
-        </w:rPr>
-      </w:pPr>
-      <w:bookmarkStart w:id="51" w:name="_Toc532572276"/>
-      <w:r>
-        <w:rPr>
-          <w:rFonts w:ascii="Times New Roman" w:hAnsi="Times New Roman" w:cs="Times New Roman"/>
-        </w:rPr>
-        <w:lastRenderedPageBreak/>
-        <w:t>Конфигурация</w:t>
-      </w:r>
-      <w:r>
-        <w:rPr>
-          <w:rFonts w:ascii="Times New Roman" w:hAnsi="Times New Roman" w:cs="Times New Roman"/>
-        </w:rPr>
-        <w:t xml:space="preserve"> №</w:t>
-      </w:r>
-      <w:r>
-        <w:rPr>
-          <w:rFonts w:ascii="Times New Roman" w:hAnsi="Times New Roman" w:cs="Times New Roman"/>
-        </w:rPr>
-        <w:t>2</w:t>
-      </w:r>
-      <w:bookmarkEnd w:id="51"/>
-    </w:p>
-    <w:p>
-      <w:pPr>
-        <w:spacing w:after="0" w:line="360" w:lineRule="auto"/>
-        <w:ind w:firstLine="993"/>
-        <w:jc w:val="both"/>
-        <w:rPr>
-          <w:rFonts w:ascii="Times New Roman" w:hAnsi="Times New Roman" w:cs="Times New Roman"/>
-          <w:sz w:val="28"/>
-        </w:rPr>
-      </w:pPr>
-      <w:r>
-        <w:rPr>
-          <w:rFonts w:ascii="Times New Roman" w:hAnsi="Times New Roman" w:cs="Times New Roman"/>
-          <w:sz w:val="28"/>
-        </w:rPr>
-        <w:t>Рассматривалась</w:t>
-      </w:r>
-      <w:r>
-        <w:rPr>
-          <w:rFonts w:ascii="Times New Roman" w:hAnsi="Times New Roman" w:cs="Times New Roman"/>
-          <w:sz w:val="28"/>
-        </w:rPr>
-        <w:t xml:space="preserve"> </w:t>
-      </w:r>
-      <w:r>
-        <w:rPr>
-          <w:rFonts w:ascii="Times New Roman" w:hAnsi="Times New Roman" w:cs="Times New Roman"/>
-          <w:sz w:val="28"/>
-        </w:rPr>
-        <w:t>сеть</w:t>
-      </w:r>
-      <w:r>
-        <w:rPr>
-          <w:rFonts w:ascii="Times New Roman" w:hAnsi="Times New Roman" w:cs="Times New Roman"/>
-          <w:sz w:val="28"/>
-        </w:rPr>
-        <w:t xml:space="preserve"> </w:t>
-      </w:r>
-      <w:r>
-        <w:rPr>
-          <w:rFonts w:ascii="Times New Roman" w:hAnsi="Times New Roman" w:cs="Times New Roman"/>
-          <w:sz w:val="28"/>
-        </w:rPr>
-        <w:t>из</w:t>
-      </w:r>
-      <w:r>
-        <w:rPr>
-          <w:rFonts w:ascii="Times New Roman" w:hAnsi="Times New Roman" w:cs="Times New Roman"/>
-          <w:sz w:val="28"/>
-        </w:rPr>
-        <w:t xml:space="preserve"> 4</w:t>
-      </w:r>
-      <w:r>
-        <w:rPr>
-          <w:rFonts w:ascii="Times New Roman" w:hAnsi="Times New Roman" w:cs="Times New Roman"/>
-          <w:sz w:val="28"/>
-        </w:rPr>
-        <w:t xml:space="preserve"> </w:t>
-      </w:r>
-      <w:proofErr w:type="spellStart"/>
-      <w:r>
-        <w:rPr>
-          <w:rFonts w:ascii="Times New Roman" w:hAnsi="Times New Roman" w:cs="Times New Roman"/>
-          <w:sz w:val="28"/>
-        </w:rPr>
-        <w:t>полносвязных</w:t>
-      </w:r>
-      <w:proofErr w:type="spellEnd"/>
-      <w:r>
-        <w:rPr>
-          <w:rFonts w:ascii="Times New Roman" w:hAnsi="Times New Roman" w:cs="Times New Roman"/>
-          <w:sz w:val="28"/>
-        </w:rPr>
-        <w:t xml:space="preserve"> скрытых</w:t>
-      </w:r>
-      <w:r>
-        <w:rPr>
-          <w:rFonts w:ascii="Times New Roman" w:hAnsi="Times New Roman" w:cs="Times New Roman"/>
-          <w:sz w:val="28"/>
-        </w:rPr>
-        <w:t xml:space="preserve"> </w:t>
-      </w:r>
-      <w:r>
-        <w:rPr>
-          <w:rFonts w:ascii="Times New Roman" w:hAnsi="Times New Roman" w:cs="Times New Roman"/>
-          <w:sz w:val="28"/>
-        </w:rPr>
-        <w:t>слоев</w:t>
-      </w:r>
-      <w:r>
-        <w:rPr>
-          <w:rFonts w:ascii="Times New Roman" w:hAnsi="Times New Roman" w:cs="Times New Roman"/>
-          <w:sz w:val="28"/>
-        </w:rPr>
-        <w:t>.</w:t>
-      </w:r>
-    </w:p>
-    <w:p>
-      <w:pPr>
-        <w:pStyle w:val="ac"/>
-        <w:numPr>
-          <w:ilvl w:val="0"/>
-          <w:numId w:val="13"/>
-        </w:numPr>
-        <w:spacing w:after="0" w:line="360" w:lineRule="auto"/>
-        <w:jc w:val="both"/>
-        <w:rPr>
-          <w:rFonts w:ascii="Times New Roman" w:hAnsi="Times New Roman" w:cs="Times New Roman"/>
-          <w:sz w:val="28"/>
-          <w:lang w:val="en-US"/>
-        </w:rPr>
-      </w:pPr>
-      <w:r>
-        <w:rPr>
-          <w:rFonts w:ascii="Times New Roman" w:hAnsi="Times New Roman" w:cs="Times New Roman"/>
-          <w:sz w:val="28"/>
-        </w:rPr>
-        <w:t>функция активации</w:t>
-      </w:r>
-      <w:r>
-        <w:rPr>
-          <w:rFonts w:ascii="Times New Roman" w:hAnsi="Times New Roman" w:cs="Times New Roman"/>
-          <w:sz w:val="28"/>
-        </w:rPr>
-        <w:t xml:space="preserve"> - </w:t>
-      </w:r>
-      <w:proofErr w:type="spellStart"/>
-      <w:r>
-        <w:rPr>
-          <w:rFonts w:ascii="Times New Roman" w:hAnsi="Times New Roman" w:cs="Times New Roman"/>
-          <w:sz w:val="28"/>
-          <w:lang w:val="en-US"/>
-        </w:rPr>
-        <w:t>ReLU</w:t>
-      </w:r>
-      <w:proofErr w:type="spellEnd"/>
-      <w:r>
-        <w:rPr>
-          <w:rFonts w:ascii="Times New Roman" w:hAnsi="Times New Roman" w:cs="Times New Roman"/>
-          <w:sz w:val="28"/>
-        </w:rPr>
-        <w:t>6</w:t>
-      </w:r>
-      <w:r>
-        <w:rPr>
-          <w:rFonts w:ascii="Times New Roman" w:hAnsi="Times New Roman" w:cs="Times New Roman"/>
-          <w:sz w:val="28"/>
-        </w:rPr>
-        <w:t>,</w:t>
-      </w:r>
-      <w:r>
-        <w:rPr>
-          <w:rFonts w:ascii="Times New Roman" w:hAnsi="Times New Roman" w:cs="Times New Roman"/>
-          <w:i/>
-          <w:sz w:val="28"/>
-          <w:lang w:val="en-US"/>
-        </w:rPr>
-        <w:t xml:space="preserve"> </w:t>
-      </w:r>
-      <w:proofErr w:type="spellStart"/>
-      <w:r>
-        <w:rPr>
-          <w:rFonts w:ascii="Times New Roman" w:hAnsi="Times New Roman" w:cs="Times New Roman"/>
-          <w:i/>
-          <w:sz w:val="28"/>
-          <w:lang w:val="en-US"/>
-        </w:rPr>
-        <w:t>softmax</w:t>
-      </w:r>
-      <w:proofErr w:type="spellEnd"/>
-      <w:r>
-        <w:rPr>
-          <w:rFonts w:ascii="Times New Roman" w:hAnsi="Times New Roman" w:cs="Times New Roman"/>
-          <w:i/>
-          <w:sz w:val="28"/>
-        </w:rPr>
-        <w:t>;</w:t>
-      </w:r>
-    </w:p>
-    <w:p>
-      <w:pPr>
-        <w:pStyle w:val="ac"/>
-        <w:numPr>
-          <w:ilvl w:val="0"/>
-          <w:numId w:val="13"/>
-        </w:numPr>
-        <w:spacing w:after="0" w:line="360" w:lineRule="auto"/>
-        <w:jc w:val="both"/>
-        <w:rPr>
-          <w:rFonts w:ascii="Times New Roman" w:hAnsi="Times New Roman" w:cs="Times New Roman"/>
-          <w:sz w:val="28"/>
-          <w:lang w:val="en-US"/>
-        </w:rPr>
-      </w:pPr>
-      <w:r>
-        <w:rPr>
-          <w:rFonts w:ascii="Times New Roman" w:hAnsi="Times New Roman" w:cs="Times New Roman"/>
-          <w:sz w:val="28"/>
-        </w:rPr>
-        <w:t>функция</w:t>
-      </w:r>
-      <w:r>
-        <w:rPr>
-          <w:rFonts w:ascii="Times New Roman" w:hAnsi="Times New Roman" w:cs="Times New Roman"/>
-          <w:sz w:val="28"/>
-          <w:lang w:val="en-US"/>
-        </w:rPr>
-        <w:t xml:space="preserve"> </w:t>
-      </w:r>
-      <w:r>
-        <w:rPr>
-          <w:rFonts w:ascii="Times New Roman" w:hAnsi="Times New Roman" w:cs="Times New Roman"/>
-          <w:sz w:val="28"/>
-        </w:rPr>
-        <w:t>потерь</w:t>
-      </w:r>
-      <w:r>
-        <w:rPr>
-          <w:rFonts w:ascii="Times New Roman" w:hAnsi="Times New Roman" w:cs="Times New Roman"/>
-          <w:sz w:val="28"/>
-          <w:lang w:val="en-US"/>
-        </w:rPr>
-        <w:t xml:space="preserve"> -</w:t>
-      </w:r>
-      <w:r>
-        <w:rPr>
-          <w:rFonts w:ascii="Times New Roman" w:hAnsi="Times New Roman" w:cs="Times New Roman"/>
-          <w:sz w:val="28"/>
-          <w:lang w:val="en-US"/>
-        </w:rPr>
-        <w:t xml:space="preserve"> </w:t>
-      </w:r>
-      <w:proofErr w:type="spellStart"/>
-      <w:proofErr w:type="gramStart"/>
-      <w:r>
-        <w:rPr>
-          <w:rFonts w:ascii="Times New Roman" w:hAnsi="Times New Roman" w:cs="Times New Roman"/>
-          <w:sz w:val="28"/>
-          <w:lang w:val="en-US"/>
-        </w:rPr>
-        <w:t>с</w:t>
-      </w:r>
-      <w:proofErr w:type="gramEnd"/>
-      <w:r>
-        <w:rPr>
-          <w:rFonts w:ascii="Times New Roman" w:hAnsi="Times New Roman" w:cs="Times New Roman"/>
-          <w:sz w:val="28"/>
-          <w:lang w:val="en-US"/>
-        </w:rPr>
-        <w:t>ross</w:t>
-      </w:r>
-      <w:proofErr w:type="spellEnd"/>
-      <w:r>
-        <w:rPr>
-          <w:rFonts w:ascii="Times New Roman" w:hAnsi="Times New Roman" w:cs="Times New Roman"/>
-          <w:sz w:val="28"/>
-          <w:lang w:val="en-US"/>
-        </w:rPr>
-        <w:t xml:space="preserve"> entropy</w:t>
-      </w:r>
-    </w:p>
-    <w:p>
-      <w:pPr>
-        <w:pStyle w:val="ac"/>
-        <w:numPr>
-          <w:ilvl w:val="0"/>
-          <w:numId w:val="13"/>
-        </w:numPr>
-        <w:spacing w:after="0" w:line="360" w:lineRule="auto"/>
-        <w:jc w:val="both"/>
-        <w:rPr>
-          <w:rFonts w:ascii="Times New Roman" w:hAnsi="Times New Roman" w:cs="Times New Roman"/>
-          <w:sz w:val="28"/>
-          <w:lang w:val="en-US"/>
-        </w:rPr>
-      </w:pPr>
-      <w:r>
-        <w:rPr>
-          <w:rFonts w:ascii="Times New Roman" w:hAnsi="Times New Roman" w:cs="Times New Roman"/>
-          <w:sz w:val="28"/>
-        </w:rPr>
-        <w:t>количество эпох</w:t>
-      </w:r>
-      <w:r>
-        <w:rPr>
-          <w:rFonts w:ascii="Times New Roman" w:hAnsi="Times New Roman" w:cs="Times New Roman"/>
-          <w:sz w:val="28"/>
-        </w:rPr>
-        <w:t xml:space="preserve"> – 50</w:t>
-      </w:r>
-    </w:p>
-    <w:p>
-      <w:pPr>
-        <w:pStyle w:val="ac"/>
-        <w:numPr>
-          <w:ilvl w:val="0"/>
-          <w:numId w:val="13"/>
-        </w:numPr>
-        <w:spacing w:after="0" w:line="360" w:lineRule="auto"/>
-        <w:jc w:val="both"/>
-        <w:rPr>
-          <w:rFonts w:ascii="Times New Roman" w:hAnsi="Times New Roman" w:cs="Times New Roman"/>
-          <w:sz w:val="28"/>
-          <w:lang w:val="en-US"/>
-        </w:rPr>
-      </w:pPr>
-      <w:r>
-        <w:rPr>
-          <w:rFonts w:ascii="Times New Roman" w:hAnsi="Times New Roman" w:cs="Times New Roman"/>
-          <w:sz w:val="28"/>
-        </w:rPr>
-        <w:t>скорость обучения</w:t>
-      </w:r>
-      <w:r>
-        <w:rPr>
-          <w:rFonts w:ascii="Times New Roman" w:hAnsi="Times New Roman" w:cs="Times New Roman"/>
-          <w:sz w:val="28"/>
-        </w:rPr>
-        <w:t xml:space="preserve"> - 0.001</w:t>
-      </w:r>
-    </w:p>
-    <w:p>
-      <w:pPr>
-        <w:pStyle w:val="ac"/>
-        <w:numPr>
-          <w:ilvl w:val="0"/>
-          <w:numId w:val="13"/>
-        </w:numPr>
-        <w:spacing w:after="0" w:line="360" w:lineRule="auto"/>
-        <w:jc w:val="both"/>
-        <w:rPr>
-          <w:rFonts w:ascii="Times New Roman" w:hAnsi="Times New Roman" w:cs="Times New Roman"/>
-          <w:sz w:val="28"/>
-          <w:lang w:val="en-US"/>
-        </w:rPr>
-      </w:pPr>
-      <w:r>
-        <w:rPr>
-          <w:rFonts w:ascii="Times New Roman" w:hAnsi="Times New Roman" w:cs="Times New Roman"/>
-          <w:sz w:val="28"/>
-        </w:rPr>
-        <w:t xml:space="preserve">оптимизатор </w:t>
-      </w:r>
-      <w:r>
-        <w:rPr>
-          <w:rFonts w:ascii="Times New Roman" w:hAnsi="Times New Roman" w:cs="Times New Roman"/>
-          <w:sz w:val="28"/>
-        </w:rPr>
-        <w:t xml:space="preserve">– </w:t>
-      </w:r>
-      <w:proofErr w:type="spellStart"/>
-      <w:r>
-        <w:rPr>
-          <w:rFonts w:ascii="Times New Roman" w:hAnsi="Times New Roman" w:cs="Times New Roman"/>
-          <w:i/>
-          <w:iCs/>
-          <w:sz w:val="28"/>
-          <w:lang w:val="en-US"/>
-        </w:rPr>
-        <w:t>GradientDescentOptimizer</w:t>
-      </w:r>
-      <w:proofErr w:type="spellEnd"/>
-    </w:p>
-    <w:p>
-      <w:pPr>
-        <w:pStyle w:val="ac"/>
-        <w:numPr>
-          <w:ilvl w:val="0"/>
-          <w:numId w:val="13"/>
-        </w:numPr>
-        <w:spacing w:after="0" w:line="360" w:lineRule="auto"/>
-        <w:jc w:val="both"/>
-        <w:rPr>
-          <w:rFonts w:ascii="Times New Roman" w:hAnsi="Times New Roman" w:cs="Times New Roman"/>
-          <w:sz w:val="28"/>
-        </w:rPr>
-      </w:pPr>
-      <w:r>
-        <w:rPr>
-          <w:rFonts w:ascii="Times New Roman" w:hAnsi="Times New Roman" w:cs="Times New Roman"/>
-          <w:sz w:val="28"/>
-        </w:rPr>
-        <w:t>п</w:t>
-      </w:r>
-      <w:r>
-        <w:rPr>
-          <w:rFonts w:ascii="Times New Roman" w:hAnsi="Times New Roman" w:cs="Times New Roman"/>
-          <w:sz w:val="28"/>
-        </w:rPr>
-        <w:t xml:space="preserve">ервые 13 эпох </w:t>
-      </w:r>
-      <w:r>
-        <w:rPr>
-          <w:rFonts w:ascii="Times New Roman" w:hAnsi="Times New Roman" w:cs="Times New Roman"/>
-          <w:sz w:val="28"/>
-          <w:lang w:val="en-US"/>
-        </w:rPr>
-        <w:t>batch</w:t>
-      </w:r>
-      <w:r>
-        <w:rPr>
-          <w:rFonts w:ascii="Times New Roman" w:hAnsi="Times New Roman" w:cs="Times New Roman"/>
-          <w:sz w:val="28"/>
-        </w:rPr>
-        <w:t xml:space="preserve"> </w:t>
-      </w:r>
-      <w:r>
-        <w:rPr>
-          <w:rFonts w:ascii="Times New Roman" w:hAnsi="Times New Roman" w:cs="Times New Roman"/>
-          <w:sz w:val="28"/>
-          <w:lang w:val="en-US"/>
-        </w:rPr>
-        <w:t>size</w:t>
-      </w:r>
-      <w:r>
-        <w:rPr>
-          <w:rFonts w:ascii="Times New Roman" w:hAnsi="Times New Roman" w:cs="Times New Roman"/>
-          <w:sz w:val="28"/>
-        </w:rPr>
-        <w:t xml:space="preserve"> = 8, далее и до конца</w:t>
-      </w:r>
-      <w:r>
-        <w:rPr>
-          <w:rFonts w:ascii="Times New Roman" w:hAnsi="Times New Roman" w:cs="Times New Roman"/>
-          <w:sz w:val="28"/>
-        </w:rPr>
-        <w:t xml:space="preserve"> </w:t>
-      </w:r>
-      <w:r>
-        <w:rPr>
-          <w:rFonts w:ascii="Times New Roman" w:hAnsi="Times New Roman" w:cs="Times New Roman"/>
-          <w:sz w:val="28"/>
-          <w:lang w:val="en-US"/>
-        </w:rPr>
-        <w:t>batch</w:t>
-      </w:r>
-      <w:r>
-        <w:rPr>
-          <w:rFonts w:ascii="Times New Roman" w:hAnsi="Times New Roman" w:cs="Times New Roman"/>
-          <w:sz w:val="28"/>
-        </w:rPr>
-        <w:t xml:space="preserve"> </w:t>
-      </w:r>
-      <w:r>
-        <w:rPr>
-          <w:rFonts w:ascii="Times New Roman" w:hAnsi="Times New Roman" w:cs="Times New Roman"/>
-          <w:sz w:val="28"/>
-          <w:lang w:val="en-US"/>
-        </w:rPr>
-        <w:t>size</w:t>
-      </w:r>
-      <w:r>
-        <w:rPr>
-          <w:rFonts w:ascii="Times New Roman" w:hAnsi="Times New Roman" w:cs="Times New Roman"/>
-          <w:sz w:val="28"/>
-        </w:rPr>
-        <w:t xml:space="preserve"> = </w:t>
-      </w:r>
-      <w:r>
-        <w:rPr>
-          <w:rFonts w:ascii="Times New Roman" w:hAnsi="Times New Roman" w:cs="Times New Roman"/>
-          <w:sz w:val="28"/>
-        </w:rPr>
-        <w:t>4.</w:t>
-      </w:r>
-    </w:p>
-    <w:p>
-      <w:pPr>
-        <w:spacing w:line="360" w:lineRule="auto"/>
-        <w:ind w:firstLine="993"/>
-        <w:jc w:val="both"/>
-        <w:rPr>
-          <w:rFonts w:ascii="Times New Roman" w:hAnsi="Times New Roman" w:cs="Times New Roman"/>
-          <w:sz w:val="28"/>
-        </w:rPr>
-      </w:pPr>
-    </w:p>
-    <w:p>
-      <w:pPr>
-        <w:spacing w:line="360" w:lineRule="auto"/>
-        <w:jc w:val="center"/>
-        <w:rPr>
-          <w:rFonts w:ascii="Times New Roman" w:hAnsi="Times New Roman" w:cs="Times New Roman"/>
-          <w:sz w:val="28"/>
-          <w:szCs w:val="28"/>
-        </w:rPr>
-      </w:pPr>
-      <w:r>
-        <w:rPr>
-          <w:rFonts w:ascii="Times New Roman" w:hAnsi="Times New Roman" w:cs="Times New Roman"/>
-          <w:noProof/>
-          <w:sz w:val="28"/>
-          <w:szCs w:val="28"/>
-          <w:lang w:eastAsia="ru-RU"/>
-        </w:rPr>
-        <w:drawing>
-          <wp:inline distT="0" distB="0" distL="0" distR="0">
-            <wp:extent cx="5124450" cy="4649020"/>
-            <wp:effectExtent l="0" t="0" r="0" b="0"/>
-            <wp:docPr id="3" name="Picture 3"/>
-            <wp:cNvGraphicFramePr>
-              <a:graphicFrameLocks xmlns:a="http://schemas.openxmlformats.org/drawingml/2006/main" noChangeAspect="1"/>
-            </wp:cNvGraphicFramePr>
-            <a:graphic xmlns:a="http://schemas.openxmlformats.org/drawingml/2006/main">
-              <a:graphicData uri="http://schemas.openxmlformats.org/drawingml/2006/picture">
-                <pic:pic xmlns:pic="http://schemas.openxmlformats.org/drawingml/2006/picture">
-                  <pic:nvPicPr>
-                    <pic:cNvPr id="3" name="graph_large_attrs_key=_too_large_attrs&amp;limit_attr_size=1024&amp;run=.png"/>
-                    <pic:cNvPicPr/>
-                  </pic:nvPicPr>
-                  <pic:blipFill>
-                    <a:blip r:embed="rId12" cstate="print">
-                      <a:extLst>
-                        <a:ext uri="{28A0092B-C50C-407E-A947-70E740481C1C}">
-                          <a14:useLocalDpi xmlns="" xmlns:wpc="http://schemas.microsoft.com/office/word/2010/wordprocessingCanvas" xmlns:mc="http://schemas.openxmlformats.org/markup-compatibility/2006" xmlns:o="urn:schemas-microsoft-com:office:office" xmlns:v="urn:schemas-microsoft-com:vml" xmlns:wp14="http://schemas.microsoft.com/office/word/2010/wordprocessingDrawing" xmlns:w10="urn:schemas-microsoft-com:office:word" xmlns:w="http://schemas.openxmlformats.org/wordprocessingml/2006/main" xmlns:w14="http://schemas.microsoft.com/office/word/2010/wordml" xmlns:w15="http://schemas.microsoft.com/office/word/2012/wordml" xmlns:wpg="http://schemas.microsoft.com/office/word/2010/wordprocessingGroup" xmlns:wpi="http://schemas.microsoft.com/office/word/2010/wordprocessingInk" xmlns:wps="http://schemas.microsoft.com/office/word/2010/wordprocessingShape" xmlns:a14="http://schemas.microsoft.com/office/drawing/2010/main" val="0"/>
-                        </a:ext>
-                      </a:extLst>
-                    </a:blip>
                     <a:stretch>
                       <a:fillRect/>
                     </a:stretch>
@@ -10685,7 +10043,7 @@
                   <pic:spPr>
                     <a:xfrm>
                       <a:off x="0" y="0"/>
-                      <a:ext cx="5169193" cy="4689612"/>
+                      <a:ext cx="4498476" cy="3078226"/>
                     </a:xfrm>
                     <a:prstGeom prst="rect">
                       <a:avLst/>
@@ -10700,6 +10058,639 @@
     </w:p>
     <w:p>
       <w:pPr>
+        <w:spacing w:after="0" w:line="360" w:lineRule="auto"/>
+        <w:ind w:firstLine="993"/>
+        <w:jc w:val="center"/>
+        <w:rPr>
+          <w:rFonts w:ascii="Times New Roman" w:hAnsi="Times New Roman" w:cs="Times New Roman"/>
+          <w:sz w:val="28"/>
+        </w:rPr>
+      </w:pPr>
+      <w:r>
+        <w:rPr>
+          <w:rFonts w:ascii="Times New Roman" w:hAnsi="Times New Roman" w:cs="Times New Roman"/>
+          <w:sz w:val="24"/>
+          <w:szCs w:val="24"/>
+        </w:rPr>
+        <w:t xml:space="preserve">Рис.3 </w:t>
+      </w:r>
+      <w:r>
+        <w:rPr>
+          <w:rFonts w:ascii="Times New Roman" w:hAnsi="Times New Roman" w:cs="Times New Roman"/>
+          <w:sz w:val="24"/>
+          <w:szCs w:val="24"/>
+        </w:rPr>
+        <w:t>Конфигурация</w:t>
+      </w:r>
+      <w:r>
+        <w:rPr>
+          <w:rFonts w:ascii="Times New Roman" w:hAnsi="Times New Roman" w:cs="Times New Roman"/>
+          <w:sz w:val="24"/>
+          <w:szCs w:val="24"/>
+        </w:rPr>
+        <w:t xml:space="preserve"> №1</w:t>
+      </w:r>
+    </w:p>
+    <w:p>
+      <w:pPr>
+        <w:spacing w:after="0" w:line="360" w:lineRule="auto"/>
+        <w:jc w:val="both"/>
+        <w:rPr>
+          <w:rFonts w:ascii="Times New Roman" w:hAnsi="Times New Roman" w:cs="Times New Roman"/>
+          <w:sz w:val="28"/>
+          <w:szCs w:val="28"/>
+        </w:rPr>
+      </w:pPr>
+    </w:p>
+    <w:p>
+      <w:pPr>
+        <w:rPr>
+          <w:rFonts w:ascii="Times New Roman" w:hAnsi="Times New Roman" w:cs="Times New Roman"/>
+          <w:sz w:val="28"/>
+          <w:szCs w:val="28"/>
+        </w:rPr>
+      </w:pPr>
+      <w:r>
+        <w:rPr>
+          <w:rFonts w:ascii="Times New Roman" w:hAnsi="Times New Roman" w:cs="Times New Roman"/>
+          <w:sz w:val="28"/>
+          <w:szCs w:val="28"/>
+        </w:rPr>
+        <w:br w:type="page"/>
+      </w:r>
+    </w:p>
+    <w:p>
+      <w:pPr>
+        <w:pStyle w:val="2"/>
+        <w:spacing w:before="0" w:after="240" w:line="360" w:lineRule="auto"/>
+        <w:jc w:val="both"/>
+        <w:rPr>
+          <w:rFonts w:ascii="Times New Roman" w:hAnsi="Times New Roman" w:cs="Times New Roman"/>
+        </w:rPr>
+      </w:pPr>
+      <w:bookmarkStart w:id="51" w:name="_Toc532572276"/>
+      <w:r>
+        <w:rPr>
+          <w:rFonts w:ascii="Times New Roman" w:hAnsi="Times New Roman" w:cs="Times New Roman"/>
+        </w:rPr>
+        <w:lastRenderedPageBreak/>
+        <w:t>Конфигурация</w:t>
+      </w:r>
+      <w:r>
+        <w:rPr>
+          <w:rFonts w:ascii="Times New Roman" w:hAnsi="Times New Roman" w:cs="Times New Roman"/>
+        </w:rPr>
+        <w:t xml:space="preserve"> №</w:t>
+      </w:r>
+      <w:r>
+        <w:rPr>
+          <w:rFonts w:ascii="Times New Roman" w:hAnsi="Times New Roman" w:cs="Times New Roman"/>
+        </w:rPr>
+        <w:t>2</w:t>
+      </w:r>
+      <w:bookmarkEnd w:id="51"/>
+    </w:p>
+    <w:p>
+      <w:pPr>
+        <w:spacing w:after="0" w:line="360" w:lineRule="auto"/>
+        <w:ind w:firstLine="993"/>
+        <w:jc w:val="both"/>
+        <w:rPr>
+          <w:rFonts w:ascii="Times New Roman" w:hAnsi="Times New Roman" w:cs="Times New Roman"/>
+          <w:sz w:val="28"/>
+        </w:rPr>
+      </w:pPr>
+      <w:r>
+        <w:rPr>
+          <w:rFonts w:ascii="Times New Roman" w:hAnsi="Times New Roman" w:cs="Times New Roman"/>
+          <w:sz w:val="28"/>
+        </w:rPr>
+        <w:t>Рассматривалась</w:t>
+      </w:r>
+      <w:r>
+        <w:rPr>
+          <w:rFonts w:ascii="Times New Roman" w:hAnsi="Times New Roman" w:cs="Times New Roman"/>
+          <w:sz w:val="28"/>
+        </w:rPr>
+        <w:t xml:space="preserve"> </w:t>
+      </w:r>
+      <w:r>
+        <w:rPr>
+          <w:rFonts w:ascii="Times New Roman" w:hAnsi="Times New Roman" w:cs="Times New Roman"/>
+          <w:sz w:val="28"/>
+        </w:rPr>
+        <w:t>сеть</w:t>
+      </w:r>
+      <w:r>
+        <w:rPr>
+          <w:rFonts w:ascii="Times New Roman" w:hAnsi="Times New Roman" w:cs="Times New Roman"/>
+          <w:sz w:val="28"/>
+        </w:rPr>
+        <w:t xml:space="preserve"> </w:t>
+      </w:r>
+      <w:r>
+        <w:rPr>
+          <w:rFonts w:ascii="Times New Roman" w:hAnsi="Times New Roman" w:cs="Times New Roman"/>
+          <w:sz w:val="28"/>
+        </w:rPr>
+        <w:t>из</w:t>
+      </w:r>
+      <w:r>
+        <w:rPr>
+          <w:rFonts w:ascii="Times New Roman" w:hAnsi="Times New Roman" w:cs="Times New Roman"/>
+          <w:sz w:val="28"/>
+        </w:rPr>
+        <w:t xml:space="preserve"> </w:t>
+      </w:r>
+      <w:r>
+        <w:rPr>
+          <w:rFonts w:ascii="Times New Roman" w:hAnsi="Times New Roman" w:cs="Times New Roman"/>
+          <w:sz w:val="28"/>
+        </w:rPr>
+        <w:t>3</w:t>
+      </w:r>
+      <w:r>
+        <w:rPr>
+          <w:rFonts w:ascii="Times New Roman" w:hAnsi="Times New Roman" w:cs="Times New Roman"/>
+          <w:sz w:val="28"/>
+        </w:rPr>
+        <w:t xml:space="preserve"> </w:t>
+      </w:r>
+      <w:proofErr w:type="spellStart"/>
+      <w:r>
+        <w:rPr>
+          <w:rFonts w:ascii="Times New Roman" w:hAnsi="Times New Roman" w:cs="Times New Roman"/>
+          <w:sz w:val="28"/>
+        </w:rPr>
+        <w:t>полносвязных</w:t>
+      </w:r>
+      <w:proofErr w:type="spellEnd"/>
+      <w:r>
+        <w:rPr>
+          <w:rFonts w:ascii="Times New Roman" w:hAnsi="Times New Roman" w:cs="Times New Roman"/>
+          <w:sz w:val="28"/>
+        </w:rPr>
+        <w:t xml:space="preserve"> скрытых</w:t>
+      </w:r>
+      <w:r>
+        <w:rPr>
+          <w:rFonts w:ascii="Times New Roman" w:hAnsi="Times New Roman" w:cs="Times New Roman"/>
+          <w:sz w:val="28"/>
+        </w:rPr>
+        <w:t xml:space="preserve"> </w:t>
+      </w:r>
+      <w:r>
+        <w:rPr>
+          <w:rFonts w:ascii="Times New Roman" w:hAnsi="Times New Roman" w:cs="Times New Roman"/>
+          <w:sz w:val="28"/>
+        </w:rPr>
+        <w:t>слоев</w:t>
+      </w:r>
+      <w:r>
+        <w:rPr>
+          <w:rFonts w:ascii="Times New Roman" w:hAnsi="Times New Roman" w:cs="Times New Roman"/>
+          <w:sz w:val="28"/>
+        </w:rPr>
+        <w:t>.</w:t>
+      </w:r>
+    </w:p>
+    <w:p>
+      <w:pPr>
+        <w:pStyle w:val="ac"/>
+        <w:numPr>
+          <w:ilvl w:val="0"/>
+          <w:numId w:val="13"/>
+        </w:numPr>
+        <w:spacing w:after="0" w:line="360" w:lineRule="auto"/>
+        <w:jc w:val="both"/>
+        <w:rPr>
+          <w:rFonts w:ascii="Times New Roman" w:hAnsi="Times New Roman" w:cs="Times New Roman"/>
+          <w:sz w:val="28"/>
+          <w:lang w:val="en-US"/>
+        </w:rPr>
+      </w:pPr>
+      <w:r>
+        <w:rPr>
+          <w:rFonts w:ascii="Times New Roman" w:hAnsi="Times New Roman" w:cs="Times New Roman"/>
+          <w:sz w:val="28"/>
+        </w:rPr>
+        <w:t>функция активации</w:t>
+      </w:r>
+      <w:r>
+        <w:rPr>
+          <w:rFonts w:ascii="Times New Roman" w:hAnsi="Times New Roman" w:cs="Times New Roman"/>
+          <w:sz w:val="28"/>
+        </w:rPr>
+        <w:t xml:space="preserve"> - </w:t>
+      </w:r>
+      <w:proofErr w:type="spellStart"/>
+      <w:r>
+        <w:rPr>
+          <w:rFonts w:ascii="Times New Roman" w:hAnsi="Times New Roman" w:cs="Times New Roman"/>
+          <w:sz w:val="28"/>
+          <w:lang w:val="en-US"/>
+        </w:rPr>
+        <w:t>ReLU</w:t>
+      </w:r>
+      <w:proofErr w:type="spellEnd"/>
+      <w:r>
+        <w:rPr>
+          <w:rFonts w:ascii="Times New Roman" w:hAnsi="Times New Roman" w:cs="Times New Roman"/>
+          <w:sz w:val="28"/>
+        </w:rPr>
+        <w:t>6</w:t>
+      </w:r>
+      <w:r>
+        <w:rPr>
+          <w:rFonts w:ascii="Times New Roman" w:hAnsi="Times New Roman" w:cs="Times New Roman"/>
+          <w:sz w:val="28"/>
+        </w:rPr>
+        <w:t>,</w:t>
+      </w:r>
+      <w:r>
+        <w:rPr>
+          <w:rFonts w:ascii="Times New Roman" w:hAnsi="Times New Roman" w:cs="Times New Roman"/>
+          <w:i/>
+          <w:sz w:val="28"/>
+          <w:lang w:val="en-US"/>
+        </w:rPr>
+        <w:t xml:space="preserve"> </w:t>
+      </w:r>
+      <w:proofErr w:type="spellStart"/>
+      <w:r>
+        <w:rPr>
+          <w:rFonts w:ascii="Times New Roman" w:hAnsi="Times New Roman" w:cs="Times New Roman"/>
+          <w:i/>
+          <w:sz w:val="28"/>
+          <w:lang w:val="en-US"/>
+        </w:rPr>
+        <w:t>softmax</w:t>
+      </w:r>
+      <w:proofErr w:type="spellEnd"/>
+      <w:r>
+        <w:rPr>
+          <w:rFonts w:ascii="Times New Roman" w:hAnsi="Times New Roman" w:cs="Times New Roman"/>
+          <w:i/>
+          <w:sz w:val="28"/>
+        </w:rPr>
+        <w:t>;</w:t>
+      </w:r>
+    </w:p>
+    <w:p>
+      <w:pPr>
+        <w:pStyle w:val="ac"/>
+        <w:numPr>
+          <w:ilvl w:val="0"/>
+          <w:numId w:val="13"/>
+        </w:numPr>
+        <w:spacing w:after="0" w:line="360" w:lineRule="auto"/>
+        <w:jc w:val="both"/>
+        <w:rPr>
+          <w:rFonts w:ascii="Times New Roman" w:hAnsi="Times New Roman" w:cs="Times New Roman"/>
+          <w:sz w:val="28"/>
+          <w:lang w:val="en-US"/>
+        </w:rPr>
+      </w:pPr>
+      <w:r>
+        <w:rPr>
+          <w:rFonts w:ascii="Times New Roman" w:hAnsi="Times New Roman" w:cs="Times New Roman"/>
+          <w:sz w:val="28"/>
+        </w:rPr>
+        <w:t>функция</w:t>
+      </w:r>
+      <w:r>
+        <w:rPr>
+          <w:rFonts w:ascii="Times New Roman" w:hAnsi="Times New Roman" w:cs="Times New Roman"/>
+          <w:sz w:val="28"/>
+          <w:lang w:val="en-US"/>
+        </w:rPr>
+        <w:t xml:space="preserve"> </w:t>
+      </w:r>
+      <w:r>
+        <w:rPr>
+          <w:rFonts w:ascii="Times New Roman" w:hAnsi="Times New Roman" w:cs="Times New Roman"/>
+          <w:sz w:val="28"/>
+        </w:rPr>
+        <w:t>потерь</w:t>
+      </w:r>
+      <w:r>
+        <w:rPr>
+          <w:rFonts w:ascii="Times New Roman" w:hAnsi="Times New Roman" w:cs="Times New Roman"/>
+          <w:sz w:val="28"/>
+          <w:lang w:val="en-US"/>
+        </w:rPr>
+        <w:t xml:space="preserve"> -</w:t>
+      </w:r>
+      <w:r>
+        <w:rPr>
+          <w:rFonts w:ascii="Times New Roman" w:hAnsi="Times New Roman" w:cs="Times New Roman"/>
+          <w:sz w:val="28"/>
+          <w:lang w:val="en-US"/>
+        </w:rPr>
+        <w:t xml:space="preserve"> </w:t>
+      </w:r>
+      <w:proofErr w:type="spellStart"/>
+      <w:proofErr w:type="gramStart"/>
+      <w:r>
+        <w:rPr>
+          <w:rFonts w:ascii="Times New Roman" w:hAnsi="Times New Roman" w:cs="Times New Roman"/>
+          <w:sz w:val="28"/>
+          <w:lang w:val="en-US"/>
+        </w:rPr>
+        <w:t>с</w:t>
+      </w:r>
+      <w:proofErr w:type="gramEnd"/>
+      <w:r>
+        <w:rPr>
+          <w:rFonts w:ascii="Times New Roman" w:hAnsi="Times New Roman" w:cs="Times New Roman"/>
+          <w:sz w:val="28"/>
+          <w:lang w:val="en-US"/>
+        </w:rPr>
+        <w:t>ross</w:t>
+      </w:r>
+      <w:proofErr w:type="spellEnd"/>
+      <w:r>
+        <w:rPr>
+          <w:rFonts w:ascii="Times New Roman" w:hAnsi="Times New Roman" w:cs="Times New Roman"/>
+          <w:sz w:val="28"/>
+          <w:lang w:val="en-US"/>
+        </w:rPr>
+        <w:t xml:space="preserve"> entropy</w:t>
+      </w:r>
+    </w:p>
+    <w:p>
+      <w:pPr>
+        <w:pStyle w:val="ac"/>
+        <w:numPr>
+          <w:ilvl w:val="0"/>
+          <w:numId w:val="13"/>
+        </w:numPr>
+        <w:spacing w:after="0" w:line="360" w:lineRule="auto"/>
+        <w:jc w:val="both"/>
+        <w:rPr>
+          <w:rFonts w:ascii="Times New Roman" w:hAnsi="Times New Roman" w:cs="Times New Roman"/>
+          <w:sz w:val="28"/>
+          <w:lang w:val="en-US"/>
+        </w:rPr>
+      </w:pPr>
+      <w:r>
+        <w:rPr>
+          <w:rFonts w:ascii="Times New Roman" w:hAnsi="Times New Roman" w:cs="Times New Roman"/>
+          <w:sz w:val="28"/>
+        </w:rPr>
+        <w:t>количество эпох</w:t>
+      </w:r>
+      <w:r>
+        <w:rPr>
+          <w:rFonts w:ascii="Times New Roman" w:hAnsi="Times New Roman" w:cs="Times New Roman"/>
+          <w:sz w:val="28"/>
+        </w:rPr>
+        <w:t xml:space="preserve"> – 50</w:t>
+      </w:r>
+    </w:p>
+    <w:p>
+      <w:pPr>
+        <w:pStyle w:val="ac"/>
+        <w:numPr>
+          <w:ilvl w:val="0"/>
+          <w:numId w:val="13"/>
+        </w:numPr>
+        <w:spacing w:after="0" w:line="360" w:lineRule="auto"/>
+        <w:jc w:val="both"/>
+        <w:rPr>
+          <w:rFonts w:ascii="Times New Roman" w:hAnsi="Times New Roman" w:cs="Times New Roman"/>
+          <w:sz w:val="28"/>
+          <w:lang w:val="en-US"/>
+        </w:rPr>
+      </w:pPr>
+      <w:r>
+        <w:rPr>
+          <w:rFonts w:ascii="Times New Roman" w:hAnsi="Times New Roman" w:cs="Times New Roman"/>
+          <w:sz w:val="28"/>
+        </w:rPr>
+        <w:t>скорость обучения</w:t>
+      </w:r>
+      <w:r>
+        <w:rPr>
+          <w:rFonts w:ascii="Times New Roman" w:hAnsi="Times New Roman" w:cs="Times New Roman"/>
+          <w:sz w:val="28"/>
+        </w:rPr>
+        <w:t xml:space="preserve"> - 0.001</w:t>
+      </w:r>
+    </w:p>
+    <w:p>
+      <w:pPr>
+        <w:pStyle w:val="ac"/>
+        <w:numPr>
+          <w:ilvl w:val="0"/>
+          <w:numId w:val="13"/>
+        </w:numPr>
+        <w:spacing w:after="0" w:line="360" w:lineRule="auto"/>
+        <w:jc w:val="both"/>
+        <w:rPr>
+          <w:rFonts w:ascii="Times New Roman" w:hAnsi="Times New Roman" w:cs="Times New Roman"/>
+          <w:sz w:val="28"/>
+          <w:lang w:val="en-US"/>
+        </w:rPr>
+      </w:pPr>
+      <w:r>
+        <w:rPr>
+          <w:rFonts w:ascii="Times New Roman" w:hAnsi="Times New Roman" w:cs="Times New Roman"/>
+          <w:sz w:val="28"/>
+        </w:rPr>
+        <w:t xml:space="preserve">оптимизатор </w:t>
+      </w:r>
+      <w:r>
+        <w:rPr>
+          <w:rFonts w:ascii="Times New Roman" w:hAnsi="Times New Roman" w:cs="Times New Roman"/>
+          <w:sz w:val="28"/>
+        </w:rPr>
+        <w:t xml:space="preserve">– </w:t>
+      </w:r>
+      <w:proofErr w:type="spellStart"/>
+      <w:r>
+        <w:rPr>
+          <w:rFonts w:ascii="Times New Roman" w:hAnsi="Times New Roman" w:cs="Times New Roman"/>
+          <w:i/>
+          <w:iCs/>
+          <w:sz w:val="28"/>
+          <w:lang w:val="en-US"/>
+        </w:rPr>
+        <w:t>GradientDescentOptimizer</w:t>
+      </w:r>
+      <w:proofErr w:type="spellEnd"/>
+    </w:p>
+    <w:p>
+      <w:pPr>
+        <w:pStyle w:val="ac"/>
+        <w:numPr>
+          <w:ilvl w:val="0"/>
+          <w:numId w:val="13"/>
+        </w:numPr>
+        <w:spacing w:after="0" w:line="360" w:lineRule="auto"/>
+        <w:jc w:val="both"/>
+        <w:rPr>
+          <w:rFonts w:ascii="Times New Roman" w:hAnsi="Times New Roman" w:cs="Times New Roman"/>
+          <w:sz w:val="28"/>
+        </w:rPr>
+      </w:pPr>
+      <w:r>
+        <w:rPr>
+          <w:rFonts w:ascii="Times New Roman" w:hAnsi="Times New Roman" w:cs="Times New Roman"/>
+          <w:sz w:val="28"/>
+        </w:rPr>
+        <w:t>п</w:t>
+      </w:r>
+      <w:r>
+        <w:rPr>
+          <w:rFonts w:ascii="Times New Roman" w:hAnsi="Times New Roman" w:cs="Times New Roman"/>
+          <w:sz w:val="28"/>
+        </w:rPr>
+        <w:t xml:space="preserve">ервые 13 эпох </w:t>
+      </w:r>
+      <w:r>
+        <w:rPr>
+          <w:rFonts w:ascii="Times New Roman" w:hAnsi="Times New Roman" w:cs="Times New Roman"/>
+          <w:sz w:val="28"/>
+          <w:lang w:val="en-US"/>
+        </w:rPr>
+        <w:t>batch</w:t>
+      </w:r>
+      <w:r>
+        <w:rPr>
+          <w:rFonts w:ascii="Times New Roman" w:hAnsi="Times New Roman" w:cs="Times New Roman"/>
+          <w:sz w:val="28"/>
+        </w:rPr>
+        <w:t xml:space="preserve"> </w:t>
+      </w:r>
+      <w:r>
+        <w:rPr>
+          <w:rFonts w:ascii="Times New Roman" w:hAnsi="Times New Roman" w:cs="Times New Roman"/>
+          <w:sz w:val="28"/>
+          <w:lang w:val="en-US"/>
+        </w:rPr>
+        <w:t>size</w:t>
+      </w:r>
+      <w:r>
+        <w:rPr>
+          <w:rFonts w:ascii="Times New Roman" w:hAnsi="Times New Roman" w:cs="Times New Roman"/>
+          <w:sz w:val="28"/>
+        </w:rPr>
+        <w:t xml:space="preserve"> = 8, далее и до конца</w:t>
+      </w:r>
+      <w:r>
+        <w:rPr>
+          <w:rFonts w:ascii="Times New Roman" w:hAnsi="Times New Roman" w:cs="Times New Roman"/>
+          <w:sz w:val="28"/>
+        </w:rPr>
+        <w:t xml:space="preserve"> </w:t>
+      </w:r>
+      <w:r>
+        <w:rPr>
+          <w:rFonts w:ascii="Times New Roman" w:hAnsi="Times New Roman" w:cs="Times New Roman"/>
+          <w:sz w:val="28"/>
+          <w:lang w:val="en-US"/>
+        </w:rPr>
+        <w:t>batch</w:t>
+      </w:r>
+      <w:r>
+        <w:rPr>
+          <w:rFonts w:ascii="Times New Roman" w:hAnsi="Times New Roman" w:cs="Times New Roman"/>
+          <w:sz w:val="28"/>
+        </w:rPr>
+        <w:t xml:space="preserve"> </w:t>
+      </w:r>
+      <w:r>
+        <w:rPr>
+          <w:rFonts w:ascii="Times New Roman" w:hAnsi="Times New Roman" w:cs="Times New Roman"/>
+          <w:sz w:val="28"/>
+          <w:lang w:val="en-US"/>
+        </w:rPr>
+        <w:t>size</w:t>
+      </w:r>
+      <w:r>
+        <w:rPr>
+          <w:rFonts w:ascii="Times New Roman" w:hAnsi="Times New Roman" w:cs="Times New Roman"/>
+          <w:sz w:val="28"/>
+        </w:rPr>
+        <w:t xml:space="preserve"> = </w:t>
+      </w:r>
+      <w:r>
+        <w:rPr>
+          <w:rFonts w:ascii="Times New Roman" w:hAnsi="Times New Roman" w:cs="Times New Roman"/>
+          <w:sz w:val="28"/>
+        </w:rPr>
+        <w:t>4.</w:t>
+      </w:r>
+    </w:p>
+    <w:p>
+      <w:pPr>
+        <w:spacing w:after="0" w:line="360" w:lineRule="auto"/>
+        <w:jc w:val="both"/>
+        <w:rPr>
+          <w:rFonts w:ascii="Times New Roman" w:hAnsi="Times New Roman" w:cs="Times New Roman"/>
+          <w:sz w:val="28"/>
+          <w:lang w:val="en-US"/>
+        </w:rPr>
+      </w:pPr>
+    </w:p>
+    <w:p>
+      <w:pPr>
+        <w:spacing w:line="360" w:lineRule="auto"/>
+        <w:jc w:val="center"/>
+        <w:rPr>
+          <w:rFonts w:ascii="Times New Roman" w:hAnsi="Times New Roman" w:cs="Times New Roman"/>
+          <w:sz w:val="28"/>
+          <w:szCs w:val="28"/>
+        </w:rPr>
+      </w:pPr>
+      <w:r>
+        <w:rPr>
+          <w:rFonts w:ascii="Times New Roman" w:hAnsi="Times New Roman" w:cs="Times New Roman"/>
+          <w:noProof/>
+          <w:sz w:val="28"/>
+          <w:szCs w:val="28"/>
+          <w:lang w:eastAsia="ru-RU"/>
+        </w:rPr>
+        <w:drawing>
+          <wp:inline distT="0" distB="0" distL="0" distR="0">
+            <wp:extent cx="6645910" cy="2668270"/>
+            <wp:effectExtent l="0" t="0" r="0" b="0"/>
+            <wp:docPr id="9" name="Рисунок 5" descr="Рисунок2.png"/>
+            <wp:cNvGraphicFramePr>
+              <a:graphicFrameLocks xmlns:a="http://schemas.openxmlformats.org/drawingml/2006/main" noChangeAspect="1"/>
+            </wp:cNvGraphicFramePr>
+            <a:graphic xmlns:a="http://schemas.openxmlformats.org/drawingml/2006/main">
+              <a:graphicData uri="http://schemas.openxmlformats.org/drawingml/2006/picture">
+                <pic:pic xmlns:pic="http://schemas.openxmlformats.org/drawingml/2006/picture">
+                  <pic:nvPicPr>
+                    <pic:cNvPr id="0" name="Рисунок2.png"/>
+                    <pic:cNvPicPr/>
+                  </pic:nvPicPr>
+                  <pic:blipFill>
+                    <a:blip r:embed="rId12" cstate="print"/>
+                    <a:stretch>
+                      <a:fillRect/>
+                    </a:stretch>
+                  </pic:blipFill>
+                  <pic:spPr>
+                    <a:xfrm>
+                      <a:off x="0" y="0"/>
+                      <a:ext cx="6645910" cy="2668270"/>
+                    </a:xfrm>
+                    <a:prstGeom prst="rect">
+                      <a:avLst/>
+                    </a:prstGeom>
+                  </pic:spPr>
+                </pic:pic>
+              </a:graphicData>
+            </a:graphic>
+          </wp:inline>
+        </w:drawing>
+      </w:r>
+    </w:p>
+    <w:p>
+      <w:pPr>
         <w:spacing w:line="360" w:lineRule="auto"/>
         <w:ind w:firstLine="993"/>
         <w:jc w:val="center"/>
@@ -10805,7 +10796,21 @@
           <w:rFonts w:ascii="Times New Roman" w:hAnsi="Times New Roman" w:cs="Times New Roman"/>
           <w:sz w:val="28"/>
         </w:rPr>
-        <w:t xml:space="preserve">Рассматривалась сеть из 3 </w:t>
+        <w:t xml:space="preserve">Рассматривалась сеть из </w:t>
+      </w:r>
+      <w:r>
+        <w:rPr>
+          <w:rFonts w:ascii="Times New Roman" w:hAnsi="Times New Roman" w:cs="Times New Roman"/>
+          <w:sz w:val="28"/>
+        </w:rPr>
+        <w:t>2</w:t>
+      </w:r>
+      <w:r>
+        <w:rPr>
+          <w:rFonts w:ascii="Times New Roman" w:hAnsi="Times New Roman" w:cs="Times New Roman"/>
+          <w:sz w:val="28"/>
+        </w:rPr>
+        <w:t xml:space="preserve"> </w:t>
       </w:r>
       <w:proofErr w:type="spellStart"/>
       <w:r>
@@ -11062,9 +11067,9 @@
         </w:rPr>
         <w:drawing>
           <wp:inline distT="0" distB="0" distL="0" distR="0">
-            <wp:extent cx="6645910" cy="5506720"/>
+            <wp:extent cx="6083306" cy="3078226"/>
             <wp:effectExtent l="0" t="0" r="0" b="0"/>
-            <wp:docPr id="15" name="Picture 15"/>
+            <wp:docPr id="11" name="Рисунок 10" descr="Рисунок3.png"/>
             <wp:cNvGraphicFramePr>
               <a:graphicFrameLocks xmlns:a="http://schemas.openxmlformats.org/drawingml/2006/main" noChangeAspect="1"/>
             </wp:cNvGraphicFramePr>
@@ -11072,17 +11077,11 @@
               <a:graphicData uri="http://schemas.openxmlformats.org/drawingml/2006/picture">
                 <pic:pic xmlns:pic="http://schemas.openxmlformats.org/drawingml/2006/picture">
                   <pic:nvPicPr>
-                    <pic:cNvPr id="15" name="exp3.png"/>
+                    <pic:cNvPr id="0" name="Рисунок3.png"/>
                     <pic:cNvPicPr/>
                   </pic:nvPicPr>
                   <pic:blipFill>
-                    <a:blip r:embed="rId13" cstate="print">
-                      <a:extLst>
-                        <a:ext uri="{28A0092B-C50C-407E-A947-70E740481C1C}">
-                          <a14:useLocalDpi xmlns="" xmlns:wpc="http://schemas.microsoft.com/office/word/2010/wordprocessingCanvas" xmlns:mc="http://schemas.openxmlformats.org/markup-compatibility/2006" xmlns:o="urn:schemas-microsoft-com:office:office" xmlns:v="urn:schemas-microsoft-com:vml" xmlns:wp14="http://schemas.microsoft.com/office/word/2010/wordprocessingDrawing" xmlns:w10="urn:schemas-microsoft-com:office:word" xmlns:w="http://schemas.openxmlformats.org/wordprocessingml/2006/main" xmlns:w14="http://schemas.microsoft.com/office/word/2010/wordml" xmlns:w15="http://schemas.microsoft.com/office/word/2012/wordml" xmlns:wpg="http://schemas.microsoft.com/office/word/2010/wordprocessingGroup" xmlns:wpi="http://schemas.microsoft.com/office/word/2010/wordprocessingInk" xmlns:wps="http://schemas.microsoft.com/office/word/2010/wordprocessingShape" xmlns:a14="http://schemas.microsoft.com/office/drawing/2010/main" val="0"/>
-                        </a:ext>
-                      </a:extLst>
-                    </a:blip>
+                    <a:blip r:embed="rId13" cstate="print"/>
                     <a:stretch>
                       <a:fillRect/>
                     </a:stretch>
@@ -11090,7 +11089,7 @@
                   <pic:spPr>
                     <a:xfrm>
                       <a:off x="0" y="0"/>
-                      <a:ext cx="6645910" cy="5506720"/>
+                      <a:ext cx="6083306" cy="3078226"/>
                     </a:xfrm>
                     <a:prstGeom prst="rect">
                       <a:avLst/>
@@ -14011,7 +14010,7 @@
                     <a:blip r:embed="rId16" cstate="print">
                       <a:extLst>
                         <a:ext uri="{28A0092B-C50C-407E-A947-70E740481C1C}">
-                          <a14:useLocalDpi xmlns="" xmlns:wpc="http://schemas.microsoft.com/office/word/2010/wordprocessingCanvas" xmlns:mc="http://schemas.openxmlformats.org/markup-compatibility/2006" xmlns:o="urn:schemas-microsoft-com:office:office" xmlns:v="urn:schemas-microsoft-com:vml" xmlns:wp14="http://schemas.microsoft.com/office/word/2010/wordprocessingDrawing" xmlns:w10="urn:schemas-microsoft-com:office:word" xmlns:w="http://schemas.openxmlformats.org/wordprocessingml/2006/main" xmlns:w14="http://schemas.microsoft.com/office/word/2010/wordml" xmlns:w15="http://schemas.microsoft.com/office/word/2012/wordml" xmlns:wpg="http://schemas.microsoft.com/office/word/2010/wordprocessingGroup" xmlns:wpi="http://schemas.microsoft.com/office/word/2010/wordprocessingInk" xmlns:wps="http://schemas.microsoft.com/office/word/2010/wordprocessingShape" xmlns:a14="http://schemas.microsoft.com/office/drawing/2010/main" val="0"/>
+                          <a14:useLocalDpi xmlns:a14="http://schemas.microsoft.com/office/drawing/2010/main" xmlns:wps="http://schemas.microsoft.com/office/word/2010/wordprocessingShape" xmlns:wpi="http://schemas.microsoft.com/office/word/2010/wordprocessingInk" xmlns:wpg="http://schemas.microsoft.com/office/word/2010/wordprocessingGroup" xmlns:w15="http://schemas.microsoft.com/office/word/2012/wordml" xmlns:w14="http://schemas.microsoft.com/office/word/2010/wordml" xmlns:w="http://schemas.openxmlformats.org/wordprocessingml/2006/main" xmlns:w10="urn:schemas-microsoft-com:office:word" xmlns:wp14="http://schemas.microsoft.com/office/word/2010/wordprocessingDrawing" xmlns:v="urn:schemas-microsoft-com:vml" xmlns:o="urn:schemas-microsoft-com:office:office" xmlns:mc="http://schemas.openxmlformats.org/markup-compatibility/2006" xmlns:wpc="http://schemas.microsoft.com/office/word/2010/wordprocessingCanvas" xmlns="" val="0"/>
                         </a:ext>
                       </a:extLst>
                     </a:blip>
@@ -14447,7 +14446,7 @@
                     <a:blip r:embed="rId17" cstate="print">
                       <a:extLst>
                         <a:ext uri="{28A0092B-C50C-407E-A947-70E740481C1C}">
-                          <a14:useLocalDpi xmlns="" xmlns:wpc="http://schemas.microsoft.com/office/word/2010/wordprocessingCanvas" xmlns:mc="http://schemas.openxmlformats.org/markup-compatibility/2006" xmlns:o="urn:schemas-microsoft-com:office:office" xmlns:v="urn:schemas-microsoft-com:vml" xmlns:wp14="http://schemas.microsoft.com/office/word/2010/wordprocessingDrawing" xmlns:w10="urn:schemas-microsoft-com:office:word" xmlns:w="http://schemas.openxmlformats.org/wordprocessingml/2006/main" xmlns:w14="http://schemas.microsoft.com/office/word/2010/wordml" xmlns:w15="http://schemas.microsoft.com/office/word/2012/wordml" xmlns:wpg="http://schemas.microsoft.com/office/word/2010/wordprocessingGroup" xmlns:wpi="http://schemas.microsoft.com/office/word/2010/wordprocessingInk" xmlns:wps="http://schemas.microsoft.com/office/word/2010/wordprocessingShape" xmlns:a14="http://schemas.microsoft.com/office/drawing/2010/main" val="0"/>
+                          <a14:useLocalDpi xmlns:a14="http://schemas.microsoft.com/office/drawing/2010/main" xmlns:wps="http://schemas.microsoft.com/office/word/2010/wordprocessingShape" xmlns:wpi="http://schemas.microsoft.com/office/word/2010/wordprocessingInk" xmlns:wpg="http://schemas.microsoft.com/office/word/2010/wordprocessingGroup" xmlns:w15="http://schemas.microsoft.com/office/word/2012/wordml" xmlns:w14="http://schemas.microsoft.com/office/word/2010/wordml" xmlns:w="http://schemas.openxmlformats.org/wordprocessingml/2006/main" xmlns:w10="urn:schemas-microsoft-com:office:word" xmlns:wp14="http://schemas.microsoft.com/office/word/2010/wordprocessingDrawing" xmlns:v="urn:schemas-microsoft-com:vml" xmlns:o="urn:schemas-microsoft-com:office:office" xmlns:mc="http://schemas.openxmlformats.org/markup-compatibility/2006" xmlns:wpc="http://schemas.microsoft.com/office/word/2010/wordprocessingCanvas" xmlns="" val="0"/>
                         </a:ext>
                       </a:extLst>
                     </a:blip>
@@ -16340,7 +16339,7 @@
                     <a:blip r:embed="rId18" cstate="print">
                       <a:extLst>
                         <a:ext uri="{28A0092B-C50C-407E-A947-70E740481C1C}">
-                          <a14:useLocalDpi xmlns="" xmlns:wpc="http://schemas.microsoft.com/office/word/2010/wordprocessingCanvas" xmlns:mc="http://schemas.openxmlformats.org/markup-compatibility/2006" xmlns:o="urn:schemas-microsoft-com:office:office" xmlns:v="urn:schemas-microsoft-com:vml" xmlns:wp14="http://schemas.microsoft.com/office/word/2010/wordprocessingDrawing" xmlns:w10="urn:schemas-microsoft-com:office:word" xmlns:w="http://schemas.openxmlformats.org/wordprocessingml/2006/main" xmlns:w14="http://schemas.microsoft.com/office/word/2010/wordml" xmlns:w15="http://schemas.microsoft.com/office/word/2012/wordml" xmlns:wpg="http://schemas.microsoft.com/office/word/2010/wordprocessingGroup" xmlns:wpi="http://schemas.microsoft.com/office/word/2010/wordprocessingInk" xmlns:wps="http://schemas.microsoft.com/office/word/2010/wordprocessingShape" xmlns:a14="http://schemas.microsoft.com/office/drawing/2010/main" val="0"/>
+                          <a14:useLocalDpi xmlns:a14="http://schemas.microsoft.com/office/drawing/2010/main" xmlns:wps="http://schemas.microsoft.com/office/word/2010/wordprocessingShape" xmlns:wpi="http://schemas.microsoft.com/office/word/2010/wordprocessingInk" xmlns:wpg="http://schemas.microsoft.com/office/word/2010/wordprocessingGroup" xmlns:w15="http://schemas.microsoft.com/office/word/2012/wordml" xmlns:w14="http://schemas.microsoft.com/office/word/2010/wordml" xmlns:w="http://schemas.openxmlformats.org/wordprocessingml/2006/main" xmlns:w10="urn:schemas-microsoft-com:office:word" xmlns:wp14="http://schemas.microsoft.com/office/word/2010/wordprocessingDrawing" xmlns:v="urn:schemas-microsoft-com:vml" xmlns:o="urn:schemas-microsoft-com:office:office" xmlns:mc="http://schemas.openxmlformats.org/markup-compatibility/2006" xmlns:wpc="http://schemas.microsoft.com/office/word/2010/wordprocessingCanvas" xmlns="" val="0"/>
                         </a:ext>
                       </a:extLst>
                     </a:blip>
@@ -16641,7 +16640,7 @@
                     <a:blip r:embed="rId19" cstate="print">
                       <a:extLst>
                         <a:ext uri="{28A0092B-C50C-407E-A947-70E740481C1C}">
-                          <a14:useLocalDpi xmlns="" xmlns:wpc="http://schemas.microsoft.com/office/word/2010/wordprocessingCanvas" xmlns:mc="http://schemas.openxmlformats.org/markup-compatibility/2006" xmlns:o="urn:schemas-microsoft-com:office:office" xmlns:v="urn:schemas-microsoft-com:vml" xmlns:wp14="http://schemas.microsoft.com/office/word/2010/wordprocessingDrawing" xmlns:w10="urn:schemas-microsoft-com:office:word" xmlns:w="http://schemas.openxmlformats.org/wordprocessingml/2006/main" xmlns:w14="http://schemas.microsoft.com/office/word/2010/wordml" xmlns:w15="http://schemas.microsoft.com/office/word/2012/wordml" xmlns:wpg="http://schemas.microsoft.com/office/word/2010/wordprocessingGroup" xmlns:wpi="http://schemas.microsoft.com/office/word/2010/wordprocessingInk" xmlns:wps="http://schemas.microsoft.com/office/word/2010/wordprocessingShape" xmlns:a14="http://schemas.microsoft.com/office/drawing/2010/main" val="0"/>
+                          <a14:useLocalDpi xmlns:a14="http://schemas.microsoft.com/office/drawing/2010/main" xmlns:wps="http://schemas.microsoft.com/office/word/2010/wordprocessingShape" xmlns:wpi="http://schemas.microsoft.com/office/word/2010/wordprocessingInk" xmlns:wpg="http://schemas.microsoft.com/office/word/2010/wordprocessingGroup" xmlns:w15="http://schemas.microsoft.com/office/word/2012/wordml" xmlns:w14="http://schemas.microsoft.com/office/word/2010/wordml" xmlns:w="http://schemas.openxmlformats.org/wordprocessingml/2006/main" xmlns:w10="urn:schemas-microsoft-com:office:word" xmlns:wp14="http://schemas.microsoft.com/office/word/2010/wordprocessingDrawing" xmlns:v="urn:schemas-microsoft-com:vml" xmlns:o="urn:schemas-microsoft-com:office:office" xmlns:mc="http://schemas.openxmlformats.org/markup-compatibility/2006" xmlns:wpc="http://schemas.microsoft.com/office/word/2010/wordprocessingCanvas" xmlns="" val="0"/>
                         </a:ext>
                       </a:extLst>
                     </a:blip>
@@ -22683,7 +22682,7 @@
   <a:extraClrSchemeLst/>
   <a:extLst>
     <a:ext uri="{05A4C25C-085E-4340-85A3-A5531E510DB2}">
-      <thm15:themeFamily xmlns="" xmlns:thm15="http://schemas.microsoft.com/office/thememl/2012/main" name="Office Theme" id="{62F939B6-93AF-4DB8-9C6B-D6C7DFDC589F}" vid="{4A3C46E8-61CC-4603-A589-7422A47A8E4A}"/>
+      <thm15:themeFamily xmlns:thm15="http://schemas.microsoft.com/office/thememl/2012/main" xmlns="" name="Office Theme" id="{62F939B6-93AF-4DB8-9C6B-D6C7DFDC589F}" vid="{4A3C46E8-61CC-4603-A589-7422A47A8E4A}"/>
     </a:ext>
   </a:extLst>
 </a:theme>
@@ -22694,7 +22693,7 @@
 </file>
 
 <file path=customXml/itemProps1.xml><?xml version="1.0" encoding="utf-8"?>
-<ds:datastoreItem xmlns:ds="http://schemas.openxmlformats.org/officeDocument/2006/customXml" ds:itemID="{AE852F3C-64AE-46FE-BA56-4F43EEDCF140}">
+<ds:datastoreItem xmlns:ds="http://schemas.openxmlformats.org/officeDocument/2006/customXml" ds:itemID="{7F8C7A4A-DA9A-4203-9B29-8E69578C3B1B}">
   <ds:schemaRefs>
     <ds:schemaRef ds:uri="http://schemas.openxmlformats.org/officeDocument/2006/bibliography"/>
   </ds:schemaRefs>

</xml_diff>